<commit_message>
Bug 50 fix commit
</commit_message>
<xml_diff>
--- a/DotNetVault Description.docx
+++ b/DotNetVault Description.docx
@@ -2,18 +2,11 @@
 <file path=word/document.xml><?xml version="1.0" encoding="utf-8"?>
 <w:document xmlns:wpc="http://schemas.microsoft.com/office/word/2010/wordprocessingCanvas" xmlns:cx="http://schemas.microsoft.com/office/drawing/2014/chartex" xmlns:cx1="http://schemas.microsoft.com/office/drawing/2015/9/8/chartex" xmlns:cx2="http://schemas.microsoft.com/office/drawing/2015/10/21/chartex" xmlns:cx3="http://schemas.microsoft.com/office/drawing/2016/5/9/chartex" xmlns:cx4="http://schemas.microsoft.com/office/drawing/2016/5/10/chartex" xmlns:cx5="http://schemas.microsoft.com/office/drawing/2016/5/11/chartex" xmlns:cx6="http://schemas.microsoft.com/office/drawing/2016/5/12/chartex" xmlns:cx7="http://schemas.microsoft.com/office/drawing/2016/5/13/chartex" xmlns:cx8="http://schemas.microsoft.com/office/drawing/2016/5/14/chartex" xmlns:mc="http://schemas.openxmlformats.org/markup-compatibility/2006" xmlns:aink="http://schemas.microsoft.com/office/drawing/2016/ink" xmlns:am3d="http://schemas.microsoft.com/office/drawing/2017/model3d" xmlns:o="urn:schemas-microsoft-com:office:office" xmlns:r="http://schemas.openxmlformats.org/officeDocument/2006/relationships" xmlns:m="http://schemas.openxmlformats.org/officeDocument/2006/math" xmlns:v="urn:schemas-microsoft-com:vml" xmlns:wp14="http://schemas.microsoft.com/office/word/2010/wordprocessingDrawing" xmlns:wp="http://schemas.openxmlformats.org/drawingml/2006/wordprocessingDrawing" xmlns:w10="urn:schemas-microsoft-com:office:word" xmlns:w="http://schemas.openxmlformats.org/wordprocessingml/2006/main" xmlns:w14="http://schemas.microsoft.com/office/word/2010/wordml" xmlns:w15="http://schemas.microsoft.com/office/word/2012/wordml" xmlns:w16cid="http://schemas.microsoft.com/office/word/2016/wordml/cid" xmlns:w16se="http://schemas.microsoft.com/office/word/2015/wordml/symex" xmlns:wpg="http://schemas.microsoft.com/office/word/2010/wordprocessingGroup" xmlns:wpi="http://schemas.microsoft.com/office/word/2010/wordprocessingInk" xmlns:wne="http://schemas.microsoft.com/office/word/2006/wordml" xmlns:wps="http://schemas.microsoft.com/office/word/2010/wordprocessingShape" mc:Ignorable="w14 w15 w16se w16cid wp14">
   <w:body>
-    <w:p>
-      <w:r>
-        <w:t xml:space="preserve"> </w:t>
-      </w:r>
-      <w:r>
-        <w:t>`</w:t>
-      </w:r>
-    </w:p>
     <w:p/>
     <w:p/>
     <w:p/>
     <w:p/>
+    <w:p/>
     <w:p>
       <w:r>
         <w:tab/>
@@ -115,6 +108,7 @@
         <w:jc w:val="center"/>
         <w:sectPr>
           <w:headerReference w:type="default" r:id="rId8"/>
+          <w:footerReference w:type="first" r:id="rId9"/>
           <w:pgSz w:w="12240" w:h="15840"/>
           <w:pgMar w:top="1440" w:right="1440" w:bottom="1440" w:left="1440" w:header="720" w:footer="720" w:gutter="0"/>
           <w:cols w:space="720"/>
@@ -122,7 +116,13 @@
         </w:sectPr>
       </w:pPr>
       <w:r>
-        <w:t>Copyright © 2019, CJM Screws, LLC.  All rights reserved.</w:t>
+        <w:t>Copyright © 2019</w:t>
+      </w:r>
+      <w:r>
+        <w:t>-2020</w:t>
+      </w:r>
+      <w:r>
+        <w:t>, CJM Screws, LLC.  All rights reserved.</w:t>
       </w:r>
     </w:p>
     <w:p>
@@ -199,7 +199,7 @@
           <w:r>
             <w:fldChar w:fldCharType="separate"/>
           </w:r>
-          <w:hyperlink w:anchor="_Toc28769253" w:history="1">
+          <w:hyperlink w:anchor="_Toc29031882" w:history="1">
             <w:r>
               <w:rPr>
                 <w:rStyle w:val="Hyperlink"/>
@@ -242,7 +242,7 @@
                 <w:noProof/>
                 <w:webHidden/>
               </w:rPr>
-              <w:instrText xml:space="preserve"> PAGEREF _Toc28769253 \h </w:instrText>
+              <w:instrText xml:space="preserve"> PAGEREF _Toc29031882 \h </w:instrText>
             </w:r>
             <w:r>
               <w:rPr>
@@ -287,7 +287,7 @@
               <w:szCs w:val="22"/>
             </w:rPr>
           </w:pPr>
-          <w:hyperlink w:anchor="_Toc28769254" w:history="1">
+          <w:hyperlink w:anchor="_Toc29031883" w:history="1">
             <w:r>
               <w:rPr>
                 <w:rStyle w:val="Hyperlink"/>
@@ -330,7 +330,7 @@
                 <w:noProof/>
                 <w:webHidden/>
               </w:rPr>
-              <w:instrText xml:space="preserve"> PAGEREF _Toc28769254 \h </w:instrText>
+              <w:instrText xml:space="preserve"> PAGEREF _Toc29031883 \h </w:instrText>
             </w:r>
             <w:r>
               <w:rPr>
@@ -375,7 +375,7 @@
               <w:szCs w:val="22"/>
             </w:rPr>
           </w:pPr>
-          <w:hyperlink w:anchor="_Toc28769255" w:history="1">
+          <w:hyperlink w:anchor="_Toc29031884" w:history="1">
             <w:r>
               <w:rPr>
                 <w:rStyle w:val="Hyperlink"/>
@@ -418,7 +418,7 @@
                 <w:noProof/>
                 <w:webHidden/>
               </w:rPr>
-              <w:instrText xml:space="preserve"> PAGEREF _Toc28769255 \h </w:instrText>
+              <w:instrText xml:space="preserve"> PAGEREF _Toc29031884 \h </w:instrText>
             </w:r>
             <w:r>
               <w:rPr>
@@ -463,7 +463,7 @@
               <w:szCs w:val="22"/>
             </w:rPr>
           </w:pPr>
-          <w:hyperlink w:anchor="_Toc28769256" w:history="1">
+          <w:hyperlink w:anchor="_Toc29031885" w:history="1">
             <w:r>
               <w:rPr>
                 <w:rStyle w:val="Hyperlink"/>
@@ -506,7 +506,7 @@
                 <w:noProof/>
                 <w:webHidden/>
               </w:rPr>
-              <w:instrText xml:space="preserve"> PAGEREF _Toc28769256 \h </w:instrText>
+              <w:instrText xml:space="preserve"> PAGEREF _Toc29031885 \h </w:instrText>
             </w:r>
             <w:r>
               <w:rPr>
@@ -551,7 +551,7 @@
               <w:szCs w:val="22"/>
             </w:rPr>
           </w:pPr>
-          <w:hyperlink w:anchor="_Toc28769257" w:history="1">
+          <w:hyperlink w:anchor="_Toc29031886" w:history="1">
             <w:r>
               <w:rPr>
                 <w:rStyle w:val="Hyperlink"/>
@@ -594,7 +594,7 @@
                 <w:noProof/>
                 <w:webHidden/>
               </w:rPr>
-              <w:instrText xml:space="preserve"> PAGEREF _Toc28769257 \h </w:instrText>
+              <w:instrText xml:space="preserve"> PAGEREF _Toc29031886 \h </w:instrText>
             </w:r>
             <w:r>
               <w:rPr>
@@ -639,7 +639,7 @@
               <w:szCs w:val="22"/>
             </w:rPr>
           </w:pPr>
-          <w:hyperlink w:anchor="_Toc28769258" w:history="1">
+          <w:hyperlink w:anchor="_Toc29031887" w:history="1">
             <w:r>
               <w:rPr>
                 <w:rStyle w:val="Hyperlink"/>
@@ -682,7 +682,7 @@
                 <w:noProof/>
                 <w:webHidden/>
               </w:rPr>
-              <w:instrText xml:space="preserve"> PAGEREF _Toc28769258 \h </w:instrText>
+              <w:instrText xml:space="preserve"> PAGEREF _Toc29031887 \h </w:instrText>
             </w:r>
             <w:r>
               <w:rPr>
@@ -727,7 +727,7 @@
               <w:szCs w:val="22"/>
             </w:rPr>
           </w:pPr>
-          <w:hyperlink w:anchor="_Toc28769259" w:history="1">
+          <w:hyperlink w:anchor="_Toc29031888" w:history="1">
             <w:r>
               <w:rPr>
                 <w:rStyle w:val="Hyperlink"/>
@@ -770,7 +770,7 @@
                 <w:noProof/>
                 <w:webHidden/>
               </w:rPr>
-              <w:instrText xml:space="preserve"> PAGEREF _Toc28769259 \h </w:instrText>
+              <w:instrText xml:space="preserve"> PAGEREF _Toc29031888 \h </w:instrText>
             </w:r>
             <w:r>
               <w:rPr>
@@ -815,7 +815,7 @@
               <w:szCs w:val="22"/>
             </w:rPr>
           </w:pPr>
-          <w:hyperlink w:anchor="_Toc28769260" w:history="1">
+          <w:hyperlink w:anchor="_Toc29031889" w:history="1">
             <w:r>
               <w:rPr>
                 <w:rStyle w:val="Hyperlink"/>
@@ -858,7 +858,7 @@
                 <w:noProof/>
                 <w:webHidden/>
               </w:rPr>
-              <w:instrText xml:space="preserve"> PAGEREF _Toc28769260 \h </w:instrText>
+              <w:instrText xml:space="preserve"> PAGEREF _Toc29031889 \h </w:instrText>
             </w:r>
             <w:r>
               <w:rPr>
@@ -903,7 +903,7 @@
               <w:szCs w:val="22"/>
             </w:rPr>
           </w:pPr>
-          <w:hyperlink w:anchor="_Toc28769261" w:history="1">
+          <w:hyperlink w:anchor="_Toc29031890" w:history="1">
             <w:r>
               <w:rPr>
                 <w:rStyle w:val="Hyperlink"/>
@@ -946,7 +946,7 @@
                 <w:noProof/>
                 <w:webHidden/>
               </w:rPr>
-              <w:instrText xml:space="preserve"> PAGEREF _Toc28769261 \h </w:instrText>
+              <w:instrText xml:space="preserve"> PAGEREF _Toc29031890 \h </w:instrText>
             </w:r>
             <w:r>
               <w:rPr>
@@ -991,7 +991,7 @@
               <w:szCs w:val="22"/>
             </w:rPr>
           </w:pPr>
-          <w:hyperlink w:anchor="_Toc28769262" w:history="1">
+          <w:hyperlink w:anchor="_Toc29031891" w:history="1">
             <w:r>
               <w:rPr>
                 <w:rStyle w:val="Hyperlink"/>
@@ -1034,7 +1034,7 @@
                 <w:noProof/>
                 <w:webHidden/>
               </w:rPr>
-              <w:instrText xml:space="preserve"> PAGEREF _Toc28769262 \h </w:instrText>
+              <w:instrText xml:space="preserve"> PAGEREF _Toc29031891 \h </w:instrText>
             </w:r>
             <w:r>
               <w:rPr>
@@ -1079,7 +1079,7 @@
               <w:szCs w:val="22"/>
             </w:rPr>
           </w:pPr>
-          <w:hyperlink w:anchor="_Toc28769263" w:history="1">
+          <w:hyperlink w:anchor="_Toc29031892" w:history="1">
             <w:r>
               <w:rPr>
                 <w:rStyle w:val="Hyperlink"/>
@@ -1122,7 +1122,7 @@
                 <w:noProof/>
                 <w:webHidden/>
               </w:rPr>
-              <w:instrText xml:space="preserve"> PAGEREF _Toc28769263 \h </w:instrText>
+              <w:instrText xml:space="preserve"> PAGEREF _Toc29031892 \h </w:instrText>
             </w:r>
             <w:r>
               <w:rPr>
@@ -1167,7 +1167,7 @@
               <w:szCs w:val="22"/>
             </w:rPr>
           </w:pPr>
-          <w:hyperlink w:anchor="_Toc28769264" w:history="1">
+          <w:hyperlink w:anchor="_Toc29031893" w:history="1">
             <w:r>
               <w:rPr>
                 <w:rStyle w:val="Hyperlink"/>
@@ -1210,7 +1210,7 @@
                 <w:noProof/>
                 <w:webHidden/>
               </w:rPr>
-              <w:instrText xml:space="preserve"> PAGEREF _Toc28769264 \h </w:instrText>
+              <w:instrText xml:space="preserve"> PAGEREF _Toc29031893 \h </w:instrText>
             </w:r>
             <w:r>
               <w:rPr>
@@ -1255,7 +1255,7 @@
               <w:szCs w:val="22"/>
             </w:rPr>
           </w:pPr>
-          <w:hyperlink w:anchor="_Toc28769265" w:history="1">
+          <w:hyperlink w:anchor="_Toc29031894" w:history="1">
             <w:r>
               <w:rPr>
                 <w:rStyle w:val="Hyperlink"/>
@@ -1298,7 +1298,7 @@
                 <w:noProof/>
                 <w:webHidden/>
               </w:rPr>
-              <w:instrText xml:space="preserve"> PAGEREF _Toc28769265 \h </w:instrText>
+              <w:instrText xml:space="preserve"> PAGEREF _Toc29031894 \h </w:instrText>
             </w:r>
             <w:r>
               <w:rPr>
@@ -1343,7 +1343,7 @@
               <w:szCs w:val="22"/>
             </w:rPr>
           </w:pPr>
-          <w:hyperlink w:anchor="_Toc28769266" w:history="1">
+          <w:hyperlink w:anchor="_Toc29031895" w:history="1">
             <w:r>
               <w:rPr>
                 <w:rStyle w:val="Hyperlink"/>
@@ -1386,7 +1386,7 @@
                 <w:noProof/>
                 <w:webHidden/>
               </w:rPr>
-              <w:instrText xml:space="preserve"> PAGEREF _Toc28769266 \h </w:instrText>
+              <w:instrText xml:space="preserve"> PAGEREF _Toc29031895 \h </w:instrText>
             </w:r>
             <w:r>
               <w:rPr>
@@ -1431,7 +1431,7 @@
               <w:szCs w:val="22"/>
             </w:rPr>
           </w:pPr>
-          <w:hyperlink w:anchor="_Toc28769267" w:history="1">
+          <w:hyperlink w:anchor="_Toc29031896" w:history="1">
             <w:r>
               <w:rPr>
                 <w:rStyle w:val="Hyperlink"/>
@@ -1475,7 +1475,7 @@
                 <w:noProof/>
                 <w:webHidden/>
               </w:rPr>
-              <w:instrText xml:space="preserve"> PAGEREF _Toc28769267 \h </w:instrText>
+              <w:instrText xml:space="preserve"> PAGEREF _Toc29031896 \h </w:instrText>
             </w:r>
             <w:r>
               <w:rPr>
@@ -1520,7 +1520,7 @@
               <w:szCs w:val="22"/>
             </w:rPr>
           </w:pPr>
-          <w:hyperlink w:anchor="_Toc28769268" w:history="1">
+          <w:hyperlink w:anchor="_Toc29031897" w:history="1">
             <w:r>
               <w:rPr>
                 <w:rStyle w:val="Hyperlink"/>
@@ -1563,7 +1563,7 @@
                 <w:noProof/>
                 <w:webHidden/>
               </w:rPr>
-              <w:instrText xml:space="preserve"> PAGEREF _Toc28769268 \h </w:instrText>
+              <w:instrText xml:space="preserve"> PAGEREF _Toc29031897 \h </w:instrText>
             </w:r>
             <w:r>
               <w:rPr>
@@ -1608,7 +1608,7 @@
               <w:szCs w:val="22"/>
             </w:rPr>
           </w:pPr>
-          <w:hyperlink w:anchor="_Toc28769269" w:history="1">
+          <w:hyperlink w:anchor="_Toc29031898" w:history="1">
             <w:r>
               <w:rPr>
                 <w:rStyle w:val="Hyperlink"/>
@@ -1653,7 +1653,7 @@
                 <w:noProof/>
                 <w:webHidden/>
               </w:rPr>
-              <w:instrText xml:space="preserve"> PAGEREF _Toc28769269 \h </w:instrText>
+              <w:instrText xml:space="preserve"> PAGEREF _Toc29031898 \h </w:instrText>
             </w:r>
             <w:r>
               <w:rPr>
@@ -1698,7 +1698,7 @@
               <w:szCs w:val="22"/>
             </w:rPr>
           </w:pPr>
-          <w:hyperlink w:anchor="_Toc28769270" w:history="1">
+          <w:hyperlink w:anchor="_Toc29031899" w:history="1">
             <w:r>
               <w:rPr>
                 <w:rStyle w:val="Hyperlink"/>
@@ -1743,7 +1743,7 @@
                 <w:noProof/>
                 <w:webHidden/>
               </w:rPr>
-              <w:instrText xml:space="preserve"> PAGEREF _Toc28769270 \h </w:instrText>
+              <w:instrText xml:space="preserve"> PAGEREF _Toc29031899 \h </w:instrText>
             </w:r>
             <w:r>
               <w:rPr>
@@ -1788,7 +1788,7 @@
               <w:szCs w:val="22"/>
             </w:rPr>
           </w:pPr>
-          <w:hyperlink w:anchor="_Toc28769271" w:history="1">
+          <w:hyperlink w:anchor="_Toc29031900" w:history="1">
             <w:r>
               <w:rPr>
                 <w:rStyle w:val="Hyperlink"/>
@@ -1831,7 +1831,7 @@
                 <w:noProof/>
                 <w:webHidden/>
               </w:rPr>
-              <w:instrText xml:space="preserve"> PAGEREF _Toc28769271 \h </w:instrText>
+              <w:instrText xml:space="preserve"> PAGEREF _Toc29031900 \h </w:instrText>
             </w:r>
             <w:r>
               <w:rPr>
@@ -1876,7 +1876,7 @@
               <w:szCs w:val="22"/>
             </w:rPr>
           </w:pPr>
-          <w:hyperlink w:anchor="_Toc28769272" w:history="1">
+          <w:hyperlink w:anchor="_Toc29031901" w:history="1">
             <w:r>
               <w:rPr>
                 <w:rStyle w:val="Hyperlink"/>
@@ -1920,7 +1920,7 @@
                 <w:noProof/>
                 <w:webHidden/>
               </w:rPr>
-              <w:instrText xml:space="preserve"> PAGEREF _Toc28769272 \h </w:instrText>
+              <w:instrText xml:space="preserve"> PAGEREF _Toc29031901 \h </w:instrText>
             </w:r>
             <w:r>
               <w:rPr>
@@ -1965,7 +1965,7 @@
               <w:szCs w:val="22"/>
             </w:rPr>
           </w:pPr>
-          <w:hyperlink w:anchor="_Toc28769273" w:history="1">
+          <w:hyperlink w:anchor="_Toc29031902" w:history="1">
             <w:r>
               <w:rPr>
                 <w:rStyle w:val="Hyperlink"/>
@@ -2011,7 +2011,7 @@
                 <w:noProof/>
                 <w:webHidden/>
               </w:rPr>
-              <w:instrText xml:space="preserve"> PAGEREF _Toc28769273 \h </w:instrText>
+              <w:instrText xml:space="preserve"> PAGEREF _Toc29031902 \h </w:instrText>
             </w:r>
             <w:r>
               <w:rPr>
@@ -2056,7 +2056,7 @@
               <w:szCs w:val="22"/>
             </w:rPr>
           </w:pPr>
-          <w:hyperlink w:anchor="_Toc28769274" w:history="1">
+          <w:hyperlink w:anchor="_Toc29031903" w:history="1">
             <w:r>
               <w:rPr>
                 <w:rStyle w:val="Hyperlink"/>
@@ -2104,7 +2104,7 @@
                 <w:noProof/>
                 <w:webHidden/>
               </w:rPr>
-              <w:instrText xml:space="preserve"> PAGEREF _Toc28769274 \h </w:instrText>
+              <w:instrText xml:space="preserve"> PAGEREF _Toc29031903 \h </w:instrText>
             </w:r>
             <w:r>
               <w:rPr>
@@ -2149,7 +2149,7 @@
               <w:szCs w:val="22"/>
             </w:rPr>
           </w:pPr>
-          <w:hyperlink w:anchor="_Toc28769275" w:history="1">
+          <w:hyperlink w:anchor="_Toc29031904" w:history="1">
             <w:r>
               <w:rPr>
                 <w:rStyle w:val="Hyperlink"/>
@@ -2195,7 +2195,7 @@
                 <w:noProof/>
                 <w:webHidden/>
               </w:rPr>
-              <w:instrText xml:space="preserve"> PAGEREF _Toc28769275 \h </w:instrText>
+              <w:instrText xml:space="preserve"> PAGEREF _Toc29031904 \h </w:instrText>
             </w:r>
             <w:r>
               <w:rPr>
@@ -2240,7 +2240,7 @@
               <w:szCs w:val="22"/>
             </w:rPr>
           </w:pPr>
-          <w:hyperlink w:anchor="_Toc28769276" w:history="1">
+          <w:hyperlink w:anchor="_Toc29031905" w:history="1">
             <w:r>
               <w:rPr>
                 <w:rStyle w:val="Hyperlink"/>
@@ -2283,7 +2283,7 @@
                 <w:noProof/>
                 <w:webHidden/>
               </w:rPr>
-              <w:instrText xml:space="preserve"> PAGEREF _Toc28769276 \h </w:instrText>
+              <w:instrText xml:space="preserve"> PAGEREF _Toc29031905 \h </w:instrText>
             </w:r>
             <w:r>
               <w:rPr>
@@ -2328,7 +2328,7 @@
               <w:szCs w:val="22"/>
             </w:rPr>
           </w:pPr>
-          <w:hyperlink w:anchor="_Toc28769277" w:history="1">
+          <w:hyperlink w:anchor="_Toc29031906" w:history="1">
             <w:r>
               <w:rPr>
                 <w:rStyle w:val="Hyperlink"/>
@@ -2371,7 +2371,7 @@
                 <w:noProof/>
                 <w:webHidden/>
               </w:rPr>
-              <w:instrText xml:space="preserve"> PAGEREF _Toc28769277 \h </w:instrText>
+              <w:instrText xml:space="preserve"> PAGEREF _Toc29031906 \h </w:instrText>
             </w:r>
             <w:r>
               <w:rPr>
@@ -2416,7 +2416,7 @@
               <w:szCs w:val="22"/>
             </w:rPr>
           </w:pPr>
-          <w:hyperlink w:anchor="_Toc28769278" w:history="1">
+          <w:hyperlink w:anchor="_Toc29031907" w:history="1">
             <w:r>
               <w:rPr>
                 <w:rStyle w:val="Hyperlink"/>
@@ -2463,7 +2463,7 @@
                 <w:noProof/>
                 <w:webHidden/>
               </w:rPr>
-              <w:instrText xml:space="preserve"> PAGEREF _Toc28769278 \h </w:instrText>
+              <w:instrText xml:space="preserve"> PAGEREF _Toc29031907 \h </w:instrText>
             </w:r>
             <w:r>
               <w:rPr>
@@ -2508,7 +2508,7 @@
               <w:szCs w:val="22"/>
             </w:rPr>
           </w:pPr>
-          <w:hyperlink w:anchor="_Toc28769279" w:history="1">
+          <w:hyperlink w:anchor="_Toc29031908" w:history="1">
             <w:r>
               <w:rPr>
                 <w:rStyle w:val="Hyperlink"/>
@@ -2555,7 +2555,7 @@
                 <w:noProof/>
                 <w:webHidden/>
               </w:rPr>
-              <w:instrText xml:space="preserve"> PAGEREF _Toc28769279 \h </w:instrText>
+              <w:instrText xml:space="preserve"> PAGEREF _Toc29031908 \h </w:instrText>
             </w:r>
             <w:r>
               <w:rPr>
@@ -2600,7 +2600,7 @@
               <w:szCs w:val="22"/>
             </w:rPr>
           </w:pPr>
-          <w:hyperlink w:anchor="_Toc28769280" w:history="1">
+          <w:hyperlink w:anchor="_Toc29031909" w:history="1">
             <w:r>
               <w:rPr>
                 <w:rStyle w:val="Hyperlink"/>
@@ -2643,7 +2643,7 @@
                 <w:noProof/>
                 <w:webHidden/>
               </w:rPr>
-              <w:instrText xml:space="preserve"> PAGEREF _Toc28769280 \h </w:instrText>
+              <w:instrText xml:space="preserve"> PAGEREF _Toc29031909 \h </w:instrText>
             </w:r>
             <w:r>
               <w:rPr>
@@ -2688,7 +2688,7 @@
               <w:szCs w:val="22"/>
             </w:rPr>
           </w:pPr>
-          <w:hyperlink w:anchor="_Toc28769281" w:history="1">
+          <w:hyperlink w:anchor="_Toc29031910" w:history="1">
             <w:r>
               <w:rPr>
                 <w:rStyle w:val="Hyperlink"/>
@@ -2733,183 +2733,7 @@
                 <w:noProof/>
                 <w:webHidden/>
               </w:rPr>
-              <w:instrText xml:space="preserve"> PAGEREF _Toc28769281 \h </w:instrText>
-            </w:r>
-            <w:r>
-              <w:rPr>
-                <w:noProof/>
-                <w:webHidden/>
-              </w:rPr>
-            </w:r>
-            <w:r>
-              <w:rPr>
-                <w:noProof/>
-                <w:webHidden/>
-              </w:rPr>
-              <w:fldChar w:fldCharType="separate"/>
-            </w:r>
-            <w:r>
-              <w:rPr>
-                <w:noProof/>
-                <w:webHidden/>
-              </w:rPr>
-              <w:t>37</w:t>
-            </w:r>
-            <w:r>
-              <w:rPr>
-                <w:noProof/>
-                <w:webHidden/>
-              </w:rPr>
-              <w:fldChar w:fldCharType="end"/>
-            </w:r>
-          </w:hyperlink>
-        </w:p>
-        <w:p>
-          <w:pPr>
-            <w:pStyle w:val="TOC3"/>
-            <w:tabs>
-              <w:tab w:val="left" w:pos="880"/>
-              <w:tab w:val="right" w:leader="dot" w:pos="9350"/>
-            </w:tabs>
-            <w:rPr>
-              <w:rFonts w:asciiTheme="minorHAnsi" w:eastAsiaTheme="minorEastAsia" w:hAnsiTheme="minorHAnsi" w:cstheme="minorBidi"/>
-              <w:noProof/>
-              <w:sz w:val="22"/>
-              <w:szCs w:val="22"/>
-            </w:rPr>
-          </w:pPr>
-          <w:hyperlink w:anchor="_Toc28769282" w:history="1">
-            <w:r>
-              <w:rPr>
-                <w:rStyle w:val="Hyperlink"/>
-                <w:noProof/>
-              </w:rPr>
-              <w:t>i.</w:t>
-            </w:r>
-            <w:r>
-              <w:rPr>
-                <w:rFonts w:asciiTheme="minorHAnsi" w:eastAsiaTheme="minorEastAsia" w:hAnsiTheme="minorHAnsi" w:cstheme="minorBidi"/>
-                <w:noProof/>
-                <w:sz w:val="22"/>
-                <w:szCs w:val="22"/>
-              </w:rPr>
-              <w:tab/>
-            </w:r>
-            <w:r>
-              <w:rPr>
-                <w:rStyle w:val="Hyperlink"/>
-                <w:noProof/>
-              </w:rPr>
-              <w:t>Summary</w:t>
-            </w:r>
-            <w:r>
-              <w:rPr>
-                <w:noProof/>
-                <w:webHidden/>
-              </w:rPr>
-              <w:tab/>
-            </w:r>
-            <w:r>
-              <w:rPr>
-                <w:noProof/>
-                <w:webHidden/>
-              </w:rPr>
-              <w:fldChar w:fldCharType="begin"/>
-            </w:r>
-            <w:r>
-              <w:rPr>
-                <w:noProof/>
-                <w:webHidden/>
-              </w:rPr>
-              <w:instrText xml:space="preserve"> PAGEREF _Toc28769282 \h </w:instrText>
-            </w:r>
-            <w:r>
-              <w:rPr>
-                <w:noProof/>
-                <w:webHidden/>
-              </w:rPr>
-            </w:r>
-            <w:r>
-              <w:rPr>
-                <w:noProof/>
-                <w:webHidden/>
-              </w:rPr>
-              <w:fldChar w:fldCharType="separate"/>
-            </w:r>
-            <w:r>
-              <w:rPr>
-                <w:noProof/>
-                <w:webHidden/>
-              </w:rPr>
-              <w:t>37</w:t>
-            </w:r>
-            <w:r>
-              <w:rPr>
-                <w:noProof/>
-                <w:webHidden/>
-              </w:rPr>
-              <w:fldChar w:fldCharType="end"/>
-            </w:r>
-          </w:hyperlink>
-        </w:p>
-        <w:p>
-          <w:pPr>
-            <w:pStyle w:val="TOC3"/>
-            <w:tabs>
-              <w:tab w:val="left" w:pos="1100"/>
-              <w:tab w:val="right" w:leader="dot" w:pos="9350"/>
-            </w:tabs>
-            <w:rPr>
-              <w:rFonts w:asciiTheme="minorHAnsi" w:eastAsiaTheme="minorEastAsia" w:hAnsiTheme="minorHAnsi" w:cstheme="minorBidi"/>
-              <w:noProof/>
-              <w:sz w:val="22"/>
-              <w:szCs w:val="22"/>
-            </w:rPr>
-          </w:pPr>
-          <w:hyperlink w:anchor="_Toc28769283" w:history="1">
-            <w:r>
-              <w:rPr>
-                <w:rStyle w:val="Hyperlink"/>
-                <w:noProof/>
-              </w:rPr>
-              <w:t>ii.</w:t>
-            </w:r>
-            <w:r>
-              <w:rPr>
-                <w:rFonts w:asciiTheme="minorHAnsi" w:eastAsiaTheme="minorEastAsia" w:hAnsiTheme="minorHAnsi" w:cstheme="minorBidi"/>
-                <w:noProof/>
-                <w:sz w:val="22"/>
-                <w:szCs w:val="22"/>
-              </w:rPr>
-              <w:tab/>
-            </w:r>
-            <w:r>
-              <w:rPr>
-                <w:rStyle w:val="Hyperlink"/>
-                <w:noProof/>
-              </w:rPr>
-              <w:t>Known Bug (#50)</w:t>
-            </w:r>
-            <w:r>
-              <w:rPr>
-                <w:noProof/>
-                <w:webHidden/>
-              </w:rPr>
-              <w:tab/>
-            </w:r>
-            <w:r>
-              <w:rPr>
-                <w:noProof/>
-                <w:webHidden/>
-              </w:rPr>
-              <w:fldChar w:fldCharType="begin"/>
-            </w:r>
-            <w:r>
-              <w:rPr>
-                <w:noProof/>
-                <w:webHidden/>
-              </w:rPr>
-              <w:instrText xml:space="preserve"> PAGEREF _Toc28769283 \h </w:instrText>
+              <w:instrText xml:space="preserve"> PAGEREF _Toc29031910 \h </w:instrText>
             </w:r>
             <w:r>
               <w:rPr>
@@ -2954,7 +2778,7 @@
               <w:szCs w:val="22"/>
             </w:rPr>
           </w:pPr>
-          <w:hyperlink w:anchor="_Toc28769284" w:history="1">
+          <w:hyperlink w:anchor="_Toc29031911" w:history="1">
             <w:r>
               <w:rPr>
                 <w:rStyle w:val="Hyperlink"/>
@@ -2999,7 +2823,7 @@
                 <w:noProof/>
                 <w:webHidden/>
               </w:rPr>
-              <w:instrText xml:space="preserve"> PAGEREF _Toc28769284 \h </w:instrText>
+              <w:instrText xml:space="preserve"> PAGEREF _Toc29031911 \h </w:instrText>
             </w:r>
             <w:r>
               <w:rPr>
@@ -3019,7 +2843,7 @@
                 <w:noProof/>
                 <w:webHidden/>
               </w:rPr>
-              <w:t>38</w:t>
+              <w:t>37</w:t>
             </w:r>
             <w:r>
               <w:rPr>
@@ -3044,7 +2868,7 @@
               <w:szCs w:val="22"/>
             </w:rPr>
           </w:pPr>
-          <w:hyperlink w:anchor="_Toc28769285" w:history="1">
+          <w:hyperlink w:anchor="_Toc29031912" w:history="1">
             <w:r>
               <w:rPr>
                 <w:rStyle w:val="Hyperlink"/>
@@ -3089,7 +2913,7 @@
                 <w:noProof/>
                 <w:webHidden/>
               </w:rPr>
-              <w:instrText xml:space="preserve"> PAGEREF _Toc28769285 \h </w:instrText>
+              <w:instrText xml:space="preserve"> PAGEREF _Toc29031912 \h </w:instrText>
             </w:r>
             <w:r>
               <w:rPr>
@@ -3109,7 +2933,202 @@
                 <w:noProof/>
                 <w:webHidden/>
               </w:rPr>
-              <w:t>39</w:t>
+              <w:t>38</w:t>
+            </w:r>
+            <w:r>
+              <w:rPr>
+                <w:noProof/>
+                <w:webHidden/>
+              </w:rPr>
+              <w:fldChar w:fldCharType="end"/>
+            </w:r>
+          </w:hyperlink>
+        </w:p>
+        <w:p>
+          <w:pPr>
+            <w:pStyle w:val="TOC2"/>
+            <w:tabs>
+              <w:tab w:val="left" w:pos="880"/>
+              <w:tab w:val="right" w:leader="dot" w:pos="9350"/>
+            </w:tabs>
+            <w:rPr>
+              <w:rFonts w:asciiTheme="minorHAnsi" w:eastAsiaTheme="minorEastAsia" w:hAnsiTheme="minorHAnsi" w:cstheme="minorBidi"/>
+              <w:noProof/>
+              <w:sz w:val="22"/>
+              <w:szCs w:val="22"/>
+            </w:rPr>
+          </w:pPr>
+          <w:hyperlink w:anchor="_Toc29031913" w:history="1">
+            <w:r>
+              <w:rPr>
+                <w:rStyle w:val="Hyperlink"/>
+                <w:iCs/>
+                <w:noProof/>
+              </w:rPr>
+              <w:t>d.</w:t>
+            </w:r>
+            <w:r>
+              <w:rPr>
+                <w:rFonts w:asciiTheme="minorHAnsi" w:eastAsiaTheme="minorEastAsia" w:hAnsiTheme="minorHAnsi" w:cstheme="minorBidi"/>
+                <w:noProof/>
+                <w:sz w:val="22"/>
+                <w:szCs w:val="22"/>
+              </w:rPr>
+              <w:tab/>
+            </w:r>
+            <w:r>
+              <w:rPr>
+                <w:rStyle w:val="Hyperlink"/>
+                <w:iCs/>
+                <w:noProof/>
+              </w:rPr>
+              <w:t>DotNetVault</w:t>
+            </w:r>
+            <w:r>
+              <w:rPr>
+                <w:rStyle w:val="Hyperlink"/>
+                <w:noProof/>
+              </w:rPr>
+              <w:t>_</w:t>
+            </w:r>
+            <w:r>
+              <w:rPr>
+                <w:rStyle w:val="Hyperlink"/>
+                <w:iCs/>
+                <w:noProof/>
+              </w:rPr>
+              <w:t>VsTypeParams</w:t>
+            </w:r>
+            <w:r>
+              <w:rPr>
+                <w:noProof/>
+                <w:webHidden/>
+              </w:rPr>
+              <w:tab/>
+            </w:r>
+            <w:r>
+              <w:rPr>
+                <w:noProof/>
+                <w:webHidden/>
+              </w:rPr>
+              <w:fldChar w:fldCharType="begin"/>
+            </w:r>
+            <w:r>
+              <w:rPr>
+                <w:noProof/>
+                <w:webHidden/>
+              </w:rPr>
+              <w:instrText xml:space="preserve"> PAGEREF _Toc29031913 \h </w:instrText>
+            </w:r>
+            <w:r>
+              <w:rPr>
+                <w:noProof/>
+                <w:webHidden/>
+              </w:rPr>
+            </w:r>
+            <w:r>
+              <w:rPr>
+                <w:noProof/>
+                <w:webHidden/>
+              </w:rPr>
+              <w:fldChar w:fldCharType="separate"/>
+            </w:r>
+            <w:r>
+              <w:rPr>
+                <w:noProof/>
+                <w:webHidden/>
+              </w:rPr>
+              <w:t>38</w:t>
+            </w:r>
+            <w:r>
+              <w:rPr>
+                <w:noProof/>
+                <w:webHidden/>
+              </w:rPr>
+              <w:fldChar w:fldCharType="end"/>
+            </w:r>
+          </w:hyperlink>
+        </w:p>
+        <w:p>
+          <w:pPr>
+            <w:pStyle w:val="TOC2"/>
+            <w:tabs>
+              <w:tab w:val="left" w:pos="880"/>
+              <w:tab w:val="right" w:leader="dot" w:pos="9350"/>
+            </w:tabs>
+            <w:rPr>
+              <w:rFonts w:asciiTheme="minorHAnsi" w:eastAsiaTheme="minorEastAsia" w:hAnsiTheme="minorHAnsi" w:cstheme="minorBidi"/>
+              <w:noProof/>
+              <w:sz w:val="22"/>
+              <w:szCs w:val="22"/>
+            </w:rPr>
+          </w:pPr>
+          <w:hyperlink w:anchor="_Toc29031914" w:history="1">
+            <w:r>
+              <w:rPr>
+                <w:rStyle w:val="Hyperlink"/>
+                <w:iCs/>
+                <w:noProof/>
+              </w:rPr>
+              <w:t>e.</w:t>
+            </w:r>
+            <w:r>
+              <w:rPr>
+                <w:rFonts w:asciiTheme="minorHAnsi" w:eastAsiaTheme="minorEastAsia" w:hAnsiTheme="minorHAnsi" w:cstheme="minorBidi"/>
+                <w:noProof/>
+                <w:sz w:val="22"/>
+                <w:szCs w:val="22"/>
+              </w:rPr>
+              <w:tab/>
+            </w:r>
+            <w:r>
+              <w:rPr>
+                <w:rStyle w:val="Hyperlink"/>
+                <w:iCs/>
+                <w:noProof/>
+              </w:rPr>
+              <w:t>DotNetVault_NotVsProtectable</w:t>
+            </w:r>
+            <w:r>
+              <w:rPr>
+                <w:noProof/>
+                <w:webHidden/>
+              </w:rPr>
+              <w:tab/>
+            </w:r>
+            <w:r>
+              <w:rPr>
+                <w:noProof/>
+                <w:webHidden/>
+              </w:rPr>
+              <w:fldChar w:fldCharType="begin"/>
+            </w:r>
+            <w:r>
+              <w:rPr>
+                <w:noProof/>
+                <w:webHidden/>
+              </w:rPr>
+              <w:instrText xml:space="preserve"> PAGEREF _Toc29031914 \h </w:instrText>
+            </w:r>
+            <w:r>
+              <w:rPr>
+                <w:noProof/>
+                <w:webHidden/>
+              </w:rPr>
+            </w:r>
+            <w:r>
+              <w:rPr>
+                <w:noProof/>
+                <w:webHidden/>
+              </w:rPr>
+              <w:fldChar w:fldCharType="separate"/>
+            </w:r>
+            <w:r>
+              <w:rPr>
+                <w:noProof/>
+                <w:webHidden/>
+              </w:rPr>
+              <w:t>38</w:t>
             </w:r>
             <w:r>
               <w:rPr>
@@ -3134,7 +3153,7 @@
               <w:szCs w:val="22"/>
             </w:rPr>
           </w:pPr>
-          <w:hyperlink w:anchor="_Toc28769286" w:history="1">
+          <w:hyperlink w:anchor="_Toc29031915" w:history="1">
             <w:r>
               <w:rPr>
                 <w:rStyle w:val="Hyperlink"/>
@@ -3177,7 +3196,7 @@
                 <w:noProof/>
                 <w:webHidden/>
               </w:rPr>
-              <w:instrText xml:space="preserve"> PAGEREF _Toc28769286 \h </w:instrText>
+              <w:instrText xml:space="preserve"> PAGEREF _Toc29031915 \h </w:instrText>
             </w:r>
             <w:r>
               <w:rPr>
@@ -3197,7 +3216,7 @@
                 <w:noProof/>
                 <w:webHidden/>
               </w:rPr>
-              <w:t>42</w:t>
+              <w:t>41</w:t>
             </w:r>
             <w:r>
               <w:rPr>
@@ -3222,7 +3241,7 @@
               <w:szCs w:val="22"/>
             </w:rPr>
           </w:pPr>
-          <w:hyperlink w:anchor="_Toc28769287" w:history="1">
+          <w:hyperlink w:anchor="_Toc29031916" w:history="1">
             <w:r>
               <w:rPr>
                 <w:rStyle w:val="Hyperlink"/>
@@ -3265,7 +3284,7 @@
                 <w:noProof/>
                 <w:webHidden/>
               </w:rPr>
-              <w:instrText xml:space="preserve"> PAGEREF _Toc28769287 \h </w:instrText>
+              <w:instrText xml:space="preserve"> PAGEREF _Toc29031916 \h </w:instrText>
             </w:r>
             <w:r>
               <w:rPr>
@@ -3285,7 +3304,7 @@
                 <w:noProof/>
                 <w:webHidden/>
               </w:rPr>
-              <w:t>42</w:t>
+              <w:t>41</w:t>
             </w:r>
             <w:r>
               <w:rPr>
@@ -3310,7 +3329,7 @@
               <w:szCs w:val="22"/>
             </w:rPr>
           </w:pPr>
-          <w:hyperlink w:anchor="_Toc28769288" w:history="1">
+          <w:hyperlink w:anchor="_Toc29031917" w:history="1">
             <w:r>
               <w:rPr>
                 <w:rStyle w:val="Hyperlink"/>
@@ -3353,7 +3372,7 @@
                 <w:noProof/>
                 <w:webHidden/>
               </w:rPr>
-              <w:instrText xml:space="preserve"> PAGEREF _Toc28769288 \h </w:instrText>
+              <w:instrText xml:space="preserve"> PAGEREF _Toc29031917 \h </w:instrText>
             </w:r>
             <w:r>
               <w:rPr>
@@ -3373,7 +3392,7 @@
                 <w:noProof/>
                 <w:webHidden/>
               </w:rPr>
-              <w:t>43</w:t>
+              <w:t>42</w:t>
             </w:r>
             <w:r>
               <w:rPr>
@@ -3398,7 +3417,7 @@
               <w:szCs w:val="22"/>
             </w:rPr>
           </w:pPr>
-          <w:hyperlink w:anchor="_Toc28769289" w:history="1">
+          <w:hyperlink w:anchor="_Toc29031918" w:history="1">
             <w:r>
               <w:rPr>
                 <w:rStyle w:val="Hyperlink"/>
@@ -3442,7 +3461,7 @@
                 <w:noProof/>
                 <w:webHidden/>
               </w:rPr>
-              <w:instrText xml:space="preserve"> PAGEREF _Toc28769289 \h </w:instrText>
+              <w:instrText xml:space="preserve"> PAGEREF _Toc29031918 \h </w:instrText>
             </w:r>
             <w:r>
               <w:rPr>
@@ -3462,7 +3481,7 @@
                 <w:noProof/>
                 <w:webHidden/>
               </w:rPr>
-              <w:t>43</w:t>
+              <w:t>42</w:t>
             </w:r>
             <w:r>
               <w:rPr>
@@ -3487,7 +3506,7 @@
               <w:szCs w:val="22"/>
             </w:rPr>
           </w:pPr>
-          <w:hyperlink w:anchor="_Toc28769290" w:history="1">
+          <w:hyperlink w:anchor="_Toc29031919" w:history="1">
             <w:r>
               <w:rPr>
                 <w:rStyle w:val="Hyperlink"/>
@@ -3530,7 +3549,7 @@
                 <w:noProof/>
                 <w:webHidden/>
               </w:rPr>
-              <w:instrText xml:space="preserve"> PAGEREF _Toc28769290 \h </w:instrText>
+              <w:instrText xml:space="preserve"> PAGEREF _Toc29031919 \h </w:instrText>
             </w:r>
             <w:r>
               <w:rPr>
@@ -3550,7 +3569,7 @@
                 <w:noProof/>
                 <w:webHidden/>
               </w:rPr>
-              <w:t>43</w:t>
+              <w:t>42</w:t>
             </w:r>
             <w:r>
               <w:rPr>
@@ -3575,7 +3594,7 @@
               <w:szCs w:val="22"/>
             </w:rPr>
           </w:pPr>
-          <w:hyperlink w:anchor="_Toc28769291" w:history="1">
+          <w:hyperlink w:anchor="_Toc29031920" w:history="1">
             <w:r>
               <w:rPr>
                 <w:rStyle w:val="Hyperlink"/>
@@ -3619,7 +3638,7 @@
                 <w:noProof/>
                 <w:webHidden/>
               </w:rPr>
-              <w:instrText xml:space="preserve"> PAGEREF _Toc28769291 \h </w:instrText>
+              <w:instrText xml:space="preserve"> PAGEREF _Toc29031920 \h </w:instrText>
             </w:r>
             <w:r>
               <w:rPr>
@@ -3639,7 +3658,7 @@
                 <w:noProof/>
                 <w:webHidden/>
               </w:rPr>
-              <w:t>44</w:t>
+              <w:t>43</w:t>
             </w:r>
             <w:r>
               <w:rPr>
@@ -3664,7 +3683,7 @@
               <w:szCs w:val="22"/>
             </w:rPr>
           </w:pPr>
-          <w:hyperlink w:anchor="_Toc28769292" w:history="1">
+          <w:hyperlink w:anchor="_Toc29031921" w:history="1">
             <w:r>
               <w:rPr>
                 <w:rStyle w:val="Hyperlink"/>
@@ -3707,7 +3726,7 @@
                 <w:noProof/>
                 <w:webHidden/>
               </w:rPr>
-              <w:instrText xml:space="preserve"> PAGEREF _Toc28769292 \h </w:instrText>
+              <w:instrText xml:space="preserve"> PAGEREF _Toc29031921 \h </w:instrText>
             </w:r>
             <w:r>
               <w:rPr>
@@ -3727,7 +3746,7 @@
                 <w:noProof/>
                 <w:webHidden/>
               </w:rPr>
-              <w:t>44</w:t>
+              <w:t>43</w:t>
             </w:r>
             <w:r>
               <w:rPr>
@@ -3752,7 +3771,7 @@
               <w:szCs w:val="22"/>
             </w:rPr>
           </w:pPr>
-          <w:hyperlink w:anchor="_Toc28769293" w:history="1">
+          <w:hyperlink w:anchor="_Toc29031922" w:history="1">
             <w:r>
               <w:rPr>
                 <w:rStyle w:val="Hyperlink"/>
@@ -3796,7 +3815,7 @@
                 <w:noProof/>
                 <w:webHidden/>
               </w:rPr>
-              <w:instrText xml:space="preserve"> PAGEREF _Toc28769293 \h </w:instrText>
+              <w:instrText xml:space="preserve"> PAGEREF _Toc29031922 \h </w:instrText>
             </w:r>
             <w:r>
               <w:rPr>
@@ -3816,7 +3835,7 @@
                 <w:noProof/>
                 <w:webHidden/>
               </w:rPr>
-              <w:t>44</w:t>
+              <w:t>43</w:t>
             </w:r>
             <w:r>
               <w:rPr>
@@ -3841,7 +3860,7 @@
               <w:szCs w:val="22"/>
             </w:rPr>
           </w:pPr>
-          <w:hyperlink w:anchor="_Toc28769294" w:history="1">
+          <w:hyperlink w:anchor="_Toc29031923" w:history="1">
             <w:r>
               <w:rPr>
                 <w:rStyle w:val="Hyperlink"/>
@@ -3884,7 +3903,7 @@
                 <w:noProof/>
                 <w:webHidden/>
               </w:rPr>
-              <w:instrText xml:space="preserve"> PAGEREF _Toc28769294 \h </w:instrText>
+              <w:instrText xml:space="preserve"> PAGEREF _Toc29031923 \h </w:instrText>
             </w:r>
             <w:r>
               <w:rPr>
@@ -3904,7 +3923,7 @@
                 <w:noProof/>
                 <w:webHidden/>
               </w:rPr>
-              <w:t>45</w:t>
+              <w:t>44</w:t>
             </w:r>
             <w:r>
               <w:rPr>
@@ -3938,8 +3957,8 @@
           <w:bCs/>
         </w:rPr>
         <w:sectPr>
-          <w:headerReference w:type="default" r:id="rId9"/>
-          <w:footerReference w:type="default" r:id="rId10"/>
+          <w:headerReference w:type="default" r:id="rId10"/>
+          <w:footerReference w:type="default" r:id="rId11"/>
           <w:pgSz w:w="12240" w:h="15840"/>
           <w:pgMar w:top="1440" w:right="1440" w:bottom="1440" w:left="1440" w:header="720" w:footer="720" w:gutter="0"/>
           <w:pgNumType w:fmt="lowerRoman"/>
@@ -4025,7 +4044,7 @@
         </w:rPr>
         <w:fldChar w:fldCharType="separate"/>
       </w:r>
-      <w:hyperlink w:anchor="_Toc28769295" w:history="1">
+      <w:hyperlink w:anchor="_Toc29031924" w:history="1">
         <w:r>
           <w:rPr>
             <w:rStyle w:val="Hyperlink"/>
@@ -4052,7 +4071,7 @@
             <w:noProof/>
             <w:webHidden/>
           </w:rPr>
-          <w:instrText xml:space="preserve"> PAGEREF _Toc28769295 \h </w:instrText>
+          <w:instrText xml:space="preserve"> PAGEREF _Toc29031924 \h </w:instrText>
         </w:r>
         <w:r>
           <w:rPr>
@@ -4096,7 +4115,7 @@
           <w:szCs w:val="22"/>
         </w:rPr>
       </w:pPr>
-      <w:hyperlink w:anchor="_Toc28769296" w:history="1">
+      <w:hyperlink w:anchor="_Toc29031925" w:history="1">
         <w:r>
           <w:rPr>
             <w:rStyle w:val="Hyperlink"/>
@@ -4123,7 +4142,7 @@
             <w:noProof/>
             <w:webHidden/>
           </w:rPr>
-          <w:instrText xml:space="preserve"> PAGEREF _Toc28769296 \h </w:instrText>
+          <w:instrText xml:space="preserve"> PAGEREF _Toc29031925 \h </w:instrText>
         </w:r>
         <w:r>
           <w:rPr>
@@ -4167,7 +4186,7 @@
           <w:szCs w:val="22"/>
         </w:rPr>
       </w:pPr>
-      <w:hyperlink w:anchor="_Toc28769297" w:history="1">
+      <w:hyperlink w:anchor="_Toc29031926" w:history="1">
         <w:r>
           <w:rPr>
             <w:rStyle w:val="Hyperlink"/>
@@ -4194,7 +4213,7 @@
             <w:noProof/>
             <w:webHidden/>
           </w:rPr>
-          <w:instrText xml:space="preserve"> PAGEREF _Toc28769297 \h </w:instrText>
+          <w:instrText xml:space="preserve"> PAGEREF _Toc29031926 \h </w:instrText>
         </w:r>
         <w:r>
           <w:rPr>
@@ -4238,7 +4257,7 @@
           <w:szCs w:val="22"/>
         </w:rPr>
       </w:pPr>
-      <w:hyperlink w:anchor="_Toc28769298" w:history="1">
+      <w:hyperlink w:anchor="_Toc29031927" w:history="1">
         <w:r>
           <w:rPr>
             <w:rStyle w:val="Hyperlink"/>
@@ -4265,7 +4284,7 @@
             <w:noProof/>
             <w:webHidden/>
           </w:rPr>
-          <w:instrText xml:space="preserve"> PAGEREF _Toc28769298 \h </w:instrText>
+          <w:instrText xml:space="preserve"> PAGEREF _Toc29031927 \h </w:instrText>
         </w:r>
         <w:r>
           <w:rPr>
@@ -4309,7 +4328,7 @@
           <w:szCs w:val="22"/>
         </w:rPr>
       </w:pPr>
-      <w:hyperlink w:anchor="_Toc28769299" w:history="1">
+      <w:hyperlink w:anchor="_Toc29031928" w:history="1">
         <w:r>
           <w:rPr>
             <w:rStyle w:val="Hyperlink"/>
@@ -4336,7 +4355,7 @@
             <w:noProof/>
             <w:webHidden/>
           </w:rPr>
-          <w:instrText xml:space="preserve"> PAGEREF _Toc28769299 \h </w:instrText>
+          <w:instrText xml:space="preserve"> PAGEREF _Toc29031928 \h </w:instrText>
         </w:r>
         <w:r>
           <w:rPr>
@@ -4380,7 +4399,7 @@
           <w:szCs w:val="22"/>
         </w:rPr>
       </w:pPr>
-      <w:hyperlink w:anchor="_Toc28769300" w:history="1">
+      <w:hyperlink w:anchor="_Toc29031929" w:history="1">
         <w:r>
           <w:rPr>
             <w:rStyle w:val="Hyperlink"/>
@@ -4407,7 +4426,7 @@
             <w:noProof/>
             <w:webHidden/>
           </w:rPr>
-          <w:instrText xml:space="preserve"> PAGEREF _Toc28769300 \h </w:instrText>
+          <w:instrText xml:space="preserve"> PAGEREF _Toc29031929 \h </w:instrText>
         </w:r>
         <w:r>
           <w:rPr>
@@ -4451,7 +4470,7 @@
           <w:szCs w:val="22"/>
         </w:rPr>
       </w:pPr>
-      <w:hyperlink w:anchor="_Toc28769301" w:history="1">
+      <w:hyperlink w:anchor="_Toc29031930" w:history="1">
         <w:r>
           <w:rPr>
             <w:rStyle w:val="Hyperlink"/>
@@ -4478,7 +4497,7 @@
             <w:noProof/>
             <w:webHidden/>
           </w:rPr>
-          <w:instrText xml:space="preserve"> PAGEREF _Toc28769301 \h </w:instrText>
+          <w:instrText xml:space="preserve"> PAGEREF _Toc29031930 \h </w:instrText>
         </w:r>
         <w:r>
           <w:rPr>
@@ -4522,7 +4541,7 @@
           <w:szCs w:val="22"/>
         </w:rPr>
       </w:pPr>
-      <w:hyperlink w:anchor="_Toc28769302" w:history="1">
+      <w:hyperlink w:anchor="_Toc29031931" w:history="1">
         <w:r>
           <w:rPr>
             <w:rStyle w:val="Hyperlink"/>
@@ -4549,7 +4568,7 @@
             <w:noProof/>
             <w:webHidden/>
           </w:rPr>
-          <w:instrText xml:space="preserve"> PAGEREF _Toc28769302 \h </w:instrText>
+          <w:instrText xml:space="preserve"> PAGEREF _Toc29031931 \h </w:instrText>
         </w:r>
         <w:r>
           <w:rPr>
@@ -4593,7 +4612,7 @@
           <w:szCs w:val="22"/>
         </w:rPr>
       </w:pPr>
-      <w:hyperlink w:anchor="_Toc28769303" w:history="1">
+      <w:hyperlink w:anchor="_Toc29031932" w:history="1">
         <w:r>
           <w:rPr>
             <w:rStyle w:val="Hyperlink"/>
@@ -4620,7 +4639,7 @@
             <w:noProof/>
             <w:webHidden/>
           </w:rPr>
-          <w:instrText xml:space="preserve"> PAGEREF _Toc28769303 \h </w:instrText>
+          <w:instrText xml:space="preserve"> PAGEREF _Toc29031932 \h </w:instrText>
         </w:r>
         <w:r>
           <w:rPr>
@@ -4664,7 +4683,7 @@
           <w:szCs w:val="22"/>
         </w:rPr>
       </w:pPr>
-      <w:hyperlink w:anchor="_Toc28769304" w:history="1">
+      <w:hyperlink w:anchor="_Toc29031933" w:history="1">
         <w:r>
           <w:rPr>
             <w:rStyle w:val="Hyperlink"/>
@@ -4691,7 +4710,7 @@
             <w:noProof/>
             <w:webHidden/>
           </w:rPr>
-          <w:instrText xml:space="preserve"> PAGEREF _Toc28769304 \h </w:instrText>
+          <w:instrText xml:space="preserve"> PAGEREF _Toc29031933 \h </w:instrText>
         </w:r>
         <w:r>
           <w:rPr>
@@ -4735,7 +4754,7 @@
           <w:szCs w:val="22"/>
         </w:rPr>
       </w:pPr>
-      <w:hyperlink w:anchor="_Toc28769305" w:history="1">
+      <w:hyperlink w:anchor="_Toc29031934" w:history="1">
         <w:r>
           <w:rPr>
             <w:rStyle w:val="Hyperlink"/>
@@ -4762,7 +4781,7 @@
             <w:noProof/>
             <w:webHidden/>
           </w:rPr>
-          <w:instrText xml:space="preserve"> PAGEREF _Toc28769305 \h </w:instrText>
+          <w:instrText xml:space="preserve"> PAGEREF _Toc29031934 \h </w:instrText>
         </w:r>
         <w:r>
           <w:rPr>
@@ -4806,7 +4825,7 @@
           <w:szCs w:val="22"/>
         </w:rPr>
       </w:pPr>
-      <w:hyperlink w:anchor="_Toc28769306" w:history="1">
+      <w:hyperlink w:anchor="_Toc29031935" w:history="1">
         <w:r>
           <w:rPr>
             <w:rStyle w:val="Hyperlink"/>
@@ -4833,7 +4852,7 @@
             <w:noProof/>
             <w:webHidden/>
           </w:rPr>
-          <w:instrText xml:space="preserve"> PAGEREF _Toc28769306 \h </w:instrText>
+          <w:instrText xml:space="preserve"> PAGEREF _Toc29031935 \h </w:instrText>
         </w:r>
         <w:r>
           <w:rPr>
@@ -4877,7 +4896,7 @@
           <w:szCs w:val="22"/>
         </w:rPr>
       </w:pPr>
-      <w:hyperlink w:anchor="_Toc28769307" w:history="1">
+      <w:hyperlink w:anchor="_Toc29031936" w:history="1">
         <w:r>
           <w:rPr>
             <w:rStyle w:val="Hyperlink"/>
@@ -4904,7 +4923,7 @@
             <w:noProof/>
             <w:webHidden/>
           </w:rPr>
-          <w:instrText xml:space="preserve"> PAGEREF _Toc28769307 \h </w:instrText>
+          <w:instrText xml:space="preserve"> PAGEREF _Toc29031936 \h </w:instrText>
         </w:r>
         <w:r>
           <w:rPr>
@@ -4948,7 +4967,7 @@
           <w:szCs w:val="22"/>
         </w:rPr>
       </w:pPr>
-      <w:hyperlink w:anchor="_Toc28769308" w:history="1">
+      <w:hyperlink w:anchor="_Toc29031937" w:history="1">
         <w:r>
           <w:rPr>
             <w:rStyle w:val="Hyperlink"/>
@@ -4975,7 +4994,7 @@
             <w:noProof/>
             <w:webHidden/>
           </w:rPr>
-          <w:instrText xml:space="preserve"> PAGEREF _Toc28769308 \h </w:instrText>
+          <w:instrText xml:space="preserve"> PAGEREF _Toc29031937 \h </w:instrText>
         </w:r>
         <w:r>
           <w:rPr>
@@ -5019,7 +5038,7 @@
           <w:szCs w:val="22"/>
         </w:rPr>
       </w:pPr>
-      <w:hyperlink w:anchor="_Toc28769309" w:history="1">
+      <w:hyperlink w:anchor="_Toc29031938" w:history="1">
         <w:r>
           <w:rPr>
             <w:rStyle w:val="Hyperlink"/>
@@ -5046,7 +5065,7 @@
             <w:noProof/>
             <w:webHidden/>
           </w:rPr>
-          <w:instrText xml:space="preserve"> PAGEREF _Toc28769309 \h </w:instrText>
+          <w:instrText xml:space="preserve"> PAGEREF _Toc29031938 \h </w:instrText>
         </w:r>
         <w:r>
           <w:rPr>
@@ -5090,7 +5109,7 @@
           <w:szCs w:val="22"/>
         </w:rPr>
       </w:pPr>
-      <w:hyperlink r:id="rId11" w:anchor="_Toc28769310" w:history="1">
+      <w:hyperlink r:id="rId12" w:anchor="_Toc29031939" w:history="1">
         <w:r>
           <w:rPr>
             <w:rStyle w:val="Hyperlink"/>
@@ -5117,7 +5136,7 @@
             <w:noProof/>
             <w:webHidden/>
           </w:rPr>
-          <w:instrText xml:space="preserve"> PAGEREF _Toc28769310 \h </w:instrText>
+          <w:instrText xml:space="preserve"> PAGEREF _Toc29031939 \h </w:instrText>
         </w:r>
         <w:r>
           <w:rPr>
@@ -5161,7 +5180,7 @@
           <w:szCs w:val="22"/>
         </w:rPr>
       </w:pPr>
-      <w:hyperlink w:anchor="_Toc28769311" w:history="1">
+      <w:hyperlink w:anchor="_Toc29031940" w:history="1">
         <w:r>
           <w:rPr>
             <w:rStyle w:val="Hyperlink"/>
@@ -5188,7 +5207,7 @@
             <w:noProof/>
             <w:webHidden/>
           </w:rPr>
-          <w:instrText xml:space="preserve"> PAGEREF _Toc28769311 \h </w:instrText>
+          <w:instrText xml:space="preserve"> PAGEREF _Toc29031940 \h </w:instrText>
         </w:r>
         <w:r>
           <w:rPr>
@@ -5232,7 +5251,7 @@
           <w:szCs w:val="22"/>
         </w:rPr>
       </w:pPr>
-      <w:hyperlink r:id="rId12" w:anchor="_Toc28769312" w:history="1">
+      <w:hyperlink r:id="rId13" w:anchor="_Toc29031941" w:history="1">
         <w:r>
           <w:rPr>
             <w:rStyle w:val="Hyperlink"/>
@@ -5259,7 +5278,7 @@
             <w:noProof/>
             <w:webHidden/>
           </w:rPr>
-          <w:instrText xml:space="preserve"> PAGEREF _Toc28769312 \h </w:instrText>
+          <w:instrText xml:space="preserve"> PAGEREF _Toc29031941 \h </w:instrText>
         </w:r>
         <w:r>
           <w:rPr>
@@ -5303,7 +5322,7 @@
           <w:szCs w:val="22"/>
         </w:rPr>
       </w:pPr>
-      <w:hyperlink w:anchor="_Toc28769313" w:history="1">
+      <w:hyperlink w:anchor="_Toc29031942" w:history="1">
         <w:r>
           <w:rPr>
             <w:rStyle w:val="Hyperlink"/>
@@ -5330,7 +5349,7 @@
             <w:noProof/>
             <w:webHidden/>
           </w:rPr>
-          <w:instrText xml:space="preserve"> PAGEREF _Toc28769313 \h </w:instrText>
+          <w:instrText xml:space="preserve"> PAGEREF _Toc29031942 \h </w:instrText>
         </w:r>
         <w:r>
           <w:rPr>
@@ -5374,7 +5393,7 @@
           <w:szCs w:val="22"/>
         </w:rPr>
       </w:pPr>
-      <w:hyperlink r:id="rId13" w:anchor="_Toc28769314" w:history="1">
+      <w:hyperlink r:id="rId14" w:anchor="_Toc29031943" w:history="1">
         <w:r>
           <w:rPr>
             <w:rStyle w:val="Hyperlink"/>
@@ -5401,7 +5420,7 @@
             <w:noProof/>
             <w:webHidden/>
           </w:rPr>
-          <w:instrText xml:space="preserve"> PAGEREF _Toc28769314 \h </w:instrText>
+          <w:instrText xml:space="preserve"> PAGEREF _Toc29031943 \h </w:instrText>
         </w:r>
         <w:r>
           <w:rPr>
@@ -5445,7 +5464,7 @@
           <w:szCs w:val="22"/>
         </w:rPr>
       </w:pPr>
-      <w:hyperlink w:anchor="_Toc28769315" w:history="1">
+      <w:hyperlink w:anchor="_Toc29031944" w:history="1">
         <w:r>
           <w:rPr>
             <w:rStyle w:val="Hyperlink"/>
@@ -5472,7 +5491,7 @@
             <w:noProof/>
             <w:webHidden/>
           </w:rPr>
-          <w:instrText xml:space="preserve"> PAGEREF _Toc28769315 \h </w:instrText>
+          <w:instrText xml:space="preserve"> PAGEREF _Toc29031944 \h </w:instrText>
         </w:r>
         <w:r>
           <w:rPr>
@@ -5516,7 +5535,7 @@
           <w:szCs w:val="22"/>
         </w:rPr>
       </w:pPr>
-      <w:hyperlink r:id="rId14" w:anchor="_Toc28769316" w:history="1">
+      <w:hyperlink r:id="rId15" w:anchor="_Toc29031945" w:history="1">
         <w:r>
           <w:rPr>
             <w:rStyle w:val="Hyperlink"/>
@@ -5543,7 +5562,7 @@
             <w:noProof/>
             <w:webHidden/>
           </w:rPr>
-          <w:instrText xml:space="preserve"> PAGEREF _Toc28769316 \h </w:instrText>
+          <w:instrText xml:space="preserve"> PAGEREF _Toc29031945 \h </w:instrText>
         </w:r>
         <w:r>
           <w:rPr>
@@ -5587,13 +5606,13 @@
           <w:szCs w:val="22"/>
         </w:rPr>
       </w:pPr>
-      <w:hyperlink w:anchor="_Toc28769317" w:history="1">
+      <w:hyperlink w:anchor="_Toc29031946" w:history="1">
         <w:r>
           <w:rPr>
             <w:rStyle w:val="Hyperlink"/>
             <w:noProof/>
           </w:rPr>
-          <w:t>Figure 23 -- Bug #50 Demonstration</w:t>
+          <w:t>Figure 24 -- Vault-Safe Convenience Wrappers</w:t>
         </w:r>
         <w:r>
           <w:rPr>
@@ -5614,7 +5633,7 @@
             <w:noProof/>
             <w:webHidden/>
           </w:rPr>
-          <w:instrText xml:space="preserve"> PAGEREF _Toc28769317 \h </w:instrText>
+          <w:instrText xml:space="preserve"> PAGEREF _Toc29031946 \h </w:instrText>
         </w:r>
         <w:r>
           <w:rPr>
@@ -5634,7 +5653,7 @@
             <w:noProof/>
             <w:webHidden/>
           </w:rPr>
-          <w:t>38</w:t>
+          <w:t>39</w:t>
         </w:r>
         <w:r>
           <w:rPr>
@@ -5658,13 +5677,13 @@
           <w:szCs w:val="22"/>
         </w:rPr>
       </w:pPr>
-      <w:hyperlink w:anchor="_Toc28769318" w:history="1">
+      <w:hyperlink w:anchor="_Toc29031947" w:history="1">
         <w:r>
           <w:rPr>
             <w:rStyle w:val="Hyperlink"/>
             <w:noProof/>
           </w:rPr>
-          <w:t>Figure 24 -- Vault-Safe Convenience Wrappers</w:t>
+          <w:t>Figure 25 – Usage of Vs Convenience Wrappers</w:t>
         </w:r>
         <w:r>
           <w:rPr>
@@ -5685,7 +5704,7 @@
             <w:noProof/>
             <w:webHidden/>
           </w:rPr>
-          <w:instrText xml:space="preserve"> PAGEREF _Toc28769318 \h </w:instrText>
+          <w:instrText xml:space="preserve"> PAGEREF _Toc29031947 \h </w:instrText>
         </w:r>
         <w:r>
           <w:rPr>
@@ -5729,13 +5748,13 @@
           <w:szCs w:val="22"/>
         </w:rPr>
       </w:pPr>
-      <w:hyperlink w:anchor="_Toc28769319" w:history="1">
+      <w:hyperlink w:anchor="_Toc29031948" w:history="1">
         <w:r>
           <w:rPr>
             <w:rStyle w:val="Hyperlink"/>
             <w:noProof/>
           </w:rPr>
-          <w:t>Figure 25 – Usage of Vs Convenience Wrappers</w:t>
+          <w:t>Figure 26 -- Usage Wrapper Demo Output</w:t>
         </w:r>
         <w:r>
           <w:rPr>
@@ -5756,7 +5775,7 @@
             <w:noProof/>
             <w:webHidden/>
           </w:rPr>
-          <w:instrText xml:space="preserve"> PAGEREF _Toc28769319 \h </w:instrText>
+          <w:instrText xml:space="preserve"> PAGEREF _Toc29031948 \h </w:instrText>
         </w:r>
         <w:r>
           <w:rPr>
@@ -5800,13 +5819,13 @@
           <w:szCs w:val="22"/>
         </w:rPr>
       </w:pPr>
-      <w:hyperlink w:anchor="_Toc28769320" w:history="1">
+      <w:hyperlink w:anchor="_Toc29031949" w:history="1">
         <w:r>
           <w:rPr>
             <w:rStyle w:val="Hyperlink"/>
             <w:noProof/>
           </w:rPr>
-          <w:t>Figure 26 -- Usage Wrapper Demo Output</w:t>
+          <w:t>Figure 27 -- Contents of Whitelist.txt</w:t>
         </w:r>
         <w:r>
           <w:rPr>
@@ -5827,7 +5846,7 @@
             <w:noProof/>
             <w:webHidden/>
           </w:rPr>
-          <w:instrText xml:space="preserve"> PAGEREF _Toc28769320 \h </w:instrText>
+          <w:instrText xml:space="preserve"> PAGEREF _Toc29031949 \h </w:instrText>
         </w:r>
         <w:r>
           <w:rPr>
@@ -5847,7 +5866,7 @@
             <w:noProof/>
             <w:webHidden/>
           </w:rPr>
-          <w:t>42</w:t>
+          <w:t>41</w:t>
         </w:r>
         <w:r>
           <w:rPr>
@@ -5871,13 +5890,13 @@
           <w:szCs w:val="22"/>
         </w:rPr>
       </w:pPr>
-      <w:hyperlink w:anchor="_Toc28769321" w:history="1">
+      <w:hyperlink r:id="rId16" w:anchor="_Toc29031950" w:history="1">
         <w:r>
           <w:rPr>
             <w:rStyle w:val="Hyperlink"/>
             <w:noProof/>
           </w:rPr>
-          <w:t>Figure 27 -- Contents of Whitelist.txt</w:t>
+          <w:t>Figure 28-- Contents of condit_generic_whitelist.txt</w:t>
         </w:r>
         <w:r>
           <w:rPr>
@@ -5898,7 +5917,7 @@
             <w:noProof/>
             <w:webHidden/>
           </w:rPr>
-          <w:instrText xml:space="preserve"> PAGEREF _Toc28769321 \h </w:instrText>
+          <w:instrText xml:space="preserve"> PAGEREF _Toc29031950 \h </w:instrText>
         </w:r>
         <w:r>
           <w:rPr>
@@ -5919,77 +5938,6 @@
             <w:webHidden/>
           </w:rPr>
           <w:t>42</w:t>
-        </w:r>
-        <w:r>
-          <w:rPr>
-            <w:noProof/>
-            <w:webHidden/>
-          </w:rPr>
-          <w:fldChar w:fldCharType="end"/>
-        </w:r>
-      </w:hyperlink>
-    </w:p>
-    <w:p>
-      <w:pPr>
-        <w:pStyle w:val="TableofFigures"/>
-        <w:tabs>
-          <w:tab w:val="right" w:leader="dot" w:pos="9350"/>
-        </w:tabs>
-        <w:rPr>
-          <w:rFonts w:asciiTheme="minorHAnsi" w:eastAsiaTheme="minorEastAsia" w:hAnsiTheme="minorHAnsi" w:cstheme="minorBidi"/>
-          <w:noProof/>
-          <w:sz w:val="22"/>
-          <w:szCs w:val="22"/>
-        </w:rPr>
-      </w:pPr>
-      <w:hyperlink r:id="rId15" w:anchor="_Toc28769322" w:history="1">
-        <w:r>
-          <w:rPr>
-            <w:rStyle w:val="Hyperlink"/>
-            <w:noProof/>
-          </w:rPr>
-          <w:t>Figure 28-- Contents of condit_generic_whitelist.txt</w:t>
-        </w:r>
-        <w:r>
-          <w:rPr>
-            <w:noProof/>
-            <w:webHidden/>
-          </w:rPr>
-          <w:tab/>
-        </w:r>
-        <w:r>
-          <w:rPr>
-            <w:noProof/>
-            <w:webHidden/>
-          </w:rPr>
-          <w:fldChar w:fldCharType="begin"/>
-        </w:r>
-        <w:r>
-          <w:rPr>
-            <w:noProof/>
-            <w:webHidden/>
-          </w:rPr>
-          <w:instrText xml:space="preserve"> PAGEREF _Toc28769322 \h </w:instrText>
-        </w:r>
-        <w:r>
-          <w:rPr>
-            <w:noProof/>
-            <w:webHidden/>
-          </w:rPr>
-        </w:r>
-        <w:r>
-          <w:rPr>
-            <w:noProof/>
-            <w:webHidden/>
-          </w:rPr>
-          <w:fldChar w:fldCharType="separate"/>
-        </w:r>
-        <w:r>
-          <w:rPr>
-            <w:noProof/>
-            <w:webHidden/>
-          </w:rPr>
-          <w:t>43</w:t>
         </w:r>
         <w:r>
           <w:rPr>
@@ -6012,7 +5960,6 @@
           <w:pgMar w:top="1440" w:right="1440" w:bottom="1440" w:left="1440" w:header="720" w:footer="720" w:gutter="0"/>
           <w:pgNumType w:fmt="lowerRoman"/>
           <w:cols w:space="720"/>
-          <w:titlePg/>
           <w:docGrid w:linePitch="360"/>
         </w:sectPr>
       </w:pPr>
@@ -6033,7 +5980,7 @@
         </w:numPr>
       </w:pPr>
       <w:bookmarkStart w:id="0" w:name="_Ref23145282"/>
-      <w:bookmarkStart w:id="1" w:name="_Toc28769253"/>
+      <w:bookmarkStart w:id="1" w:name="_Toc29031882"/>
       <w:r>
         <w:lastRenderedPageBreak/>
         <w:t>Introduction.</w:t>
@@ -6138,7 +6085,7 @@
           <w:rFonts w:cs="Times New Roman"/>
         </w:rPr>
       </w:pPr>
-      <w:bookmarkStart w:id="2" w:name="_Toc28769254"/>
+      <w:bookmarkStart w:id="2" w:name="_Toc29031883"/>
       <w:r>
         <w:rPr>
           <w:rFonts w:cs="Times New Roman"/>
@@ -6266,9 +6213,9 @@
             <o:lock v:ext="edit" aspectratio="t"/>
           </v:shapetype>
           <v:shape id="_x0000_i1025" type="#_x0000_t75" style="width:387.05pt;height:248.9pt" o:ole="">
-            <v:imagedata r:id="rId16" o:title=""/>
+            <v:imagedata r:id="rId17" o:title=""/>
           </v:shape>
-          <o:OLEObject Type="Embed" ProgID="Word.DocumentMacroEnabled.12" ShapeID="_x0000_i1025" DrawAspect="Content" ObjectID="_1639389572" r:id="rId17"/>
+          <o:OLEObject Type="Embed" ProgID="Word.DocumentMacroEnabled.12" ShapeID="_x0000_i1025" DrawAspect="Content" ObjectID="_1639645066" r:id="rId18"/>
         </w:object>
       </w:r>
     </w:p>
@@ -6281,7 +6228,7 @@
         </w:rPr>
       </w:pPr>
       <w:bookmarkStart w:id="6" w:name="_Ref22990763"/>
-      <w:bookmarkStart w:id="7" w:name="_Toc28769295"/>
+      <w:bookmarkStart w:id="7" w:name="_Toc29031924"/>
       <w:r>
         <w:t xml:space="preserve">Figure </w:t>
       </w:r>
@@ -6407,7 +6354,7 @@
           <w:numId w:val="7"/>
         </w:numPr>
       </w:pPr>
-      <w:bookmarkStart w:id="8" w:name="_Toc28769255"/>
+      <w:bookmarkStart w:id="8" w:name="_Toc29031884"/>
       <w:r>
         <w:t>Problems with current lock-based mechanisms</w:t>
       </w:r>
@@ -6422,7 +6369,7 @@
           <w:numId w:val="8"/>
         </w:numPr>
       </w:pPr>
-      <w:bookmarkStart w:id="9" w:name="_Toc28769256"/>
+      <w:bookmarkStart w:id="9" w:name="_Toc29031885"/>
       <w:r>
         <w:t>Primary problem with current mechanisms is they protect data only when programmers follows convention; Also, try … finally syntax error prone</w:t>
       </w:r>
@@ -6492,7 +6439,7 @@
           <w:numId w:val="8"/>
         </w:numPr>
       </w:pPr>
-      <w:bookmarkStart w:id="10" w:name="_Toc28769257"/>
+      <w:bookmarkStart w:id="10" w:name="_Toc29031886"/>
       <w:r>
         <w:t>Atomic operations are highly useful alternative but not easy to understand and scope of usefulness limited compared to locks</w:t>
       </w:r>
@@ -6558,7 +6505,7 @@
           <w:numId w:val="8"/>
         </w:numPr>
       </w:pPr>
-      <w:bookmarkStart w:id="11" w:name="_Toc28769258"/>
+      <w:bookmarkStart w:id="11" w:name="_Toc29031887"/>
       <w:r>
         <w:t xml:space="preserve">C#’s lock mechanism is not timed </w:t>
       </w:r>
@@ -6635,7 +6582,7 @@
           <w:numId w:val="8"/>
         </w:numPr>
       </w:pPr>
-      <w:bookmarkStart w:id="12" w:name="_Toc28769259"/>
+      <w:bookmarkStart w:id="12" w:name="_Toc29031888"/>
       <w:r>
         <w:t>C#’s Monitor</w:t>
       </w:r>
@@ -6804,9 +6751,9 @@
       <w:r>
         <w:object w:dxaOrig="9915" w:dyaOrig="5621" w14:anchorId="2AB42AB9">
           <v:shape id="_x0000_i1026" type="#_x0000_t75" style="width:495.75pt;height:281.35pt" o:ole="">
-            <v:imagedata r:id="rId18" o:title=""/>
+            <v:imagedata r:id="rId19" o:title=""/>
           </v:shape>
-          <o:OLEObject Type="Embed" ProgID="Word.Document.12" ShapeID="_x0000_i1026" DrawAspect="Content" ObjectID="_1639389573" r:id="rId19">
+          <o:OLEObject Type="Embed" ProgID="Word.Document.12" ShapeID="_x0000_i1026" DrawAspect="Content" ObjectID="_1639645067" r:id="rId20">
             <o:FieldCodes>\s</o:FieldCodes>
           </o:OLEObject>
         </w:object>
@@ -6820,7 +6767,7 @@
           <w:iCs w:val="0"/>
         </w:rPr>
       </w:pPr>
-      <w:bookmarkStart w:id="14" w:name="_Toc28769296"/>
+      <w:bookmarkStart w:id="14" w:name="_Toc29031925"/>
       <w:r>
         <w:t xml:space="preserve">Figure </w:t>
       </w:r>
@@ -6871,9 +6818,9 @@
       <w:r>
         <w:object w:dxaOrig="10800" w:dyaOrig="5433" w14:anchorId="2AF3B13F">
           <v:shape id="_x0000_i1027" type="#_x0000_t75" style="width:541.6pt;height:271.1pt" o:ole="">
-            <v:imagedata r:id="rId20" o:title=""/>
+            <v:imagedata r:id="rId21" o:title=""/>
           </v:shape>
-          <o:OLEObject Type="Embed" ProgID="Word.Document.12" ShapeID="_x0000_i1027" DrawAspect="Content" ObjectID="_1639389574" r:id="rId21">
+          <o:OLEObject Type="Embed" ProgID="Word.Document.12" ShapeID="_x0000_i1027" DrawAspect="Content" ObjectID="_1639645068" r:id="rId22">
             <o:FieldCodes>\s</o:FieldCodes>
           </o:OLEObject>
         </w:object>
@@ -6888,7 +6835,7 @@
           <w:noProof/>
         </w:rPr>
       </w:pPr>
-      <w:bookmarkStart w:id="16" w:name="_Toc28769297"/>
+      <w:bookmarkStart w:id="16" w:name="_Toc29031926"/>
       <w:r>
         <w:t xml:space="preserve">Figure </w:t>
       </w:r>
@@ -7000,9 +6947,9 @@
       <w:r>
         <w:object w:dxaOrig="10800" w:dyaOrig="2225" w14:anchorId="29843651">
           <v:shape id="_x0000_i1028" type="#_x0000_t75" style="width:541.6pt;height:111.25pt" o:ole="">
-            <v:imagedata r:id="rId22" o:title=""/>
+            <v:imagedata r:id="rId23" o:title=""/>
           </v:shape>
-          <o:OLEObject Type="Embed" ProgID="Word.Document.12" ShapeID="_x0000_i1028" DrawAspect="Content" ObjectID="_1639389575" r:id="rId23">
+          <o:OLEObject Type="Embed" ProgID="Word.Document.12" ShapeID="_x0000_i1028" DrawAspect="Content" ObjectID="_1639645069" r:id="rId24">
             <o:FieldCodes>\s</o:FieldCodes>
           </o:OLEObject>
         </w:object>
@@ -7016,7 +6963,7 @@
           <w:iCs w:val="0"/>
         </w:rPr>
       </w:pPr>
-      <w:bookmarkStart w:id="18" w:name="_Toc28769298"/>
+      <w:bookmarkStart w:id="18" w:name="_Toc29031927"/>
       <w:r>
         <w:t xml:space="preserve">Figure </w:t>
       </w:r>
@@ -7135,9 +7082,9 @@
       <w:r>
         <w:object w:dxaOrig="10800" w:dyaOrig="2892" w14:anchorId="5DB12B75">
           <v:shape id="_x0000_i1029" type="#_x0000_t75" style="width:541.6pt;height:144.9pt" o:ole="">
-            <v:imagedata r:id="rId24" o:title=""/>
+            <v:imagedata r:id="rId25" o:title=""/>
           </v:shape>
-          <o:OLEObject Type="Embed" ProgID="Word.Document.12" ShapeID="_x0000_i1029" DrawAspect="Content" ObjectID="_1639389576" r:id="rId25">
+          <o:OLEObject Type="Embed" ProgID="Word.Document.12" ShapeID="_x0000_i1029" DrawAspect="Content" ObjectID="_1639645070" r:id="rId26">
             <o:FieldCodes>\s</o:FieldCodes>
           </o:OLEObject>
         </w:object>
@@ -7151,7 +7098,7 @@
           <w:iCs w:val="0"/>
         </w:rPr>
       </w:pPr>
-      <w:bookmarkStart w:id="20" w:name="_Toc28769299"/>
+      <w:bookmarkStart w:id="20" w:name="_Toc29031928"/>
       <w:r>
         <w:t xml:space="preserve">Figure </w:t>
       </w:r>
@@ -7338,7 +7285,7 @@
           <w:numId w:val="8"/>
         </w:numPr>
       </w:pPr>
-      <w:bookmarkStart w:id="21" w:name="_Toc28769260"/>
+      <w:bookmarkStart w:id="21" w:name="_Toc29031889"/>
       <w:r>
         <w:t xml:space="preserve">Carefully crafted objects </w:t>
       </w:r>
@@ -7383,7 +7330,7 @@
           <w:numId w:val="7"/>
         </w:numPr>
       </w:pPr>
-      <w:bookmarkStart w:id="22" w:name="_Toc28769261"/>
+      <w:bookmarkStart w:id="22" w:name="_Toc29031890"/>
       <w:r>
         <w:t xml:space="preserve">DotNetVault </w:t>
       </w:r>
@@ -7567,7 +7514,7 @@
       <w:bookmarkStart w:id="26" w:name="_Ref23145257"/>
       <w:bookmarkStart w:id="27" w:name="_Ref23145335"/>
       <w:bookmarkStart w:id="28" w:name="_Ref23145369"/>
-      <w:bookmarkStart w:id="29" w:name="_Toc28769262"/>
+      <w:bookmarkStart w:id="29" w:name="_Toc29031891"/>
       <w:bookmarkEnd w:id="23"/>
       <w:r>
         <w:t>C# 8’s Disposable ref struct is used to isolate obtained locks on the stack and ensure prompt release in all cases</w:t>
@@ -7914,7 +7861,7 @@
           <w:numId w:val="10"/>
         </w:numPr>
       </w:pPr>
-      <w:bookmarkStart w:id="31" w:name="_Toc28769263"/>
+      <w:bookmarkStart w:id="31" w:name="_Toc29031892"/>
       <w:r>
         <w:t xml:space="preserve">Static analysis prevents leakage </w:t>
       </w:r>
@@ -8040,7 +7987,7 @@
           <w:numId w:val="14"/>
         </w:numPr>
       </w:pPr>
-      <w:bookmarkStart w:id="32" w:name="_Toc28769264"/>
+      <w:bookmarkStart w:id="32" w:name="_Toc29031893"/>
       <w:r>
         <w:t>Prerequisites</w:t>
       </w:r>
@@ -8196,7 +8143,7 @@
           <w:noProof/>
         </w:rPr>
       </w:pPr>
-      <w:bookmarkStart w:id="33" w:name="_Toc28769265"/>
+      <w:bookmarkStart w:id="33" w:name="_Toc29031894"/>
       <w:r>
         <w:rPr>
           <w:noProof/>
@@ -8228,7 +8175,7 @@
           <w:numId w:val="14"/>
         </w:numPr>
       </w:pPr>
-      <w:bookmarkStart w:id="34" w:name="_Toc28769266"/>
+      <w:bookmarkStart w:id="34" w:name="_Toc29031895"/>
       <w:r>
         <w:t>Usage Guide</w:t>
       </w:r>
@@ -8251,7 +8198,7 @@
       <w:bookmarkStart w:id="36" w:name="_Ref23143430"/>
       <w:bookmarkStart w:id="37" w:name="_Ref23143440"/>
       <w:bookmarkStart w:id="38" w:name="_Ref23143549"/>
-      <w:bookmarkStart w:id="39" w:name="_Toc28769267"/>
+      <w:bookmarkStart w:id="39" w:name="_Toc29031896"/>
       <w:bookmarkEnd w:id="35"/>
       <w:r>
         <w:t>Concept of Vault-Safety</w:t>
@@ -8774,7 +8721,7 @@
           <w:i w:val="0"/>
         </w:rPr>
       </w:pPr>
-      <w:bookmarkStart w:id="40" w:name="_Toc28769268"/>
+      <w:bookmarkStart w:id="40" w:name="_Toc29031897"/>
       <w:r>
         <w:t>Overview of Tools</w:t>
       </w:r>
@@ -8914,7 +8861,7 @@
           <w:i/>
         </w:rPr>
       </w:pPr>
-      <w:bookmarkStart w:id="41" w:name="_Toc28769269"/>
+      <w:bookmarkStart w:id="41" w:name="_Toc29031898"/>
       <w:r>
         <w:rPr>
           <w:i/>
@@ -9137,7 +9084,7 @@
         </w:numPr>
       </w:pPr>
       <w:bookmarkStart w:id="42" w:name="_LockedResources"/>
-      <w:bookmarkStart w:id="43" w:name="_Toc28769270"/>
+      <w:bookmarkStart w:id="43" w:name="_Toc29031899"/>
       <w:bookmarkEnd w:id="42"/>
       <w:r>
         <w:rPr>
@@ -9347,7 +9294,7 @@
           <w:numId w:val="11"/>
         </w:numPr>
       </w:pPr>
-      <w:bookmarkStart w:id="44" w:name="_Toc28769271"/>
+      <w:bookmarkStart w:id="44" w:name="_Toc29031900"/>
       <w:r>
         <w:lastRenderedPageBreak/>
         <w:t>Vaults In</w:t>
@@ -9374,7 +9321,7 @@
         </w:numPr>
       </w:pPr>
       <w:bookmarkStart w:id="45" w:name="_Functionality_Common_to"/>
-      <w:bookmarkStart w:id="46" w:name="_Toc28769272"/>
+      <w:bookmarkStart w:id="46" w:name="_Toc29031901"/>
       <w:bookmarkEnd w:id="45"/>
       <w:r>
         <w:t xml:space="preserve">Functionality Common </w:t>
@@ -9724,7 +9671,7 @@
       <w:pPr>
         <w:pStyle w:val="Caption"/>
       </w:pPr>
-      <w:bookmarkStart w:id="48" w:name="_Toc28769300"/>
+      <w:bookmarkStart w:id="48" w:name="_Toc29031929"/>
       <w:r>
         <w:t xml:space="preserve">Figure </w:t>
       </w:r>
@@ -10051,7 +9998,7 @@
           <w:iCs w:val="0"/>
         </w:rPr>
       </w:pPr>
-      <w:bookmarkStart w:id="49" w:name="_Toc28769301"/>
+      <w:bookmarkStart w:id="49" w:name="_Toc29031930"/>
       <w:r>
         <w:t xml:space="preserve">Figure </w:t>
       </w:r>
@@ -10201,16 +10148,7 @@
         <w:t xml:space="preserve">The return value MUST be </w:t>
       </w:r>
       <w:r>
-        <w:t>1- declared inline</w:t>
-      </w:r>
-      <w:r>
-        <w:rPr>
-          <w:rStyle w:val="FootnoteReference"/>
-        </w:rPr>
-        <w:footnoteReference w:id="29"/>
-      </w:r>
-      <w:r>
-        <w:t xml:space="preserve"> and 2- be </w:t>
+        <w:t xml:space="preserve">1- declared inline and 2- be </w:t>
       </w:r>
       <w:r>
         <w:t xml:space="preserve">protected by a using statement or declaration </w:t>
@@ -10305,7 +10243,6 @@
         <w:rPr>
           <w:i/>
         </w:rPr>
-        <w:lastRenderedPageBreak/>
         <w:t>ObjectDisposedException</w:t>
       </w:r>
       <w:r>
@@ -10327,6 +10264,7 @@
         <w:rPr>
           <w:i/>
         </w:rPr>
+        <w:lastRenderedPageBreak/>
         <w:t xml:space="preserve">TimeoutException </w:t>
       </w:r>
       <w:r>
@@ -10411,7 +10349,7 @@
         <w:rPr>
           <w:rStyle w:val="FootnoteReference"/>
         </w:rPr>
-        <w:footnoteReference w:id="30"/>
+        <w:footnoteReference w:id="29"/>
       </w:r>
       <w:r>
         <w:t xml:space="preserve">  Thus, the parameterless overloads of </w:t>
@@ -11441,7 +11379,7 @@
           <w:noProof/>
         </w:rPr>
       </w:pPr>
-      <w:bookmarkStart w:id="50" w:name="_Toc28769302"/>
+      <w:bookmarkStart w:id="50" w:name="_Toc29031931"/>
       <w:r>
         <w:t xml:space="preserve">Figure </w:t>
       </w:r>
@@ -11510,7 +11448,7 @@
         </w:rPr>
       </w:pPr>
       <w:bookmarkStart w:id="51" w:name="_BasicVault&lt;T&gt;"/>
-      <w:bookmarkStart w:id="52" w:name="_Toc28769273"/>
+      <w:bookmarkStart w:id="52" w:name="_Toc29031902"/>
       <w:bookmarkEnd w:id="51"/>
       <w:r>
         <w:rPr>
@@ -11555,7 +11493,7 @@
         <w:rPr>
           <w:rStyle w:val="FootnoteReference"/>
         </w:rPr>
-        <w:footnoteReference w:id="31"/>
+        <w:footnoteReference w:id="30"/>
       </w:r>
       <w:r>
         <w:t xml:space="preserve"> have highly convenient methods that can create new collections with different values</w:t>
@@ -11645,7 +11583,7 @@
           <w:sz w:val="18"/>
           <w:szCs w:val="18"/>
         </w:rPr>
-        <w:footnoteReference w:id="32"/>
+        <w:footnoteReference w:id="31"/>
       </w:r>
     </w:p>
     <w:p>
@@ -11685,7 +11623,7 @@
           <w:sz w:val="18"/>
           <w:szCs w:val="18"/>
         </w:rPr>
-        <w:footnoteReference w:id="33"/>
+        <w:footnoteReference w:id="32"/>
       </w:r>
     </w:p>
     <w:p>
@@ -11724,7 +11662,7 @@
           <w:sz w:val="18"/>
           <w:szCs w:val="18"/>
         </w:rPr>
-        <w:footnoteReference w:id="34"/>
+        <w:footnoteReference w:id="33"/>
       </w:r>
     </w:p>
     <w:p>
@@ -11763,7 +11701,7 @@
           <w:sz w:val="18"/>
           <w:szCs w:val="18"/>
         </w:rPr>
-        <w:footnoteReference w:id="35"/>
+        <w:footnoteReference w:id="34"/>
       </w:r>
     </w:p>
     <w:p>
@@ -11796,7 +11734,7 @@
       <w:bookmarkStart w:id="53" w:name="_MutableResourceVault&lt;T&gt;"/>
       <w:bookmarkStart w:id="54" w:name="_Ref28434590"/>
       <w:bookmarkStart w:id="55" w:name="_Ref28434608"/>
-      <w:bookmarkStart w:id="56" w:name="_Toc28769274"/>
+      <w:bookmarkStart w:id="56" w:name="_Toc29031903"/>
       <w:bookmarkEnd w:id="53"/>
       <w:r>
         <w:rPr>
@@ -11920,28 +11858,28 @@
           <w:b/>
           <w:bCs/>
         </w:rPr>
+        <w:footnoteReference w:id="35"/>
+      </w:r>
+      <w:r>
+        <w:t xml:space="preserve">   Otherwise, mutable state accessible from outside the vault could cause a change in the state </w:t>
+      </w:r>
+      <w:r>
+        <w:t>of the protected resource.  This is the precise area where a reference-based, garbage collected language</w:t>
+      </w:r>
+      <w:r>
+        <w:t>s</w:t>
+      </w:r>
+      <w:r>
+        <w:t xml:space="preserve"> like C# </w:t>
+      </w:r>
+      <w:r>
+        <w:t>are at cross-purposes with thread-safety.</w:t>
+      </w:r>
+      <w:r>
+        <w:rPr>
+          <w:rStyle w:val="FootnoteReference"/>
+        </w:rPr>
         <w:footnoteReference w:id="36"/>
-      </w:r>
-      <w:r>
-        <w:t xml:space="preserve">   Otherwise, mutable state accessible from outside the vault could cause a change in the state </w:t>
-      </w:r>
-      <w:r>
-        <w:t>of the protected resource.  This is the precise area where a reference-based, garbage collected language</w:t>
-      </w:r>
-      <w:r>
-        <w:t>s</w:t>
-      </w:r>
-      <w:r>
-        <w:t xml:space="preserve"> like C# </w:t>
-      </w:r>
-      <w:r>
-        <w:t>are at cross-purposes with thread-safety.</w:t>
-      </w:r>
-      <w:r>
-        <w:rPr>
-          <w:rStyle w:val="FootnoteReference"/>
-        </w:rPr>
-        <w:footnoteReference w:id="37"/>
       </w:r>
       <w:r>
         <w:t xml:space="preserve">  </w:t>
@@ -12062,9 +12000,9 @@
       <w:r>
         <w:object w:dxaOrig="8295" w:dyaOrig="5058" w14:anchorId="163B3F71">
           <v:shape id="_x0000_i1030" type="#_x0000_t75" style="width:414.35pt;height:252.4pt" o:ole="">
-            <v:imagedata r:id="rId26" o:title=""/>
+            <v:imagedata r:id="rId27" o:title=""/>
           </v:shape>
-          <o:OLEObject Type="Embed" ProgID="Word.Document.12" ShapeID="_x0000_i1030" DrawAspect="Content" ObjectID="_1639389577" r:id="rId27">
+          <o:OLEObject Type="Embed" ProgID="Word.Document.12" ShapeID="_x0000_i1030" DrawAspect="Content" ObjectID="_1639645071" r:id="rId28">
             <o:FieldCodes>\s</o:FieldCodes>
           </o:OLEObject>
         </w:object>
@@ -12074,7 +12012,7 @@
       <w:pPr>
         <w:pStyle w:val="Caption"/>
       </w:pPr>
-      <w:bookmarkStart w:id="58" w:name="_Toc28769303"/>
+      <w:bookmarkStart w:id="58" w:name="_Toc29031932"/>
       <w:r>
         <w:t xml:space="preserve">Figure </w:t>
       </w:r>
@@ -12161,9 +12099,9 @@
       <w:r>
         <w:object w:dxaOrig="10800" w:dyaOrig="10116" w14:anchorId="5DEE2BFD">
           <v:shape id="_x0000_i1031" type="#_x0000_t75" style="width:540.55pt;height:505.8pt" o:ole="">
-            <v:imagedata r:id="rId28" o:title=""/>
+            <v:imagedata r:id="rId29" o:title=""/>
           </v:shape>
-          <o:OLEObject Type="Embed" ProgID="Word.Document.12" ShapeID="_x0000_i1031" DrawAspect="Content" ObjectID="_1639389578" r:id="rId29">
+          <o:OLEObject Type="Embed" ProgID="Word.Document.12" ShapeID="_x0000_i1031" DrawAspect="Content" ObjectID="_1639645072" r:id="rId30">
             <o:FieldCodes>\s</o:FieldCodes>
           </o:OLEObject>
         </w:object>
@@ -12177,7 +12115,7 @@
           <w:iCs w:val="0"/>
         </w:rPr>
       </w:pPr>
-      <w:bookmarkStart w:id="60" w:name="_Toc28769304"/>
+      <w:bookmarkStart w:id="60" w:name="_Toc29031933"/>
       <w:r>
         <w:t xml:space="preserve">Figure </w:t>
       </w:r>
@@ -12229,7 +12167,7 @@
         <w:rPr>
           <w:rStyle w:val="FootnoteReference"/>
         </w:rPr>
-        <w:footnoteReference w:id="38"/>
+        <w:footnoteReference w:id="37"/>
       </w:r>
       <w:r>
         <w:t xml:space="preserve"> of confidence that no externally accessible </w:t>
@@ -12300,7 +12238,7 @@
         <w:rPr>
           <w:rStyle w:val="FootnoteReference"/>
         </w:rPr>
-        <w:footnoteReference w:id="39"/>
+        <w:footnoteReference w:id="38"/>
       </w:r>
       <w:r>
         <w:t xml:space="preserve">  </w:t>
@@ -12341,7 +12279,7 @@
         </w:rPr>
       </w:pPr>
       <w:bookmarkStart w:id="61" w:name="_CustomizableMutableResourceVault&lt;T&gt;"/>
-      <w:bookmarkStart w:id="62" w:name="_Toc28769275"/>
+      <w:bookmarkStart w:id="62" w:name="_Toc29031904"/>
       <w:bookmarkEnd w:id="61"/>
       <w:r>
         <w:rPr>
@@ -12449,7 +12387,7 @@
         <w:rPr>
           <w:rStyle w:val="FootnoteReference"/>
         </w:rPr>
-        <w:footnoteReference w:id="40"/>
+        <w:footnoteReference w:id="39"/>
       </w:r>
     </w:p>
     <w:p>
@@ -12460,7 +12398,7 @@
           <w:numId w:val="22"/>
         </w:numPr>
       </w:pPr>
-      <w:bookmarkStart w:id="63" w:name="_Toc28769276"/>
+      <w:bookmarkStart w:id="63" w:name="_Toc29031905"/>
       <w:r>
         <w:t xml:space="preserve">LockedResourceObjects </w:t>
       </w:r>
@@ -12478,7 +12416,7 @@
           <w:numId w:val="24"/>
         </w:numPr>
       </w:pPr>
-      <w:bookmarkStart w:id="64" w:name="_Toc28769277"/>
+      <w:bookmarkStart w:id="64" w:name="_Toc29031906"/>
       <w:r>
         <w:t>Common Functionality</w:t>
       </w:r>
@@ -12506,7 +12444,7 @@
           <w:i/>
           <w:iCs/>
         </w:rPr>
-        <w:footnoteReference w:id="41"/>
+        <w:footnoteReference w:id="40"/>
       </w:r>
       <w:r>
         <w:t xml:space="preserve"> that can only be located on the stack.  Such objects can</w:t>
@@ -12563,7 +12501,7 @@
           <w:iCs/>
         </w:rPr>
       </w:pPr>
-      <w:bookmarkStart w:id="65" w:name="_Toc28769278"/>
+      <w:bookmarkStart w:id="65" w:name="_Toc29031907"/>
       <w:r>
         <w:rPr>
           <w:i/>
@@ -12595,75 +12533,75 @@
         <w:rPr>
           <w:rStyle w:val="FootnoteReference"/>
         </w:rPr>
+        <w:footnoteReference w:id="41"/>
+      </w:r>
+      <w:r>
+        <w:t xml:space="preserve">  </w:t>
+      </w:r>
+      <w:r>
+        <w:rPr>
+          <w:i/>
+          <w:iCs/>
+        </w:rPr>
+        <w:t>TVault</w:t>
+      </w:r>
+      <w:r>
+        <w:t xml:space="preserve"> must be of type </w:t>
+      </w:r>
+      <w:r>
+        <w:rPr>
+          <w:i/>
+          <w:iCs/>
+        </w:rPr>
+        <w:t>BasicVault&lt;T&gt;</w:t>
+      </w:r>
+      <w:r>
+        <w:t xml:space="preserve">; </w:t>
+      </w:r>
+      <w:r>
+        <w:rPr>
+          <w:i/>
+          <w:iCs/>
+        </w:rPr>
+        <w:t>T</w:t>
+      </w:r>
+      <w:r>
+        <w:t xml:space="preserve"> is the type of protected resource.  The </w:t>
+      </w:r>
+      <w:r>
+        <w:rPr>
+          <w:i/>
+          <w:iCs/>
+        </w:rPr>
+        <w:t xml:space="preserve">VaultSafeTypeParamAttribute </w:t>
+      </w:r>
+      <w:r>
+        <w:t>informs the static analyzer that all type arguments matched with this parameter must be vault-safe.</w:t>
+      </w:r>
+      <w:r>
+        <w:t xml:space="preserve">  This object simply exposes </w:t>
+      </w:r>
+      <w:r>
+        <w:t>the protected resource as a gettable and settable property.</w:t>
+      </w:r>
+      <w:r>
+        <w:t xml:space="preserve">  Since its type must be vault-safe, one need not worry about mingling it with unprotected resources or retaining a copy: if it is a reference type, the object to which it refers is immutable; if a value type, it is a deep copy or </w:t>
+      </w:r>
+      <w:r>
+        <w:rPr>
+          <w:i/>
+          <w:iCs/>
+        </w:rPr>
+        <w:t>effectively</w:t>
+      </w:r>
+      <w:r>
+        <w:t xml:space="preserve"> a deep copy.</w:t>
+      </w:r>
+      <w:r>
+        <w:rPr>
+          <w:rStyle w:val="FootnoteReference"/>
+        </w:rPr>
         <w:footnoteReference w:id="42"/>
-      </w:r>
-      <w:r>
-        <w:t xml:space="preserve">  </w:t>
-      </w:r>
-      <w:r>
-        <w:rPr>
-          <w:i/>
-          <w:iCs/>
-        </w:rPr>
-        <w:t>TVault</w:t>
-      </w:r>
-      <w:r>
-        <w:t xml:space="preserve"> must be of type </w:t>
-      </w:r>
-      <w:r>
-        <w:rPr>
-          <w:i/>
-          <w:iCs/>
-        </w:rPr>
-        <w:t>BasicVault&lt;T&gt;</w:t>
-      </w:r>
-      <w:r>
-        <w:t xml:space="preserve">; </w:t>
-      </w:r>
-      <w:r>
-        <w:rPr>
-          <w:i/>
-          <w:iCs/>
-        </w:rPr>
-        <w:t>T</w:t>
-      </w:r>
-      <w:r>
-        <w:t xml:space="preserve"> is the type of protected resource.  The </w:t>
-      </w:r>
-      <w:r>
-        <w:rPr>
-          <w:i/>
-          <w:iCs/>
-        </w:rPr>
-        <w:t xml:space="preserve">VaultSafeTypeParamAttribute </w:t>
-      </w:r>
-      <w:r>
-        <w:t>informs the static analyzer that all type arguments matched with this parameter must be vault-safe.</w:t>
-      </w:r>
-      <w:r>
-        <w:t xml:space="preserve">  This object simply exposes </w:t>
-      </w:r>
-      <w:r>
-        <w:t>the protected resource as a gettable and settable property.</w:t>
-      </w:r>
-      <w:r>
-        <w:t xml:space="preserve">  Since its type must be vault-safe, one need not worry about mingling it with unprotected resources or retaining a copy: if it is a reference type, the object to which it refers is immutable; if a value type, it is a deep copy or </w:t>
-      </w:r>
-      <w:r>
-        <w:rPr>
-          <w:i/>
-          <w:iCs/>
-        </w:rPr>
-        <w:t>effectively</w:t>
-      </w:r>
-      <w:r>
-        <w:t xml:space="preserve"> a deep copy.</w:t>
-      </w:r>
-      <w:r>
-        <w:rPr>
-          <w:rStyle w:val="FootnoteReference"/>
-        </w:rPr>
-        <w:footnoteReference w:id="43"/>
       </w:r>
       <w:r>
         <w:t xml:space="preserve">  Care should be taken with mutable structs: </w:t>
@@ -12685,9 +12623,9 @@
       <w:r>
         <w:object w:dxaOrig="9360" w:dyaOrig="9121" w14:anchorId="4C0EEDC8">
           <v:shape id="_x0000_i1032" type="#_x0000_t75" style="width:468.45pt;height:456.5pt" o:ole="">
-            <v:imagedata r:id="rId30" o:title=""/>
+            <v:imagedata r:id="rId31" o:title=""/>
           </v:shape>
-          <o:OLEObject Type="Embed" ProgID="Word.Document.12" ShapeID="_x0000_i1032" DrawAspect="Content" ObjectID="_1639389579" r:id="rId31">
+          <o:OLEObject Type="Embed" ProgID="Word.Document.12" ShapeID="_x0000_i1032" DrawAspect="Content" ObjectID="_1639645073" r:id="rId32">
             <o:FieldCodes>\s</o:FieldCodes>
           </o:OLEObject>
         </w:object>
@@ -12697,7 +12635,7 @@
       <w:pPr>
         <w:pStyle w:val="Caption"/>
       </w:pPr>
-      <w:bookmarkStart w:id="67" w:name="_Toc28769305"/>
+      <w:bookmarkStart w:id="67" w:name="_Toc29031934"/>
       <w:r>
         <w:t xml:space="preserve">Figure </w:t>
       </w:r>
@@ -12817,7 +12755,7 @@
                     </pic:cNvPicPr>
                   </pic:nvPicPr>
                   <pic:blipFill>
-                    <a:blip r:embed="rId32" cstate="print">
+                    <a:blip r:embed="rId33" cstate="print">
                       <a:extLst>
                         <a:ext uri="{28A0092B-C50C-407E-A947-70E740481C1C}">
                           <a14:useLocalDpi xmlns:a14="http://schemas.microsoft.com/office/drawing/2010/main" val="0"/>
@@ -12857,7 +12795,7 @@
           <w:iCs w:val="0"/>
         </w:rPr>
       </w:pPr>
-      <w:bookmarkStart w:id="68" w:name="_Toc28769306"/>
+      <w:bookmarkStart w:id="68" w:name="_Toc29031935"/>
       <w:r>
         <w:t xml:space="preserve">Figure </w:t>
       </w:r>
@@ -12918,7 +12856,7 @@
           <w:iCs/>
         </w:rPr>
       </w:pPr>
-      <w:bookmarkStart w:id="69" w:name="_Toc28769279"/>
+      <w:bookmarkStart w:id="69" w:name="_Toc29031908"/>
       <w:r>
         <w:rPr>
           <w:i/>
@@ -12947,7 +12885,7 @@
         <w:rPr>
           <w:rStyle w:val="FootnoteReference"/>
         </w:rPr>
-        <w:footnoteReference w:id="44"/>
+        <w:footnoteReference w:id="43"/>
       </w:r>
       <w:r>
         <w:rPr>
@@ -13064,9 +13002,9 @@
       <w:r>
         <w:object w:dxaOrig="9855" w:dyaOrig="10298" w14:anchorId="4D217A97">
           <v:shape id="_x0000_i1033" type="#_x0000_t75" style="width:492.75pt;height:515.4pt" o:ole="">
-            <v:imagedata r:id="rId33" o:title=""/>
+            <v:imagedata r:id="rId34" o:title=""/>
           </v:shape>
-          <o:OLEObject Type="Embed" ProgID="Word.Document.12" ShapeID="_x0000_i1033" DrawAspect="Content" ObjectID="_1639389580" r:id="rId34">
+          <o:OLEObject Type="Embed" ProgID="Word.Document.12" ShapeID="_x0000_i1033" DrawAspect="Content" ObjectID="_1639645074" r:id="rId35">
             <o:FieldCodes>\s</o:FieldCodes>
           </o:OLEObject>
         </w:object>
@@ -13080,7 +13018,7 @@
           <w:iCs w:val="0"/>
         </w:rPr>
       </w:pPr>
-      <w:bookmarkStart w:id="72" w:name="_Toc28769307"/>
+      <w:bookmarkStart w:id="72" w:name="_Toc29031936"/>
       <w:r>
         <w:t xml:space="preserve">Figure </w:t>
       </w:r>
@@ -13146,9 +13084,9 @@
       <w:r>
         <w:object w:dxaOrig="9360" w:dyaOrig="7152" w14:anchorId="06E08E4F">
           <v:shape id="_x0000_i1034" type="#_x0000_t75" style="width:468.45pt;height:357.25pt" o:ole="">
-            <v:imagedata r:id="rId35" o:title=""/>
+            <v:imagedata r:id="rId36" o:title=""/>
           </v:shape>
-          <o:OLEObject Type="Embed" ProgID="Word.Document.12" ShapeID="_x0000_i1034" DrawAspect="Content" ObjectID="_1639389581" r:id="rId36">
+          <o:OLEObject Type="Embed" ProgID="Word.Document.12" ShapeID="_x0000_i1034" DrawAspect="Content" ObjectID="_1639645075" r:id="rId37">
             <o:FieldCodes>\s</o:FieldCodes>
           </o:OLEObject>
         </w:object>
@@ -13162,7 +13100,7 @@
           <w:iCs w:val="0"/>
         </w:rPr>
       </w:pPr>
-      <w:bookmarkStart w:id="74" w:name="_Toc28769308"/>
+      <w:bookmarkStart w:id="74" w:name="_Toc29031937"/>
       <w:r>
         <w:t xml:space="preserve">Figure </w:t>
       </w:r>
@@ -13608,9 +13546,9 @@
       <w:r>
         <w:object w:dxaOrig="10800" w:dyaOrig="6229" w14:anchorId="447C92B7">
           <v:shape id="_x0000_i1035" type="#_x0000_t75" style="width:540pt;height:311.45pt" o:ole="">
-            <v:imagedata r:id="rId37" o:title=""/>
+            <v:imagedata r:id="rId38" o:title=""/>
           </v:shape>
-          <o:OLEObject Type="Embed" ProgID="Word.Document.12" ShapeID="_x0000_i1035" DrawAspect="Content" ObjectID="_1639389582" r:id="rId38">
+          <o:OLEObject Type="Embed" ProgID="Word.Document.12" ShapeID="_x0000_i1035" DrawAspect="Content" ObjectID="_1639645076" r:id="rId39">
             <o:FieldCodes>\s</o:FieldCodes>
           </o:OLEObject>
         </w:object>
@@ -13620,7 +13558,7 @@
       <w:pPr>
         <w:pStyle w:val="Caption"/>
       </w:pPr>
-      <w:bookmarkStart w:id="76" w:name="_Toc28769309"/>
+      <w:bookmarkStart w:id="76" w:name="_Toc29031938"/>
       <w:r>
         <w:t xml:space="preserve">Figure </w:t>
       </w:r>
@@ -13695,7 +13633,7 @@
                                 <w:szCs w:val="26"/>
                               </w:rPr>
                             </w:pPr>
-                            <w:bookmarkStart w:id="77" w:name="_Toc28769310"/>
+                            <w:bookmarkStart w:id="77" w:name="_Toc29031939"/>
                             <w:r>
                               <w:t xml:space="preserve">Figure </w:t>
                             </w:r>
@@ -13751,7 +13689,7 @@
                           <w:szCs w:val="26"/>
                         </w:rPr>
                       </w:pPr>
-                      <w:bookmarkStart w:id="78" w:name="_Toc28769310"/>
+                      <w:bookmarkStart w:id="78" w:name="_Toc29031939"/>
                       <w:r>
                         <w:t xml:space="preserve">Figure </w:t>
                       </w:r>
@@ -13986,9 +13924,9 @@
       <w:r>
         <w:object w:dxaOrig="11790" w:dyaOrig="8902" w14:anchorId="240AC8B4">
           <v:shape id="_x0000_i1036" type="#_x0000_t75" style="width:589.5pt;height:445.1pt" o:ole="">
-            <v:imagedata r:id="rId39" o:title=""/>
+            <v:imagedata r:id="rId40" o:title=""/>
           </v:shape>
-          <o:OLEObject Type="Embed" ProgID="Word.Document.12" ShapeID="_x0000_i1036" DrawAspect="Content" ObjectID="_1639389583" r:id="rId40">
+          <o:OLEObject Type="Embed" ProgID="Word.Document.12" ShapeID="_x0000_i1036" DrawAspect="Content" ObjectID="_1639645077" r:id="rId41">
             <o:FieldCodes>\s</o:FieldCodes>
           </o:OLEObject>
         </w:object>
@@ -14002,7 +13940,7 @@
           <w:iCs w:val="0"/>
         </w:rPr>
       </w:pPr>
-      <w:bookmarkStart w:id="80" w:name="_Toc28769311"/>
+      <w:bookmarkStart w:id="80" w:name="_Toc29031940"/>
       <w:r>
         <w:t xml:space="preserve">Figure </w:t>
       </w:r>
@@ -14080,7 +14018,7 @@
                                 <w:szCs w:val="26"/>
                               </w:rPr>
                             </w:pPr>
-                            <w:bookmarkStart w:id="81" w:name="_Toc28769312"/>
+                            <w:bookmarkStart w:id="81" w:name="_Toc29031941"/>
                             <w:r>
                               <w:t xml:space="preserve">Figure </w:t>
                             </w:r>
@@ -14135,7 +14073,7 @@
                           <w:szCs w:val="26"/>
                         </w:rPr>
                       </w:pPr>
-                      <w:bookmarkStart w:id="82" w:name="_Toc28769312"/>
+                      <w:bookmarkStart w:id="82" w:name="_Toc29031941"/>
                       <w:r>
                         <w:t xml:space="preserve">Figure </w:t>
                       </w:r>
@@ -14353,9 +14291,9 @@
       <w:r>
         <w:object w:dxaOrig="10800" w:dyaOrig="12013" w14:anchorId="3DC54E8F">
           <v:shape id="_x0000_i1037" type="#_x0000_t75" style="width:540pt;height:600.65pt" o:ole="">
-            <v:imagedata r:id="rId41" o:title=""/>
+            <v:imagedata r:id="rId42" o:title=""/>
           </v:shape>
-          <o:OLEObject Type="Embed" ProgID="Word.Document.12" ShapeID="_x0000_i1037" DrawAspect="Content" ObjectID="_1639389584" r:id="rId42">
+          <o:OLEObject Type="Embed" ProgID="Word.Document.12" ShapeID="_x0000_i1037" DrawAspect="Content" ObjectID="_1639645078" r:id="rId43">
             <o:FieldCodes>\s</o:FieldCodes>
           </o:OLEObject>
         </w:object>
@@ -14369,7 +14307,7 @@
           <w:iCs w:val="0"/>
         </w:rPr>
       </w:pPr>
-      <w:bookmarkStart w:id="84" w:name="_Toc28769313"/>
+      <w:bookmarkStart w:id="84" w:name="_Toc29031942"/>
       <w:r>
         <w:t xml:space="preserve">Figure </w:t>
       </w:r>
@@ -14446,7 +14384,7 @@
                                 <w:szCs w:val="26"/>
                               </w:rPr>
                             </w:pPr>
-                            <w:bookmarkStart w:id="85" w:name="_Toc28769314"/>
+                            <w:bookmarkStart w:id="85" w:name="_Toc29031943"/>
                             <w:r>
                               <w:t xml:space="preserve">Figure </w:t>
                             </w:r>
@@ -14498,7 +14436,7 @@
                           <w:szCs w:val="26"/>
                         </w:rPr>
                       </w:pPr>
-                      <w:bookmarkStart w:id="86" w:name="_Toc28769314"/>
+                      <w:bookmarkStart w:id="86" w:name="_Toc29031943"/>
                       <w:r>
                         <w:t xml:space="preserve">Figure </w:t>
                       </w:r>
@@ -14716,7 +14654,7 @@
         <w:rPr>
           <w:rStyle w:val="FootnoteReference"/>
         </w:rPr>
-        <w:footnoteReference w:id="45"/>
+        <w:footnoteReference w:id="44"/>
       </w:r>
       <w:r>
         <w:t xml:space="preserve">  A shorter path to a more convenient syntax is also available: passing the locked resource to extension methods</w:t>
@@ -14735,9 +14673,9 @@
       <w:r>
         <w:object w:dxaOrig="11265" w:dyaOrig="7433" w14:anchorId="4BD9D072">
           <v:shape id="_x0000_i1038" type="#_x0000_t75" style="width:563.25pt;height:371.65pt" o:ole="">
-            <v:imagedata r:id="rId43" o:title=""/>
+            <v:imagedata r:id="rId44" o:title=""/>
           </v:shape>
-          <o:OLEObject Type="Embed" ProgID="Word.Document.12" ShapeID="_x0000_i1038" DrawAspect="Content" ObjectID="_1639389585" r:id="rId44">
+          <o:OLEObject Type="Embed" ProgID="Word.Document.12" ShapeID="_x0000_i1038" DrawAspect="Content" ObjectID="_1639645079" r:id="rId45">
             <o:FieldCodes>\s</o:FieldCodes>
           </o:OLEObject>
         </w:object>
@@ -14752,7 +14690,7 @@
         </w:rPr>
       </w:pPr>
       <w:bookmarkStart w:id="88" w:name="_Ref28767476"/>
-      <w:bookmarkStart w:id="89" w:name="_Toc28769315"/>
+      <w:bookmarkStart w:id="89" w:name="_Toc29031944"/>
       <w:r>
         <w:t xml:space="preserve">Figure </w:t>
       </w:r>
@@ -14842,7 +14780,7 @@
                                 <w:szCs w:val="26"/>
                               </w:rPr>
                             </w:pPr>
-                            <w:bookmarkStart w:id="90" w:name="_Toc28769316"/>
+                            <w:bookmarkStart w:id="90" w:name="_Toc29031945"/>
                             <w:r>
                               <w:t xml:space="preserve">Figure </w:t>
                             </w:r>
@@ -14894,7 +14832,7 @@
                           <w:szCs w:val="26"/>
                         </w:rPr>
                       </w:pPr>
-                      <w:bookmarkStart w:id="91" w:name="_Toc28769316"/>
+                      <w:bookmarkStart w:id="91" w:name="_Toc29031945"/>
                       <w:r>
                         <w:t xml:space="preserve">Figure </w:t>
                       </w:r>
@@ -15139,7 +15077,7 @@
           <w:numId w:val="14"/>
         </w:numPr>
       </w:pPr>
-      <w:bookmarkStart w:id="92" w:name="_Toc28769280"/>
+      <w:bookmarkStart w:id="92" w:name="_Toc29031909"/>
       <w:r>
         <w:lastRenderedPageBreak/>
         <w:t>Static Analyzer Rules</w:t>
@@ -15171,7 +15109,7 @@
         </w:rPr>
       </w:pPr>
       <w:bookmarkStart w:id="93" w:name="_DotNetVault_UsingMandatory"/>
-      <w:bookmarkStart w:id="94" w:name="_Toc28769281"/>
+      <w:bookmarkStart w:id="94" w:name="_Toc29031910"/>
       <w:bookmarkEnd w:id="93"/>
       <w:r>
         <w:rPr>
@@ -15181,175 +15119,118 @@
         <w:t>DotNetVault_UsingMandatory</w:t>
       </w:r>
       <w:bookmarkEnd w:id="94"/>
+      <w:r>
+        <w:rPr>
+          <w:i w:val="0"/>
+          <w:iCs/>
+        </w:rPr>
+        <w:t xml:space="preserve"> </w:t>
+      </w:r>
+    </w:p>
+    <w:p>
+      <w:pPr>
+        <w:ind w:left="360" w:firstLine="720"/>
+      </w:pPr>
+      <w:r>
+        <w:t>DotNetVault_UsingMandatory_DeclaredInline</w:t>
+      </w:r>
     </w:p>
     <w:p/>
     <w:p>
       <w:pPr>
-        <w:pStyle w:val="Heading3"/>
+        <w:ind w:firstLine="720"/>
+      </w:pPr>
+      <w:r>
+        <w:t>Th</w:t>
+      </w:r>
+      <w:r>
+        <w:t>ese</w:t>
+      </w:r>
+      <w:r>
+        <w:t xml:space="preserve"> rule</w:t>
+      </w:r>
+      <w:r>
+        <w:t>s</w:t>
+      </w:r>
+      <w:r>
+        <w:t xml:space="preserve"> require that </w:t>
+      </w:r>
+      <w:r>
+        <w:t xml:space="preserve">the caller to any </w:t>
+      </w:r>
+      <w:r>
+        <w:t xml:space="preserve">method that annotates its return type with the </w:t>
+      </w:r>
+      <w:r>
+        <w:rPr>
+          <w:i/>
+          <w:iCs/>
+        </w:rPr>
+        <w:t>UsingMandatory</w:t>
+      </w:r>
+      <w:r>
+        <w:rPr>
+          <w:i/>
+          <w:iCs/>
+        </w:rPr>
+        <w:t>Attribute</w:t>
+      </w:r>
+      <w:r>
+        <w:t xml:space="preserve"> </w:t>
+      </w:r>
+    </w:p>
+    <w:p>
+      <w:pPr>
+        <w:pStyle w:val="ListParagraph"/>
         <w:numPr>
           <w:ilvl w:val="0"/>
-          <w:numId w:val="29"/>
+          <w:numId w:val="34"/>
         </w:numPr>
       </w:pPr>
-      <w:bookmarkStart w:id="95" w:name="_Toc28769282"/>
-      <w:r>
-        <w:t>Summary</w:t>
-      </w:r>
-      <w:bookmarkEnd w:id="95"/>
-    </w:p>
-    <w:p/>
-    <w:p>
-      <w:pPr>
-        <w:ind w:firstLine="720"/>
-      </w:pPr>
-      <w:r>
-        <w:t xml:space="preserve">This rule requires that </w:t>
-      </w:r>
-      <w:r>
-        <w:t xml:space="preserve">the caller to any </w:t>
-      </w:r>
-      <w:r>
-        <w:t xml:space="preserve">method that annotates its return type with the </w:t>
-      </w:r>
-      <w:r>
-        <w:rPr>
-          <w:i/>
-          <w:iCs/>
-        </w:rPr>
-        <w:t>UsingMandatory</w:t>
-      </w:r>
-      <w:r>
-        <w:rPr>
-          <w:i/>
-          <w:iCs/>
-        </w:rPr>
-        <w:t>Attribute</w:t>
-      </w:r>
-      <w:r>
-        <w:t xml:space="preserve"> </w:t>
-      </w:r>
-      <w:r>
-        <w:t xml:space="preserve">protect that </w:t>
-      </w:r>
-      <w:r>
-        <w:t xml:space="preserve">return value with a using statement or declaration immediately.  Failure to do so will cause a compilation error.  LockedResourceObjects represent a lock that has been obtained on a protected resource that more than one thread wishes to access.  </w:t>
-      </w:r>
-      <w:r>
-        <w:t>Allowing it to be held open for longer than its lexical scope</w:t>
-      </w:r>
-      <w:r>
-        <w:t xml:space="preserve"> can starve out other threads and potentially result in the inability of any other thread to ever be able to access the locked resource again.  If no timeout is used, it would result in deadlock.  Use of the using statement is simple syntactically and guarantees that the lock will be disposed (and the resource returned to the vault) </w:t>
-      </w:r>
-      <w:r>
-        <w:t>no later than the end of the scope in which it is received from the method returning the value.</w:t>
-      </w:r>
-    </w:p>
-    <w:p>
-      <w:pPr>
-        <w:pStyle w:val="Heading3"/>
+      <w:r>
+        <w:t>P</w:t>
+      </w:r>
+      <w:r>
+        <w:t xml:space="preserve">rotect that </w:t>
+      </w:r>
+      <w:r>
+        <w:t>return value with a using statement or declaration immediately.  Failure to do so will cause a compilation error</w:t>
+      </w:r>
+      <w:r>
+        <w:t xml:space="preserve"> and</w:t>
+      </w:r>
+    </w:p>
+    <w:p>
+      <w:pPr>
+        <w:pStyle w:val="ListParagraph"/>
         <w:numPr>
           <w:ilvl w:val="0"/>
-          <w:numId w:val="29"/>
+          <w:numId w:val="34"/>
         </w:numPr>
       </w:pPr>
-      <w:bookmarkStart w:id="96" w:name="_Known_Bug_(#50)"/>
-      <w:bookmarkStart w:id="97" w:name="_Toc28769283"/>
-      <w:bookmarkEnd w:id="96"/>
-      <w:r>
-        <w:t>Known Bug (#</w:t>
-      </w:r>
-      <w:r>
-        <w:t>50)</w:t>
-      </w:r>
-      <w:bookmarkEnd w:id="97"/>
-      <w:r>
-        <w:t xml:space="preserve">  </w:t>
-      </w:r>
-    </w:p>
-    <w:p>
-      <w:pPr>
-        <w:ind w:firstLine="720"/>
-      </w:pPr>
-    </w:p>
-    <w:p>
-      <w:pPr>
-        <w:ind w:firstLine="720"/>
-      </w:pPr>
-      <w:r>
-        <w:t xml:space="preserve">There exists a known bug whereby a user can predeclare a </w:t>
-      </w:r>
-      <w:r>
-        <w:rPr>
-          <w:i/>
-          <w:iCs/>
-        </w:rPr>
-        <w:t>LockedResourceObject</w:t>
-      </w:r>
-      <w:r>
-        <w:t>, assign the value later in a using statement, then access the disposed value after the end of the scope of the using statement</w:t>
-      </w:r>
-      <w:r>
-        <w:t>.</w:t>
-      </w:r>
-      <w:r>
-        <w:t xml:space="preserve">  This behavior is not </w:t>
-      </w:r>
-      <w:r>
-        <w:t>supported,</w:t>
-      </w:r>
-      <w:r>
-        <w:t xml:space="preserve"> and the bug will be fixed by making it an error to fail to declare and assign the locked resource value inline.</w:t>
-      </w:r>
-    </w:p>
-    <w:bookmarkStart w:id="98" w:name="_MON_1639127078"/>
-    <w:bookmarkEnd w:id="98"/>
-    <w:p>
-      <w:pPr>
-        <w:pStyle w:val="Caption"/>
-        <w:keepNext/>
-      </w:pPr>
-      <w:r>
-        <w:rPr>
-          <w:i w:val="0"/>
-          <w:iCs w:val="0"/>
-        </w:rPr>
-        <w:object w:dxaOrig="10800" w:dyaOrig="6306" w14:anchorId="513E6EA3">
-          <v:shape id="_x0000_i1039" type="#_x0000_t75" style="width:540pt;height:315.3pt" o:ole="">
-            <v:imagedata r:id="rId45" o:title=""/>
-          </v:shape>
-          <o:OLEObject Type="Embed" ProgID="Word.Document.12" ShapeID="_x0000_i1039" DrawAspect="Content" ObjectID="_1639389586" r:id="rId46">
-            <o:FieldCodes>\s</o:FieldCodes>
-          </o:OLEObject>
-        </w:object>
-      </w:r>
-    </w:p>
-    <w:p>
-      <w:pPr>
-        <w:pStyle w:val="Caption"/>
-      </w:pPr>
-      <w:bookmarkStart w:id="99" w:name="_Toc28769317"/>
-      <w:r>
-        <w:t xml:space="preserve">Figure </w:t>
-      </w:r>
-      <w:fldSimple w:instr=" SEQ Figure \* ARABIC ">
-        <w:r>
-          <w:rPr>
-            <w:noProof/>
-          </w:rPr>
-          <w:t>23</w:t>
-        </w:r>
-      </w:fldSimple>
-      <w:r>
-        <w:t xml:space="preserve"> </w:t>
-      </w:r>
-      <w:r>
-        <w:rPr>
-          <w:i w:val="0"/>
-          <w:iCs w:val="0"/>
-        </w:rPr>
-        <w:t>-- Bug #50 Demonstration</w:t>
-      </w:r>
-      <w:bookmarkEnd w:id="99"/>
+      <w:r>
+        <w:t>Declare the assignment target (if any) inline in the using statement or declaration.</w:t>
+      </w:r>
+    </w:p>
+    <w:p>
+      <w:r>
+        <w:t xml:space="preserve">Failure to adhere to either of the foregoing requirements causes a compilation error.  </w:t>
+      </w:r>
+      <w:r>
+        <w:t xml:space="preserve">LockedResourceObjects represent a lock that has been obtained on a protected resource that more than one thread wishes to access.  </w:t>
+      </w:r>
+      <w:r>
+        <w:t>Allowing it to be held open for longer than its lexical scope</w:t>
+      </w:r>
+      <w:r>
+        <w:t xml:space="preserve"> can starve out other threads and potentially result in the inability of any other thread to ever be able to access the locked resource again.  If no timeout is used, it would result in deadlock.  Use of the using statement is simple syntactically and guarantees that the lock will be disposed (and the resource returned to the vault) </w:t>
+      </w:r>
+      <w:r>
+        <w:t>no later than the end of the scope in which it is received from the method returning the value.</w:t>
+      </w:r>
+      <w:r>
+        <w:t xml:space="preserve">  Requiring inline declaration of the assignment target prevents use-after-dispose (which would break thread-safety) and prevents reassignment (which could potentially break thread-safety).</w:t>
+      </w:r>
     </w:p>
     <w:p>
       <w:pPr>
@@ -15364,9 +15245,11 @@
           <w:iCs/>
         </w:rPr>
       </w:pPr>
-      <w:bookmarkStart w:id="100" w:name="_DotNetVault_VaultSafe"/>
-      <w:bookmarkStart w:id="101" w:name="_Toc28769284"/>
-      <w:bookmarkEnd w:id="100"/>
+      <w:bookmarkStart w:id="95" w:name="_Known_Bug_(#50)"/>
+      <w:bookmarkStart w:id="96" w:name="_DotNetVault_VaultSafe"/>
+      <w:bookmarkStart w:id="97" w:name="_Toc29031911"/>
+      <w:bookmarkEnd w:id="95"/>
+      <w:bookmarkEnd w:id="96"/>
       <w:r>
         <w:rPr>
           <w:i w:val="0"/>
@@ -15374,7 +15257,7 @@
         </w:rPr>
         <w:t>DotNetVault_VaultSafe</w:t>
       </w:r>
-      <w:bookmarkEnd w:id="101"/>
+      <w:bookmarkEnd w:id="97"/>
     </w:p>
     <w:p/>
     <w:p>
@@ -15394,7 +15277,7 @@
         <w:rPr>
           <w:rStyle w:val="FootnoteReference"/>
         </w:rPr>
-        <w:footnoteReference w:id="46"/>
+        <w:footnoteReference w:id="45"/>
       </w:r>
       <w:r>
         <w:t xml:space="preserve">, without its </w:t>
@@ -15428,8 +15311,6 @@
       <w:r>
         <w:t xml:space="preserve">will not cause any compiler errors or warnings despite their affecting the vault-safety of the type.  </w:t>
       </w:r>
-    </w:p>
-    <w:p>
       <w:r>
         <w:br w:type="page"/>
       </w:r>
@@ -15447,7 +15328,7 @@
           <w:iCs/>
         </w:rPr>
       </w:pPr>
-      <w:bookmarkStart w:id="102" w:name="_Toc28769285"/>
+      <w:bookmarkStart w:id="98" w:name="_Toc29031912"/>
       <w:r>
         <w:rPr>
           <w:i w:val="0"/>
@@ -15455,7 +15336,7 @@
         </w:rPr>
         <w:t>DotNetVault_VsDelegateCapture</w:t>
       </w:r>
-      <w:bookmarkEnd w:id="102"/>
+      <w:bookmarkEnd w:id="98"/>
     </w:p>
     <w:p/>
     <w:p>
@@ -15469,7 +15350,7 @@
         <w:rPr>
           <w:rStyle w:val="FootnoteReference"/>
         </w:rPr>
-        <w:footnoteReference w:id="47"/>
+        <w:footnoteReference w:id="46"/>
       </w:r>
       <w:r>
         <w:t xml:space="preserve"> read or write to any captured or static variable that is not vault-safe </w:t>
@@ -15506,17 +15387,33 @@
     </w:p>
     <w:p>
       <w:pPr>
-        <w:pStyle w:val="ListParagraph"/>
+        <w:pStyle w:val="Heading2"/>
         <w:numPr>
           <w:ilvl w:val="0"/>
           <w:numId w:val="28"/>
         </w:numPr>
       </w:pPr>
-      <w:r>
-        <w:t>DotNetVault_VsTypeParams</w:t>
-      </w:r>
-      <w:r>
-        <w:t xml:space="preserve">, </w:t>
+      <w:bookmarkStart w:id="99" w:name="_Toc29031913"/>
+      <w:r>
+        <w:rPr>
+          <w:i w:val="0"/>
+          <w:iCs/>
+        </w:rPr>
+        <w:t>DotNetVault</w:t>
+      </w:r>
+      <w:r>
+        <w:t>_</w:t>
+      </w:r>
+      <w:r>
+        <w:rPr>
+          <w:i w:val="0"/>
+          <w:iCs/>
+        </w:rPr>
+        <w:t>VsTypeParams</w:t>
+      </w:r>
+      <w:bookmarkEnd w:id="99"/>
+      <w:r>
+        <w:t xml:space="preserve"> </w:t>
       </w:r>
     </w:p>
     <w:p>
@@ -15527,15 +15424,6 @@
       <w:r>
         <w:t>DotNetVault_VsTypeParams_MethodInvoke</w:t>
       </w:r>
-      <w:r>
-        <w:t xml:space="preserve">, </w:t>
-      </w:r>
-      <w:r>
-        <w:t>DotNetVault_VsTypeParams_ObjectCreate</w:t>
-      </w:r>
-      <w:r>
-        <w:t>, and</w:t>
-      </w:r>
     </w:p>
     <w:p>
       <w:pPr>
@@ -15543,7 +15431,7 @@
         <w:ind w:left="1080"/>
       </w:pPr>
       <w:r>
-        <w:t>DotNetVault_VsTypeParams_DelegateCreate</w:t>
+        <w:t>DotNetVault_VsTypeParams_ObjectCreate</w:t>
       </w:r>
     </w:p>
     <w:p>
@@ -15551,6 +15439,15 @@
         <w:pStyle w:val="ListParagraph"/>
         <w:ind w:left="1080"/>
       </w:pPr>
+      <w:r>
+        <w:t>DotNetVault_VsTypeParams_DelegateCreate</w:t>
+      </w:r>
+    </w:p>
+    <w:p>
+      <w:pPr>
+        <w:pStyle w:val="ListParagraph"/>
+        <w:ind w:left="1080"/>
+      </w:pPr>
     </w:p>
     <w:p>
       <w:r>
@@ -15594,26 +15491,32 @@
         <w:rPr>
           <w:rStyle w:val="FootnoteReference"/>
         </w:rPr>
-        <w:footnoteReference w:id="48"/>
-      </w:r>
-    </w:p>
-    <w:p>
-      <w:pPr>
-        <w:pStyle w:val="ListParagraph"/>
-      </w:pPr>
-    </w:p>
-    <w:p>
-      <w:pPr>
-        <w:pStyle w:val="ListParagraph"/>
+        <w:footnoteReference w:id="47"/>
+      </w:r>
+    </w:p>
+    <w:p>
+      <w:pPr>
+        <w:pStyle w:val="Heading2"/>
         <w:numPr>
           <w:ilvl w:val="0"/>
           <w:numId w:val="28"/>
         </w:numPr>
-      </w:pPr>
-      <w:r>
+        <w:rPr>
+          <w:i w:val="0"/>
+          <w:iCs/>
+        </w:rPr>
+      </w:pPr>
+      <w:bookmarkStart w:id="100" w:name="_Toc29031914"/>
+      <w:r>
+        <w:rPr>
+          <w:i w:val="0"/>
+          <w:iCs/>
+        </w:rPr>
         <w:t>DotNetVault_NotVsProtectable</w:t>
       </w:r>
-    </w:p>
+      <w:bookmarkEnd w:id="100"/>
+    </w:p>
+    <w:p/>
     <w:p>
       <w:pPr>
         <w:ind w:firstLine="360"/>
@@ -17056,7 +16959,7 @@
       <w:pPr>
         <w:pStyle w:val="Caption"/>
       </w:pPr>
-      <w:bookmarkStart w:id="103" w:name="_Toc28769318"/>
+      <w:bookmarkStart w:id="101" w:name="_Toc29031946"/>
       <w:r>
         <w:t xml:space="preserve">Figure </w:t>
       </w:r>
@@ -17078,7 +16981,7 @@
         </w:rPr>
         <w:t>-- Vault-Safe Convenience Wrappers</w:t>
       </w:r>
-      <w:bookmarkEnd w:id="103"/>
+      <w:bookmarkEnd w:id="101"/>
     </w:p>
     <w:p>
       <w:r>
@@ -17123,7 +17026,7 @@
           <w:i/>
           <w:iCs/>
         </w:rPr>
-        <w:footnoteReference w:id="49"/>
+        <w:footnoteReference w:id="48"/>
       </w:r>
       <w:r>
         <w:rPr>
@@ -17250,18 +17153,18 @@
         <w:t>The following shows the intended use-case for such wrappers:</w:t>
       </w:r>
     </w:p>
-    <w:bookmarkStart w:id="104" w:name="_MON_1639138871"/>
-    <w:bookmarkEnd w:id="104"/>
+    <w:bookmarkStart w:id="102" w:name="_MON_1639138871"/>
+    <w:bookmarkEnd w:id="102"/>
     <w:p>
       <w:pPr>
         <w:keepNext/>
       </w:pPr>
       <w:r>
         <w:object w:dxaOrig="10800" w:dyaOrig="7020" w14:anchorId="1AFF8759">
-          <v:shape id="_x0000_i1040" type="#_x0000_t75" style="width:540pt;height:351pt" o:ole="">
-            <v:imagedata r:id="rId47" o:title=""/>
+          <v:shape id="_x0000_i1039" type="#_x0000_t75" style="width:540pt;height:351pt" o:ole="">
+            <v:imagedata r:id="rId46" o:title=""/>
           </v:shape>
-          <o:OLEObject Type="Embed" ProgID="Word.Document.12" ShapeID="_x0000_i1040" DrawAspect="Content" ObjectID="_1639389587" r:id="rId48">
+          <o:OLEObject Type="Embed" ProgID="Word.Document.12" ShapeID="_x0000_i1039" DrawAspect="Content" ObjectID="_1639645080" r:id="rId47">
             <o:FieldCodes>\s</o:FieldCodes>
           </o:OLEObject>
         </w:object>
@@ -17275,7 +17178,7 @@
           <w:iCs w:val="0"/>
         </w:rPr>
       </w:pPr>
-      <w:bookmarkStart w:id="105" w:name="_Toc28769319"/>
+      <w:bookmarkStart w:id="103" w:name="_Toc29031947"/>
       <w:r>
         <w:t xml:space="preserve">Figure </w:t>
       </w:r>
@@ -17294,7 +17197,7 @@
         </w:rPr>
         <w:t xml:space="preserve"> – Usage of Vs Convenience Wrappers</w:t>
       </w:r>
-      <w:bookmarkEnd w:id="105"/>
+      <w:bookmarkEnd w:id="103"/>
     </w:p>
     <w:p>
       <w:pPr>
@@ -17518,7 +17421,7 @@
       <w:pPr>
         <w:pStyle w:val="Caption"/>
       </w:pPr>
-      <w:bookmarkStart w:id="106" w:name="_Toc28769320"/>
+      <w:bookmarkStart w:id="104" w:name="_Toc29031948"/>
       <w:r>
         <w:t xml:space="preserve">Figure </w:t>
       </w:r>
@@ -17546,7 +17449,7 @@
         </w:rPr>
         <w:t>-- Usage Wrapper Demo Output</w:t>
       </w:r>
-      <w:bookmarkEnd w:id="106"/>
+      <w:bookmarkEnd w:id="104"/>
     </w:p>
     <w:p>
       <w:pPr>
@@ -17556,11 +17459,11 @@
           <w:numId w:val="14"/>
         </w:numPr>
       </w:pPr>
-      <w:bookmarkStart w:id="107" w:name="_Toc28769286"/>
+      <w:bookmarkStart w:id="105" w:name="_Toc29031915"/>
       <w:r>
         <w:t>Attributes</w:t>
       </w:r>
-      <w:bookmarkEnd w:id="107"/>
+      <w:bookmarkEnd w:id="105"/>
     </w:p>
     <w:p/>
     <w:p>
@@ -17571,13 +17474,13 @@
           <w:numId w:val="30"/>
         </w:numPr>
       </w:pPr>
-      <w:bookmarkStart w:id="108" w:name="_VaultSafeAttribute"/>
-      <w:bookmarkStart w:id="109" w:name="_Toc28769287"/>
-      <w:bookmarkEnd w:id="108"/>
+      <w:bookmarkStart w:id="106" w:name="_VaultSafeAttribute"/>
+      <w:bookmarkStart w:id="107" w:name="_Toc29031916"/>
+      <w:bookmarkEnd w:id="106"/>
       <w:r>
         <w:t>VaultSafeAttribute</w:t>
       </w:r>
-      <w:bookmarkEnd w:id="109"/>
+      <w:bookmarkEnd w:id="107"/>
     </w:p>
     <w:p/>
     <w:p>
@@ -17607,7 +17510,7 @@
         <w:rPr>
           <w:rStyle w:val="FootnoteReference"/>
         </w:rPr>
-        <w:footnoteReference w:id="50"/>
+        <w:footnoteReference w:id="49"/>
       </w:r>
       <w:r>
         <w:t xml:space="preserve">  If </w:t>
@@ -17767,7 +17670,7 @@
           <w:iCs w:val="0"/>
         </w:rPr>
       </w:pPr>
-      <w:bookmarkStart w:id="110" w:name="_Toc28769321"/>
+      <w:bookmarkStart w:id="108" w:name="_Toc29031949"/>
       <w:r>
         <w:t xml:space="preserve">Figure </w:t>
       </w:r>
@@ -17786,7 +17689,7 @@
         </w:rPr>
         <w:t xml:space="preserve"> -- Contents of Whitelist.txt</w:t>
       </w:r>
-      <w:bookmarkEnd w:id="110"/>
+      <w:bookmarkEnd w:id="108"/>
     </w:p>
     <w:p>
       <w:r>
@@ -17831,7 +17734,7 @@
           <w:numId w:val="30"/>
         </w:numPr>
       </w:pPr>
-      <w:bookmarkStart w:id="111" w:name="_Toc28769288"/>
+      <w:bookmarkStart w:id="109" w:name="_Toc29031917"/>
       <w:r>
         <w:rPr>
           <w:noProof/>
@@ -17883,7 +17786,7 @@
                                 <w:szCs w:val="26"/>
                               </w:rPr>
                             </w:pPr>
-                            <w:bookmarkStart w:id="112" w:name="_Toc28769322"/>
+                            <w:bookmarkStart w:id="110" w:name="_Toc29031950"/>
                             <w:r>
                               <w:t xml:space="preserve">Figure </w:t>
                             </w:r>
@@ -17909,7 +17812,7 @@
                               </w:rPr>
                               <w:t>condit_generic_whitelist.txt</w:t>
                             </w:r>
-                            <w:bookmarkEnd w:id="112"/>
+                            <w:bookmarkEnd w:id="110"/>
                           </w:p>
                         </w:txbxContent>
                       </wps:txbx>
@@ -17939,7 +17842,7 @@
                           <w:szCs w:val="26"/>
                         </w:rPr>
                       </w:pPr>
-                      <w:bookmarkStart w:id="113" w:name="_Toc28769322"/>
+                      <w:bookmarkStart w:id="111" w:name="_Toc29031950"/>
                       <w:r>
                         <w:t xml:space="preserve">Figure </w:t>
                       </w:r>
@@ -17965,7 +17868,7 @@
                         </w:rPr>
                         <w:t>condit_generic_whitelist.txt</w:t>
                       </w:r>
-                      <w:bookmarkEnd w:id="113"/>
+                      <w:bookmarkEnd w:id="111"/>
                     </w:p>
                   </w:txbxContent>
                 </v:textbox>
@@ -18896,7 +18799,7 @@
       <w:r>
         <w:t>UsingMandatoryAttribute</w:t>
       </w:r>
-      <w:bookmarkEnd w:id="111"/>
+      <w:bookmarkEnd w:id="109"/>
     </w:p>
     <w:p/>
     <w:p>
@@ -18932,7 +18835,7 @@
         <w:rPr>
           <w:rStyle w:val="FootnoteReference"/>
         </w:rPr>
-        <w:footnoteReference w:id="51"/>
+        <w:footnoteReference w:id="50"/>
       </w:r>
       <w:r>
         <w:t xml:space="preserve">   </w:t>
@@ -18950,11 +18853,11 @@
           <w:iCs/>
         </w:rPr>
       </w:pPr>
-      <w:bookmarkStart w:id="114" w:name="_Toc28769289"/>
+      <w:bookmarkStart w:id="112" w:name="_Toc29031918"/>
       <w:r>
         <w:t>VaultSafeTypeParamAttribute</w:t>
       </w:r>
-      <w:bookmarkEnd w:id="114"/>
+      <w:bookmarkEnd w:id="112"/>
     </w:p>
     <w:p/>
     <w:p>
@@ -18985,11 +18888,11 @@
           <w:numId w:val="30"/>
         </w:numPr>
       </w:pPr>
-      <w:bookmarkStart w:id="115" w:name="_Toc28769290"/>
+      <w:bookmarkStart w:id="113" w:name="_Toc29031919"/>
       <w:r>
         <w:t>NoNonVsCaptureAttribute</w:t>
       </w:r>
-      <w:bookmarkEnd w:id="115"/>
+      <w:bookmarkEnd w:id="113"/>
     </w:p>
     <w:p/>
     <w:p>
@@ -19012,15 +18915,7 @@
         <w:t>accessed</w:t>
       </w:r>
       <w:r>
-        <w:t xml:space="preserve"> by the delegate are </w:t>
-      </w:r>
-      <w:proofErr w:type="gramStart"/>
-      <w:r>
-        <w:t>vault-safe</w:t>
-      </w:r>
-      <w:proofErr w:type="gramEnd"/>
-      <w:r>
-        <w:t xml:space="preserve">.  It is an error to capture or otherwise read to or write from </w:t>
+        <w:t xml:space="preserve"> by the delegate are vault-safe.  It is an error to capture or otherwise read to or write from </w:t>
       </w:r>
       <w:r>
         <w:t xml:space="preserve">any variable from within the delegate unless the variable is: </w:t>
@@ -19064,7 +18959,7 @@
         <w:rPr>
           <w:rStyle w:val="FootnoteReference"/>
         </w:rPr>
-        <w:footnoteReference w:id="52"/>
+        <w:footnoteReference w:id="51"/>
       </w:r>
       <w:r>
         <w:t xml:space="preserve"> are all annotated </w:t>
@@ -19105,13 +19000,13 @@
           <w:iCs/>
         </w:rPr>
       </w:pPr>
-      <w:bookmarkStart w:id="116" w:name="_NotVsProtectableAttribute"/>
-      <w:bookmarkStart w:id="117" w:name="_Toc28769291"/>
-      <w:bookmarkEnd w:id="116"/>
+      <w:bookmarkStart w:id="114" w:name="_NotVsProtectableAttribute"/>
+      <w:bookmarkStart w:id="115" w:name="_Toc29031920"/>
+      <w:bookmarkEnd w:id="114"/>
       <w:r>
         <w:t>NotVsProtectableAttribute</w:t>
       </w:r>
-      <w:bookmarkEnd w:id="117"/>
+      <w:bookmarkEnd w:id="115"/>
     </w:p>
     <w:p/>
     <w:p>
@@ -19163,11 +19058,11 @@
           <w:numId w:val="14"/>
         </w:numPr>
       </w:pPr>
-      <w:bookmarkStart w:id="118" w:name="_Toc28769292"/>
+      <w:bookmarkStart w:id="116" w:name="_Toc29031921"/>
       <w:r>
         <w:t>Licensing</w:t>
       </w:r>
-      <w:bookmarkEnd w:id="118"/>
+      <w:bookmarkEnd w:id="116"/>
     </w:p>
     <w:p/>
     <w:p>
@@ -19182,11 +19077,13 @@
           <w:iCs/>
         </w:rPr>
       </w:pPr>
-      <w:bookmarkStart w:id="119" w:name="_Toc28769293"/>
+      <w:bookmarkStart w:id="117" w:name="_Toc29031922"/>
+      <w:bookmarkStart w:id="118" w:name="_GoBack"/>
+      <w:bookmarkEnd w:id="118"/>
       <w:r>
         <w:t>Software License</w:t>
       </w:r>
-      <w:bookmarkEnd w:id="119"/>
+      <w:bookmarkEnd w:id="117"/>
     </w:p>
     <w:p>
       <w:pPr>
@@ -19348,7 +19245,7 @@
           <w:sz w:val="21"/>
           <w:szCs w:val="21"/>
         </w:rPr>
-        <w:t xml:space="preserve"> </w:t>
+        <w:t>-2020</w:t>
       </w:r>
       <w:r>
         <w:rPr>
@@ -19357,10 +19254,17 @@
           <w:sz w:val="21"/>
           <w:szCs w:val="21"/>
         </w:rPr>
+        <w:t xml:space="preserve"> </w:t>
+      </w:r>
+      <w:r>
+        <w:rPr>
+          <w:rFonts w:ascii="Consolas" w:eastAsia="Times New Roman" w:hAnsi="Consolas" w:cs="Courier New"/>
+          <w:color w:val="5C5855"/>
+          <w:sz w:val="21"/>
+          <w:szCs w:val="21"/>
+        </w:rPr>
         <w:t>CJM Screws, LLC</w:t>
       </w:r>
-      <w:bookmarkStart w:id="120" w:name="_GoBack"/>
-      <w:bookmarkEnd w:id="120"/>
     </w:p>
     <w:p>
       <w:pPr>
@@ -20154,12 +20058,12 @@
           <w:numId w:val="32"/>
         </w:numPr>
       </w:pPr>
-      <w:bookmarkStart w:id="121" w:name="_Toc28769294"/>
+      <w:bookmarkStart w:id="119" w:name="_Toc29031923"/>
       <w:r>
         <w:lastRenderedPageBreak/>
         <w:t>Documentation License</w:t>
       </w:r>
-      <w:bookmarkEnd w:id="121"/>
+      <w:bookmarkEnd w:id="119"/>
     </w:p>
     <w:p>
       <w:pPr>
@@ -20263,7 +20167,7 @@
       <w:r>
         <w:t xml:space="preserve"> Christopher P. Susie, a member of CJM Screws, LLC.  He can be reached by email at </w:t>
       </w:r>
-      <w:hyperlink r:id="rId49" w:history="1">
+      <w:hyperlink r:id="rId48" w:history="1">
         <w:r>
           <w:rPr>
             <w:rStyle w:val="Hyperlink"/>
@@ -20327,8 +20231,8 @@
       </w:r>
     </w:p>
     <w:sectPr>
-      <w:headerReference w:type="default" r:id="rId50"/>
-      <w:footerReference w:type="default" r:id="rId51"/>
+      <w:headerReference w:type="default" r:id="rId49"/>
+      <w:footerReference w:type="default" r:id="rId50"/>
       <w:pgSz w:w="12240" w:h="15840"/>
       <w:pgMar w:top="1440" w:right="1440" w:bottom="1440" w:left="1440" w:header="720" w:footer="720" w:gutter="0"/>
       <w:cols w:space="720"/>
@@ -20364,6 +20268,17 @@
 </file>
 
 <file path=word/footer1.xml><?xml version="1.0" encoding="utf-8"?>
+<w:ftr xmlns:wpc="http://schemas.microsoft.com/office/word/2010/wordprocessingCanvas" xmlns:cx="http://schemas.microsoft.com/office/drawing/2014/chartex" xmlns:cx1="http://schemas.microsoft.com/office/drawing/2015/9/8/chartex" xmlns:cx2="http://schemas.microsoft.com/office/drawing/2015/10/21/chartex" xmlns:cx3="http://schemas.microsoft.com/office/drawing/2016/5/9/chartex" xmlns:cx4="http://schemas.microsoft.com/office/drawing/2016/5/10/chartex" xmlns:cx5="http://schemas.microsoft.com/office/drawing/2016/5/11/chartex" xmlns:cx6="http://schemas.microsoft.com/office/drawing/2016/5/12/chartex" xmlns:cx7="http://schemas.microsoft.com/office/drawing/2016/5/13/chartex" xmlns:cx8="http://schemas.microsoft.com/office/drawing/2016/5/14/chartex" xmlns:mc="http://schemas.openxmlformats.org/markup-compatibility/2006" xmlns:aink="http://schemas.microsoft.com/office/drawing/2016/ink" xmlns:am3d="http://schemas.microsoft.com/office/drawing/2017/model3d" xmlns:o="urn:schemas-microsoft-com:office:office" xmlns:r="http://schemas.openxmlformats.org/officeDocument/2006/relationships" xmlns:m="http://schemas.openxmlformats.org/officeDocument/2006/math" xmlns:v="urn:schemas-microsoft-com:vml" xmlns:wp14="http://schemas.microsoft.com/office/word/2010/wordprocessingDrawing" xmlns:wp="http://schemas.openxmlformats.org/drawingml/2006/wordprocessingDrawing" xmlns:w10="urn:schemas-microsoft-com:office:word" xmlns:w="http://schemas.openxmlformats.org/wordprocessingml/2006/main" xmlns:w14="http://schemas.microsoft.com/office/word/2010/wordml" xmlns:w15="http://schemas.microsoft.com/office/word/2012/wordml" xmlns:w16cid="http://schemas.microsoft.com/office/word/2016/wordml/cid" xmlns:w16se="http://schemas.microsoft.com/office/word/2015/wordml/symex" xmlns:wpg="http://schemas.microsoft.com/office/word/2010/wordprocessingGroup" xmlns:wpi="http://schemas.microsoft.com/office/word/2010/wordprocessingInk" xmlns:wne="http://schemas.microsoft.com/office/word/2006/wordml" xmlns:wps="http://schemas.microsoft.com/office/word/2010/wordprocessingShape" mc:Ignorable="w14 w15 w16se w16cid wp14">
+  <w:p>
+    <w:pPr>
+      <w:pStyle w:val="Footer"/>
+      <w:jc w:val="center"/>
+    </w:pPr>
+  </w:p>
+</w:ftr>
+</file>
+
+<file path=word/footer2.xml><?xml version="1.0" encoding="utf-8"?>
 <w:ftr xmlns:wpc="http://schemas.microsoft.com/office/word/2010/wordprocessingCanvas" xmlns:cx="http://schemas.microsoft.com/office/drawing/2014/chartex" xmlns:cx1="http://schemas.microsoft.com/office/drawing/2015/9/8/chartex" xmlns:cx2="http://schemas.microsoft.com/office/drawing/2015/10/21/chartex" xmlns:cx3="http://schemas.microsoft.com/office/drawing/2016/5/9/chartex" xmlns:cx4="http://schemas.microsoft.com/office/drawing/2016/5/10/chartex" xmlns:cx5="http://schemas.microsoft.com/office/drawing/2016/5/11/chartex" xmlns:cx6="http://schemas.microsoft.com/office/drawing/2016/5/12/chartex" xmlns:cx7="http://schemas.microsoft.com/office/drawing/2016/5/13/chartex" xmlns:cx8="http://schemas.microsoft.com/office/drawing/2016/5/14/chartex" xmlns:mc="http://schemas.openxmlformats.org/markup-compatibility/2006" xmlns:aink="http://schemas.microsoft.com/office/drawing/2016/ink" xmlns:am3d="http://schemas.microsoft.com/office/drawing/2017/model3d" xmlns:o="urn:schemas-microsoft-com:office:office" xmlns:r="http://schemas.openxmlformats.org/officeDocument/2006/relationships" xmlns:m="http://schemas.openxmlformats.org/officeDocument/2006/math" xmlns:v="urn:schemas-microsoft-com:vml" xmlns:wp14="http://schemas.microsoft.com/office/word/2010/wordprocessingDrawing" xmlns:wp="http://schemas.openxmlformats.org/drawingml/2006/wordprocessingDrawing" xmlns:w10="urn:schemas-microsoft-com:office:word" xmlns:w="http://schemas.openxmlformats.org/wordprocessingml/2006/main" xmlns:w14="http://schemas.microsoft.com/office/word/2010/wordml" xmlns:w15="http://schemas.microsoft.com/office/word/2012/wordml" xmlns:w16cid="http://schemas.microsoft.com/office/word/2016/wordml/cid" xmlns:w16se="http://schemas.microsoft.com/office/word/2015/wordml/symex" xmlns:wpg="http://schemas.microsoft.com/office/word/2010/wordprocessingGroup" xmlns:wpi="http://schemas.microsoft.com/office/word/2010/wordprocessingInk" xmlns:wne="http://schemas.microsoft.com/office/word/2006/wordml" xmlns:wps="http://schemas.microsoft.com/office/word/2010/wordprocessingShape" mc:Ignorable="w14 w15 w16se w16cid wp14">
   <w:p>
     <w:pPr>
@@ -20415,7 +20330,7 @@
 </w:ftr>
 </file>
 
-<file path=word/footer2.xml><?xml version="1.0" encoding="utf-8"?>
+<file path=word/footer3.xml><?xml version="1.0" encoding="utf-8"?>
 <w:ftr xmlns:wpc="http://schemas.microsoft.com/office/word/2010/wordprocessingCanvas" xmlns:cx="http://schemas.microsoft.com/office/drawing/2014/chartex" xmlns:cx1="http://schemas.microsoft.com/office/drawing/2015/9/8/chartex" xmlns:cx2="http://schemas.microsoft.com/office/drawing/2015/10/21/chartex" xmlns:cx3="http://schemas.microsoft.com/office/drawing/2016/5/9/chartex" xmlns:cx4="http://schemas.microsoft.com/office/drawing/2016/5/10/chartex" xmlns:cx5="http://schemas.microsoft.com/office/drawing/2016/5/11/chartex" xmlns:cx6="http://schemas.microsoft.com/office/drawing/2016/5/12/chartex" xmlns:cx7="http://schemas.microsoft.com/office/drawing/2016/5/13/chartex" xmlns:cx8="http://schemas.microsoft.com/office/drawing/2016/5/14/chartex" xmlns:mc="http://schemas.openxmlformats.org/markup-compatibility/2006" xmlns:aink="http://schemas.microsoft.com/office/drawing/2016/ink" xmlns:am3d="http://schemas.microsoft.com/office/drawing/2017/model3d" xmlns:o="urn:schemas-microsoft-com:office:office" xmlns:r="http://schemas.openxmlformats.org/officeDocument/2006/relationships" xmlns:m="http://schemas.openxmlformats.org/officeDocument/2006/math" xmlns:v="urn:schemas-microsoft-com:vml" xmlns:wp14="http://schemas.microsoft.com/office/word/2010/wordprocessingDrawing" xmlns:wp="http://schemas.openxmlformats.org/drawingml/2006/wordprocessingDrawing" xmlns:w10="urn:schemas-microsoft-com:office:word" xmlns:w="http://schemas.openxmlformats.org/wordprocessingml/2006/main" xmlns:w14="http://schemas.microsoft.com/office/word/2010/wordml" xmlns:w15="http://schemas.microsoft.com/office/word/2012/wordml" xmlns:w16cid="http://schemas.microsoft.com/office/word/2016/wordml/cid" xmlns:w16se="http://schemas.microsoft.com/office/word/2015/wordml/symex" xmlns:wpg="http://schemas.microsoft.com/office/word/2010/wordprocessingGroup" xmlns:wpi="http://schemas.microsoft.com/office/word/2010/wordprocessingInk" xmlns:wne="http://schemas.microsoft.com/office/word/2006/wordml" xmlns:wps="http://schemas.microsoft.com/office/word/2010/wordprocessingShape" mc:Ignorable="w14 w15 w16se w16cid wp14">
   <w:p>
     <w:pPr>
@@ -21653,28 +21568,17 @@
         <w:footnoteRef/>
       </w:r>
       <w:r>
-        <w:t xml:space="preserve"> There exists a bug in the analyzer (v. </w:t>
-      </w:r>
-      <w:hyperlink w:anchor="_Known_Bug_(#50)" w:history="1">
-        <w:r>
-          <w:rPr>
-            <w:rStyle w:val="Hyperlink"/>
-          </w:rPr>
-          <w:t>§ 5.a.2</w:t>
-        </w:r>
-      </w:hyperlink>
-      <w:r>
-        <w:t xml:space="preserve">, </w:t>
+        <w:t xml:space="preserve"> The desire to make deadlock as difficult as possible is not </w:t>
       </w:r>
       <w:r>
         <w:rPr>
           <w:i/>
           <w:iCs/>
         </w:rPr>
-        <w:t>infra</w:t>
-      </w:r>
-      <w:r>
-        <w:t xml:space="preserve">) that permits the locked resource to be pre-declared.  This is not supported and the fix for Bug #50 will make out-of-line declarations a compiler error.  Always declare the locked resource object inline.  </w:t>
+        <w:t xml:space="preserve">always </w:t>
+      </w:r>
+      <w:r>
+        <w:t xml:space="preserve">desirable as it can waste CPU time, which can be a problem when deployed at scale on a server under heavy load.  A future version may provide a mutex and condition variable based version of the vaults which will not suffer from this drawback (but, of necessity, will be easier to deadlock).  </w:t>
       </w:r>
     </w:p>
   </w:footnote>
@@ -21690,17 +21594,24 @@
         <w:footnoteRef/>
       </w:r>
       <w:r>
-        <w:t xml:space="preserve"> The desire to make deadlock as difficult as possible is not </w:t>
-      </w:r>
-      <w:r>
-        <w:rPr>
-          <w:i/>
-          <w:iCs/>
-        </w:rPr>
-        <w:t xml:space="preserve">always </w:t>
-      </w:r>
-      <w:r>
-        <w:t xml:space="preserve">desirable as it can waste CPU time, which can be a problem when deployed at scale on a server under heavy load.  A future version may provide a mutex and condition variable based version of the vaults which will not suffer from this drawback (but, of necessity, will be easier to deadlock).  </w:t>
+        <w:t xml:space="preserve"> These are contained in the </w:t>
+      </w:r>
+      <w:proofErr w:type="gramStart"/>
+      <w:r>
+        <w:rPr>
+          <w:i/>
+        </w:rPr>
+        <w:t>System.Collections.Immutable</w:t>
+      </w:r>
+      <w:proofErr w:type="gramEnd"/>
+      <w:r>
+        <w:rPr>
+          <w:i/>
+        </w:rPr>
+        <w:t xml:space="preserve"> </w:t>
+      </w:r>
+      <w:r>
+        <w:t>namespace.  They are included as part of .NET Core and are available as a NuGet package for the .NET framework.  DotNetVault’s static analyzer (and Roslyn analyzers generally) make extensive use of them to allow concurrent execution of analysis without fear of corrupting mutable state.</w:t>
       </w:r>
     </w:p>
   </w:footnote>
@@ -21716,24 +21627,17 @@
         <w:footnoteRef/>
       </w:r>
       <w:r>
-        <w:t xml:space="preserve"> These are contained in the </w:t>
-      </w:r>
-      <w:proofErr w:type="gramStart"/>
-      <w:r>
-        <w:rPr>
-          <w:i/>
-        </w:rPr>
-        <w:t>System.Collections.Immutable</w:t>
-      </w:r>
-      <w:proofErr w:type="gramEnd"/>
-      <w:r>
-        <w:rPr>
-          <w:i/>
-        </w:rPr>
-        <w:t xml:space="preserve"> </w:t>
-      </w:r>
-      <w:r>
-        <w:t>namespace.  They are included as part of .NET Core and are available as a NuGet package for the .NET framework.  DotNetVault’s static analyzer (and Roslyn analyzers generally) make extensive use of them to allow concurrent execution of analysis without fear of corrupting mutable state.</w:t>
+        <w:t xml:space="preserve"> Copies the current value protected by the vault.  Will throw </w:t>
+      </w:r>
+      <w:r>
+        <w:rPr>
+          <w:i/>
+          <w:iCs/>
+        </w:rPr>
+        <w:t>ArgumentOutOfRangeException, TimeoutException and ObjectDisposedException</w:t>
+      </w:r>
+      <w:r>
+        <w:t>.  Returns a copy of the protected resource.</w:t>
       </w:r>
     </w:p>
   </w:footnote>
@@ -21749,17 +21653,27 @@
         <w:footnoteRef/>
       </w:r>
       <w:r>
-        <w:t xml:space="preserve"> Copies the current value protected by the vault.  Will throw </w:t>
+        <w:t xml:space="preserve"> Tries to copy the value currently protected by the vault.  Will return (true, value) on success or (false, undefined) on timeout.  Will throw </w:t>
       </w:r>
       <w:r>
         <w:rPr>
           <w:i/>
           <w:iCs/>
         </w:rPr>
-        <w:t>ArgumentOutOfRangeException, TimeoutException and ObjectDisposedException</w:t>
-      </w:r>
-      <w:r>
-        <w:t>.  Returns a copy of the protected resource.</w:t>
+        <w:t>ObjectDisposedException</w:t>
+      </w:r>
+      <w:r>
+        <w:t xml:space="preserve"> and </w:t>
+      </w:r>
+      <w:r>
+        <w:rPr>
+          <w:i/>
+          <w:iCs/>
+        </w:rPr>
+        <w:t>ArgumentOutOfRangeException</w:t>
+      </w:r>
+      <w:r>
+        <w:t>.</w:t>
       </w:r>
     </w:p>
   </w:footnote>
@@ -21775,24 +21689,34 @@
         <w:footnoteRef/>
       </w:r>
       <w:r>
-        <w:t xml:space="preserve"> Tries to copy the value currently protected by the vault.  Will return (true, value) on success or (false, undefined) on timeout.  Will throw </w:t>
+        <w:t xml:space="preserve"> Replaces the value currently protected by the vault with a specified new value.  Will throw </w:t>
       </w:r>
       <w:r>
         <w:rPr>
           <w:i/>
           <w:iCs/>
         </w:rPr>
+        <w:t>ArgumentOutOfRangeException</w:t>
+      </w:r>
+      <w:r>
+        <w:t xml:space="preserve">, </w:t>
+      </w:r>
+      <w:r>
+        <w:rPr>
+          <w:i/>
+          <w:iCs/>
+        </w:rPr>
+        <w:t>TimeoutException</w:t>
+      </w:r>
+      <w:r>
+        <w:t xml:space="preserve"> and </w:t>
+      </w:r>
+      <w:r>
+        <w:rPr>
+          <w:i/>
+          <w:iCs/>
+        </w:rPr>
         <w:t>ObjectDisposedException</w:t>
-      </w:r>
-      <w:r>
-        <w:t xml:space="preserve"> and </w:t>
-      </w:r>
-      <w:r>
-        <w:rPr>
-          <w:i/>
-          <w:iCs/>
-        </w:rPr>
-        <w:t>ArgumentOutOfRangeException</w:t>
       </w:r>
       <w:r>
         <w:t>.</w:t>
@@ -21811,7 +21735,7 @@
         <w:footnoteRef/>
       </w:r>
       <w:r>
-        <w:t xml:space="preserve"> Replaces the value currently protected by the vault with a specified new value.  Will throw </w:t>
+        <w:t xml:space="preserve"> Tries to replace the value currently protected by the vault with a specified new value.  Will return true for success and false for a timeout failure.  Will throw </w:t>
       </w:r>
       <w:r>
         <w:rPr>
@@ -21819,16 +21743,6 @@
           <w:iCs/>
         </w:rPr>
         <w:t>ArgumentOutOfRangeException</w:t>
-      </w:r>
-      <w:r>
-        <w:t xml:space="preserve">, </w:t>
-      </w:r>
-      <w:r>
-        <w:rPr>
-          <w:i/>
-          <w:iCs/>
-        </w:rPr>
-        <w:t>TimeoutException</w:t>
       </w:r>
       <w:r>
         <w:t xml:space="preserve"> and </w:t>
@@ -21857,27 +21771,67 @@
         <w:footnoteRef/>
       </w:r>
       <w:r>
-        <w:t xml:space="preserve"> Tries to replace the value currently protected by the vault with a specified new value.  Will return true for success and false for a timeout failure.  Will throw </w:t>
+        <w:t xml:space="preserve"> One would not pass a </w:t>
       </w:r>
       <w:r>
         <w:rPr>
           <w:i/>
           <w:iCs/>
         </w:rPr>
-        <w:t>ArgumentOutOfRangeException</w:t>
-      </w:r>
-      <w:r>
-        <w:t xml:space="preserve"> and </w:t>
+        <w:t xml:space="preserve">StringBuilder </w:t>
+      </w:r>
+      <w:r>
+        <w:t xml:space="preserve">or a </w:t>
       </w:r>
       <w:r>
         <w:rPr>
           <w:i/>
           <w:iCs/>
         </w:rPr>
-        <w:t>ObjectDisposedException</w:t>
-      </w:r>
-      <w:r>
-        <w:t>.</w:t>
+        <w:t>List&lt;char&gt;</w:t>
+      </w:r>
+      <w:r>
+        <w:t xml:space="preserve"> to append to the end of the protected string builder.  Instead one would pass a </w:t>
+      </w:r>
+      <w:r>
+        <w:rPr>
+          <w:i/>
+          <w:iCs/>
+        </w:rPr>
+        <w:t>string</w:t>
+      </w:r>
+      <w:r>
+        <w:t xml:space="preserve"> (Vault-Safe) or an </w:t>
+      </w:r>
+      <w:r>
+        <w:rPr>
+          <w:i/>
+          <w:iCs/>
+        </w:rPr>
+        <w:t>ImmutableArray&lt;char&gt;</w:t>
+      </w:r>
+      <w:r>
+        <w:t xml:space="preserve"> or </w:t>
+      </w:r>
+      <w:r>
+        <w:rPr>
+          <w:i/>
+          <w:iCs/>
+        </w:rPr>
+        <w:t>ImmutableList&lt;char&gt;</w:t>
+      </w:r>
+      <w:r>
+        <w:t xml:space="preserve"> to the </w:t>
+      </w:r>
+      <w:r>
+        <w:rPr>
+          <w:i/>
+          <w:iCs/>
+        </w:rPr>
+        <w:t>StringBuilder</w:t>
+      </w:r>
+      <w:r>
+        <w:t>.  In this way we can be sure that no subsequent external change to the objects referred to by these parameters will not affect the protected resource.</w:t>
       </w:r>
     </w:p>
   </w:footnote>
@@ -21893,67 +21847,47 @@
         <w:footnoteRef/>
       </w:r>
       <w:r>
-        <w:t xml:space="preserve"> One would not pass a </w:t>
+        <w:t xml:space="preserve"> In a language like C++ or, especially, Rust where value semantics are used ubiquitously and objects can be, frequently are, and should be – wherever possible – on the stack, there is little danger of concurrent access.  When passed by value, they are deep copies; when moved, the resource is no longer accessible from the original variable.  In C++ and </w:t>
       </w:r>
       <w:r>
         <w:rPr>
           <w:i/>
           <w:iCs/>
         </w:rPr>
-        <w:t xml:space="preserve">StringBuilder </w:t>
-      </w:r>
-      <w:r>
-        <w:t xml:space="preserve">or a </w:t>
-      </w:r>
-      <w:r>
-        <w:rPr>
-          <w:i/>
-          <w:iCs/>
-        </w:rPr>
-        <w:t>List&lt;char&gt;</w:t>
-      </w:r>
-      <w:r>
-        <w:t xml:space="preserve"> to append to the end of the protected string builder.  Instead one would pass a </w:t>
-      </w:r>
-      <w:r>
-        <w:rPr>
-          <w:i/>
-          <w:iCs/>
-        </w:rPr>
-        <w:t>string</w:t>
-      </w:r>
-      <w:r>
-        <w:t xml:space="preserve"> (Vault-Safe) or an </w:t>
-      </w:r>
-      <w:r>
-        <w:rPr>
-          <w:i/>
-          <w:iCs/>
-        </w:rPr>
-        <w:t>ImmutableArray&lt;char&gt;</w:t>
-      </w:r>
-      <w:r>
-        <w:t xml:space="preserve"> or </w:t>
-      </w:r>
-      <w:r>
-        <w:rPr>
-          <w:i/>
-          <w:iCs/>
-        </w:rPr>
-        <w:t>ImmutableList&lt;char&gt;</w:t>
-      </w:r>
-      <w:r>
-        <w:t xml:space="preserve"> to the </w:t>
-      </w:r>
-      <w:r>
-        <w:rPr>
-          <w:i/>
-          <w:iCs/>
-        </w:rPr>
-        <w:t>StringBuilder</w:t>
-      </w:r>
-      <w:r>
-        <w:t>.  In this way we can be sure that no subsequent external change to the objects referred to by these parameters will not affect the protected resource.</w:t>
+        <w:t>unsafe</w:t>
+      </w:r>
+      <w:r>
+        <w:t xml:space="preserve"> blocks in Rust this can be defeated by pointers, references and reference-like view objects (e.g. </w:t>
+      </w:r>
+      <w:hyperlink r:id="rId16" w:history="1">
+        <w:r>
+          <w:rPr>
+            <w:rStyle w:val="Hyperlink"/>
+          </w:rPr>
+          <w:t>std::</w:t>
+        </w:r>
+        <w:proofErr w:type="spellStart"/>
+        <w:r>
+          <w:rPr>
+            <w:rStyle w:val="Hyperlink"/>
+          </w:rPr>
+          <w:t>string_view</w:t>
+        </w:r>
+        <w:proofErr w:type="spellEnd"/>
+      </w:hyperlink>
+      <w:r>
+        <w:t xml:space="preserve"> and </w:t>
+      </w:r>
+      <w:hyperlink r:id="rId17" w:history="1">
+        <w:r>
+          <w:rPr>
+            <w:rStyle w:val="Hyperlink"/>
+          </w:rPr>
+          <w:t>std::span</w:t>
+        </w:r>
+      </w:hyperlink>
+      <w:r>
+        <w:t xml:space="preserve">).  In C#, where most objects, by design, are on the heap and accessed indirectly, mutable state almost begs to be shared. </w:t>
       </w:r>
     </w:p>
   </w:footnote>
@@ -21969,47 +21903,7 @@
         <w:footnoteRef/>
       </w:r>
       <w:r>
-        <w:t xml:space="preserve"> In a language like C++ or, especially, Rust where value semantics are used ubiquitously and objects can be, frequently are, and should be – wherever possible – on the stack, there is little danger of concurrent access.  When passed by value, they are deep copies; when moved, the resource is no longer accessible from the original variable.  In C++ and </w:t>
-      </w:r>
-      <w:r>
-        <w:rPr>
-          <w:i/>
-          <w:iCs/>
-        </w:rPr>
-        <w:t>unsafe</w:t>
-      </w:r>
-      <w:r>
-        <w:t xml:space="preserve"> blocks in Rust this can be defeated by pointers, references and reference-like view objects (e.g. </w:t>
-      </w:r>
-      <w:hyperlink r:id="rId16" w:history="1">
-        <w:r>
-          <w:rPr>
-            <w:rStyle w:val="Hyperlink"/>
-          </w:rPr>
-          <w:t>std::</w:t>
-        </w:r>
-        <w:proofErr w:type="spellStart"/>
-        <w:r>
-          <w:rPr>
-            <w:rStyle w:val="Hyperlink"/>
-          </w:rPr>
-          <w:t>string_view</w:t>
-        </w:r>
-        <w:proofErr w:type="spellEnd"/>
-      </w:hyperlink>
-      <w:r>
-        <w:t xml:space="preserve"> and </w:t>
-      </w:r>
-      <w:hyperlink r:id="rId17" w:history="1">
-        <w:r>
-          <w:rPr>
-            <w:rStyle w:val="Hyperlink"/>
-          </w:rPr>
-          <w:t>std::span</w:t>
-        </w:r>
-      </w:hyperlink>
-      <w:r>
-        <w:t xml:space="preserve">).  In C#, where most objects, by design, are on the heap and accessed indirectly, mutable state almost begs to be shared. </w:t>
+        <w:t xml:space="preserve"> Although I have performed testing and believe that it will be difficult to mingle mutable state with the protected object or to allow mutable state to leak from the vault, I cannot guarantee it.  This project is released, under the MIT license, with no warranties, not even the warranty of merchantability or fitness for any particular purpose.  See the license agreement for more legal details.  I welcome any reports of ways found that circumvent the protection afforded by this project’s static analyzer and welcome proposed fixes and new static analysis rules to make the protections provided by this project stronger.</w:t>
       </w:r>
     </w:p>
   </w:footnote>
@@ -22025,7 +21919,42 @@
         <w:footnoteRef/>
       </w:r>
       <w:r>
-        <w:t xml:space="preserve"> Although I have performed testing and believe that it will be difficult to mingle mutable state with the protected object or to allow mutable state to leak from the vault, I cannot guarantee it.  This project is released, under the MIT license, with no warranties, not even the warranty of merchantability or fitness for any particular purpose.  See the license agreement for more legal details.  I welcome any reports of ways found that circumvent the protection afforded by this project’s static analyzer and welcome proposed fixes and new static analysis rules to make the protections provided by this project stronger.</w:t>
+        <w:t xml:space="preserve"> v. </w:t>
+      </w:r>
+      <w:hyperlink w:anchor="_Functionality_Common_to" w:history="1">
+        <w:r>
+          <w:rPr>
+            <w:rStyle w:val="Hyperlink"/>
+          </w:rPr>
+          <w:t xml:space="preserve">§ </w:t>
+        </w:r>
+        <w:proofErr w:type="gramStart"/>
+        <w:r>
+          <w:rPr>
+            <w:rStyle w:val="Hyperlink"/>
+          </w:rPr>
+          <w:t>4.c.</w:t>
+        </w:r>
+        <w:proofErr w:type="gramEnd"/>
+        <w:r>
+          <w:rPr>
+            <w:rStyle w:val="Hyperlink"/>
+          </w:rPr>
+          <w:t>3</w:t>
+        </w:r>
+      </w:hyperlink>
+      <w:r>
+        <w:t xml:space="preserve">, </w:t>
+      </w:r>
+      <w:r>
+        <w:rPr>
+          <w:i/>
+          <w:iCs/>
+        </w:rPr>
+        <w:t>supra</w:t>
+      </w:r>
+      <w:r>
+        <w:t>.</w:t>
       </w:r>
     </w:p>
   </w:footnote>
@@ -22043,28 +21972,27 @@
       <w:r>
         <w:t xml:space="preserve"> v. </w:t>
       </w:r>
-      <w:hyperlink w:anchor="_Functionality_Common_to" w:history="1">
-        <w:r>
-          <w:rPr>
-            <w:rStyle w:val="Hyperlink"/>
-          </w:rPr>
-          <w:t xml:space="preserve">§ </w:t>
-        </w:r>
-        <w:proofErr w:type="gramStart"/>
-        <w:r>
-          <w:rPr>
-            <w:rStyle w:val="Hyperlink"/>
-          </w:rPr>
-          <w:t>4.c.</w:t>
-        </w:r>
-        <w:proofErr w:type="gramEnd"/>
-        <w:r>
-          <w:rPr>
-            <w:rStyle w:val="Hyperlink"/>
-          </w:rPr>
-          <w:t>3</w:t>
-        </w:r>
-      </w:hyperlink>
+      <w:r>
+        <w:fldChar w:fldCharType="begin"/>
+      </w:r>
+      <w:r>
+        <w:instrText xml:space="preserve"> REF _Ref28767476 \h </w:instrText>
+      </w:r>
+      <w:r>
+        <w:fldChar w:fldCharType="separate"/>
+      </w:r>
+      <w:r>
+        <w:t xml:space="preserve">Figure </w:t>
+      </w:r>
+      <w:r>
+        <w:rPr>
+          <w:noProof/>
+        </w:rPr>
+        <w:t>21</w:t>
+      </w:r>
+      <w:r>
+        <w:fldChar w:fldCharType="end"/>
+      </w:r>
       <w:r>
         <w:t xml:space="preserve">, </w:t>
       </w:r>
@@ -22073,7 +22001,7 @@
           <w:i/>
           <w:iCs/>
         </w:rPr>
-        <w:t>supra</w:t>
+        <w:t>infra</w:t>
       </w:r>
       <w:r>
         <w:t>.</w:t>
@@ -22092,25 +22020,19 @@
         <w:footnoteRef/>
       </w:r>
       <w:r>
-        <w:t xml:space="preserve"> v. </w:t>
+        <w:t xml:space="preserve"> v. #</w:t>
       </w:r>
       <w:r>
         <w:fldChar w:fldCharType="begin"/>
       </w:r>
       <w:r>
-        <w:instrText xml:space="preserve"> REF _Ref28767476 \h </w:instrText>
+        <w:instrText xml:space="preserve"> NOTEREF _Ref28431928 \h </w:instrText>
       </w:r>
       <w:r>
         <w:fldChar w:fldCharType="separate"/>
       </w:r>
       <w:r>
-        <w:t xml:space="preserve">Figure </w:t>
-      </w:r>
-      <w:r>
-        <w:rPr>
-          <w:noProof/>
-        </w:rPr>
-        <w:t>21</w:t>
+        <w:t>19</w:t>
       </w:r>
       <w:r>
         <w:fldChar w:fldCharType="end"/>
@@ -22123,7 +22045,7 @@
           <w:i/>
           <w:iCs/>
         </w:rPr>
-        <w:t>infra</w:t>
+        <w:t>supra</w:t>
       </w:r>
       <w:r>
         <w:t>.</w:t>
@@ -22142,23 +22064,16 @@
         <w:footnoteRef/>
       </w:r>
       <w:r>
-        <w:t xml:space="preserve"> v. #</w:t>
-      </w:r>
-      <w:r>
-        <w:fldChar w:fldCharType="begin"/>
-      </w:r>
-      <w:r>
-        <w:instrText xml:space="preserve"> NOTEREF _Ref28431928 \h </w:instrText>
-      </w:r>
-      <w:r>
-        <w:fldChar w:fldCharType="separate"/>
-      </w:r>
-      <w:r>
-        <w:t>19</w:t>
-      </w:r>
-      <w:r>
-        <w:fldChar w:fldCharType="end"/>
-      </w:r>
+        <w:t xml:space="preserve"> v. § </w:t>
+      </w:r>
+      <w:hyperlink w:anchor="_BasicVault&lt;T&gt;" w:history="1">
+        <w:r>
+          <w:rPr>
+            <w:rStyle w:val="Hyperlink"/>
+          </w:rPr>
+          <w:t>4.c.ii</w:t>
+        </w:r>
+      </w:hyperlink>
       <w:r>
         <w:t xml:space="preserve">, </w:t>
       </w:r>
@@ -22188,12 +22103,12 @@
       <w:r>
         <w:t xml:space="preserve"> v. § </w:t>
       </w:r>
-      <w:hyperlink w:anchor="_BasicVault&lt;T&gt;" w:history="1">
+      <w:hyperlink w:anchor="_Concept_of_Vault-Safety" w:history="1">
         <w:r>
           <w:rPr>
             <w:rStyle w:val="Hyperlink"/>
           </w:rPr>
-          <w:t>4.c.ii</w:t>
+          <w:t>4.a</w:t>
         </w:r>
       </w:hyperlink>
       <w:r>
@@ -22225,12 +22140,12 @@
       <w:r>
         <w:t xml:space="preserve"> v. § </w:t>
       </w:r>
-      <w:hyperlink w:anchor="_Concept_of_Vault-Safety" w:history="1">
+      <w:hyperlink w:anchor="_MutableResourceVault&lt;T&gt;" w:history="1">
         <w:r>
           <w:rPr>
             <w:rStyle w:val="Hyperlink"/>
           </w:rPr>
-          <w:t>4.a</w:t>
+          <w:t>4.c.iii</w:t>
         </w:r>
       </w:hyperlink>
       <w:r>
@@ -22262,12 +22177,12 @@
       <w:r>
         <w:t xml:space="preserve"> v. § </w:t>
       </w:r>
-      <w:hyperlink w:anchor="_MutableResourceVault&lt;T&gt;" w:history="1">
+      <w:hyperlink w:anchor="_CustomizableMutableResourceVault&lt;T&gt;" w:history="1">
         <w:r>
           <w:rPr>
             <w:rStyle w:val="Hyperlink"/>
           </w:rPr>
-          <w:t>4.c.iii</w:t>
+          <w:t>4.c.iv</w:t>
         </w:r>
       </w:hyperlink>
       <w:r>
@@ -22299,13 +22214,21 @@
       <w:r>
         <w:t xml:space="preserve"> v. § </w:t>
       </w:r>
-      <w:hyperlink w:anchor="_CustomizableMutableResourceVault&lt;T&gt;" w:history="1">
+      <w:hyperlink w:anchor="_VaultSafeAttribute" w:history="1">
         <w:r>
           <w:rPr>
             <w:rStyle w:val="Hyperlink"/>
           </w:rPr>
-          <w:t>4.c.iv</w:t>
-        </w:r>
+          <w:t>4.</w:t>
+        </w:r>
+        <w:proofErr w:type="gramStart"/>
+        <w:r>
+          <w:rPr>
+            <w:rStyle w:val="Hyperlink"/>
+          </w:rPr>
+          <w:t>6.a</w:t>
+        </w:r>
+        <w:proofErr w:type="gramEnd"/>
       </w:hyperlink>
       <w:r>
         <w:t xml:space="preserve">, </w:t>
@@ -22315,7 +22238,7 @@
           <w:i/>
           <w:iCs/>
         </w:rPr>
-        <w:t>supra</w:t>
+        <w:t>infra</w:t>
       </w:r>
       <w:r>
         <w:t>.</w:t>
@@ -22336,21 +22259,13 @@
       <w:r>
         <w:t xml:space="preserve"> v. § </w:t>
       </w:r>
-      <w:hyperlink w:anchor="_VaultSafeAttribute" w:history="1">
+      <w:hyperlink w:anchor="_LockedVaultMutableResource_Delegate" w:history="1">
         <w:r>
           <w:rPr>
             <w:rStyle w:val="Hyperlink"/>
           </w:rPr>
-          <w:t>4.</w:t>
-        </w:r>
-        <w:proofErr w:type="gramStart"/>
-        <w:r>
-          <w:rPr>
-            <w:rStyle w:val="Hyperlink"/>
-          </w:rPr>
-          <w:t>6.a</w:t>
-        </w:r>
-        <w:proofErr w:type="gramEnd"/>
+          <w:t>4.d.iii.1</w:t>
+        </w:r>
       </w:hyperlink>
       <w:r>
         <w:t xml:space="preserve">, </w:t>
@@ -22360,7 +22275,7 @@
           <w:i/>
           <w:iCs/>
         </w:rPr>
-        <w:t>infra</w:t>
+        <w:t>supra</w:t>
       </w:r>
       <w:r>
         <w:t>.</w:t>
@@ -22379,25 +22294,14 @@
         <w:footnoteRef/>
       </w:r>
       <w:r>
-        <w:t xml:space="preserve"> v. § </w:t>
-      </w:r>
-      <w:hyperlink w:anchor="_LockedVaultMutableResource_Delegate" w:history="1">
-        <w:r>
-          <w:rPr>
-            <w:rStyle w:val="Hyperlink"/>
-          </w:rPr>
-          <w:t>4.d.iii.1</w:t>
-        </w:r>
-      </w:hyperlink>
-      <w:r>
-        <w:t xml:space="preserve">, </w:t>
+        <w:t xml:space="preserve"> </w:t>
       </w:r>
       <w:r>
         <w:rPr>
           <w:i/>
           <w:iCs/>
         </w:rPr>
-        <w:t>supra</w:t>
+        <w:t>Id</w:t>
       </w:r>
       <w:r>
         <w:t>.</w:t>
@@ -22416,14 +22320,25 @@
         <w:footnoteRef/>
       </w:r>
       <w:r>
-        <w:t xml:space="preserve"> </w:t>
+        <w:t xml:space="preserve"> v. § </w:t>
+      </w:r>
+      <w:hyperlink w:anchor="_NotVsProtectableAttribute" w:history="1">
+        <w:r>
+          <w:rPr>
+            <w:rStyle w:val="Hyperlink"/>
+          </w:rPr>
+          <w:t>6.e</w:t>
+        </w:r>
+      </w:hyperlink>
+      <w:r>
+        <w:t xml:space="preserve">, </w:t>
       </w:r>
       <w:r>
         <w:rPr>
           <w:i/>
           <w:iCs/>
         </w:rPr>
-        <w:t>Id</w:t>
+        <w:t>infra</w:t>
       </w:r>
       <w:r>
         <w:t>.</w:t>
@@ -22442,14 +22357,14 @@
         <w:footnoteRef/>
       </w:r>
       <w:r>
-        <w:t xml:space="preserve"> v. § </w:t>
-      </w:r>
-      <w:hyperlink w:anchor="_NotVsProtectableAttribute" w:history="1">
+        <w:t xml:space="preserve"> For the characteristics of vault-safe types see § </w:t>
+      </w:r>
+      <w:hyperlink w:anchor="_Concept_of_Vault-Safety" w:history="1">
         <w:r>
           <w:rPr>
             <w:rStyle w:val="Hyperlink"/>
           </w:rPr>
-          <w:t>6.e</w:t>
+          <w:t>4.a</w:t>
         </w:r>
       </w:hyperlink>
       <w:r>
@@ -22460,7 +22375,7 @@
           <w:i/>
           <w:iCs/>
         </w:rPr>
-        <w:t>infra</w:t>
+        <w:t>supra</w:t>
       </w:r>
       <w:r>
         <w:t>.</w:t>
@@ -22479,14 +22394,14 @@
         <w:footnoteRef/>
       </w:r>
       <w:r>
-        <w:t xml:space="preserve"> For the characteristics of vault-safe types see § </w:t>
-      </w:r>
-      <w:hyperlink w:anchor="_Concept_of_Vault-Safety" w:history="1">
+        <w:t xml:space="preserve"> v. § </w:t>
+      </w:r>
+      <w:hyperlink w:anchor="_DotNetVault_UsingMandatory" w:history="1">
         <w:r>
           <w:rPr>
             <w:rStyle w:val="Hyperlink"/>
           </w:rPr>
-          <w:t>4.a</w:t>
+          <w:t>5.a</w:t>
         </w:r>
       </w:hyperlink>
       <w:r>
@@ -22505,43 +22420,6 @@
     </w:p>
   </w:footnote>
   <w:footnote w:id="51">
-    <w:p>
-      <w:pPr>
-        <w:pStyle w:val="FootnoteText"/>
-      </w:pPr>
-      <w:r>
-        <w:rPr>
-          <w:rStyle w:val="FootnoteReference"/>
-        </w:rPr>
-        <w:footnoteRef/>
-      </w:r>
-      <w:r>
-        <w:t xml:space="preserve"> v. § </w:t>
-      </w:r>
-      <w:hyperlink w:anchor="_DotNetVault_UsingMandatory" w:history="1">
-        <w:r>
-          <w:rPr>
-            <w:rStyle w:val="Hyperlink"/>
-          </w:rPr>
-          <w:t>5.a</w:t>
-        </w:r>
-      </w:hyperlink>
-      <w:r>
-        <w:t xml:space="preserve">, </w:t>
-      </w:r>
-      <w:r>
-        <w:rPr>
-          <w:i/>
-          <w:iCs/>
-        </w:rPr>
-        <w:t>supra</w:t>
-      </w:r>
-      <w:r>
-        <w:t>.</w:t>
-      </w:r>
-    </w:p>
-  </w:footnote>
-  <w:footnote w:id="52">
     <w:p>
       <w:pPr>
         <w:pStyle w:val="FootnoteText"/>
@@ -22595,7 +22473,6 @@
           <w:docPartUnique/>
         </w:docPartObj>
       </w:sdtPr>
-      <w:sdtEndPr/>
       <w:sdtContent>
         <w:r>
           <w:rPr>
@@ -22663,7 +22540,6 @@
           <w:docPartUnique/>
         </w:docPartObj>
       </w:sdtPr>
-      <w:sdtEndPr/>
       <w:sdtContent>
         <w:r>
           <w:rPr>
@@ -22722,7 +22598,6 @@
           <w:docPartUnique/>
         </w:docPartObj>
       </w:sdtPr>
-      <w:sdtEndPr/>
       <w:sdtContent>
         <w:r>
           <w:rPr>
@@ -22767,7 +22642,7 @@
         <w:b/>
         <w:bCs/>
       </w:rPr>
-      <w:t xml:space="preserve">DotNetVault © 2019, </w:t>
+      <w:t xml:space="preserve">DotNetVault © 2019-2020, </w:t>
     </w:r>
     <w:r>
       <w:t>CJM Screws LLC</w:t>
@@ -24796,6 +24671,95 @@
     </w:lvl>
   </w:abstractNum>
   <w:abstractNum w:abstractNumId="22" w15:restartNumberingAfterBreak="0">
+    <w:nsid w:val="551C5F88"/>
+    <w:multiLevelType w:val="hybridMultilevel"/>
+    <w:tmpl w:val="1F7089D2"/>
+    <w:lvl w:ilvl="0" w:tplc="8C287B8C">
+      <w:start w:val="1"/>
+      <w:numFmt w:val="decimal"/>
+      <w:lvlText w:val="%1-"/>
+      <w:lvlJc w:val="left"/>
+      <w:pPr>
+        <w:ind w:left="1080" w:hanging="360"/>
+      </w:pPr>
+      <w:rPr>
+        <w:rFonts w:hint="default"/>
+      </w:rPr>
+    </w:lvl>
+    <w:lvl w:ilvl="1" w:tplc="04090019" w:tentative="1">
+      <w:start w:val="1"/>
+      <w:numFmt w:val="lowerLetter"/>
+      <w:lvlText w:val="%2."/>
+      <w:lvlJc w:val="left"/>
+      <w:pPr>
+        <w:ind w:left="1800" w:hanging="360"/>
+      </w:pPr>
+    </w:lvl>
+    <w:lvl w:ilvl="2" w:tplc="0409001B" w:tentative="1">
+      <w:start w:val="1"/>
+      <w:numFmt w:val="lowerRoman"/>
+      <w:lvlText w:val="%3."/>
+      <w:lvlJc w:val="right"/>
+      <w:pPr>
+        <w:ind w:left="2520" w:hanging="180"/>
+      </w:pPr>
+    </w:lvl>
+    <w:lvl w:ilvl="3" w:tplc="0409000F" w:tentative="1">
+      <w:start w:val="1"/>
+      <w:numFmt w:val="decimal"/>
+      <w:lvlText w:val="%4."/>
+      <w:lvlJc w:val="left"/>
+      <w:pPr>
+        <w:ind w:left="3240" w:hanging="360"/>
+      </w:pPr>
+    </w:lvl>
+    <w:lvl w:ilvl="4" w:tplc="04090019" w:tentative="1">
+      <w:start w:val="1"/>
+      <w:numFmt w:val="lowerLetter"/>
+      <w:lvlText w:val="%5."/>
+      <w:lvlJc w:val="left"/>
+      <w:pPr>
+        <w:ind w:left="3960" w:hanging="360"/>
+      </w:pPr>
+    </w:lvl>
+    <w:lvl w:ilvl="5" w:tplc="0409001B" w:tentative="1">
+      <w:start w:val="1"/>
+      <w:numFmt w:val="lowerRoman"/>
+      <w:lvlText w:val="%6."/>
+      <w:lvlJc w:val="right"/>
+      <w:pPr>
+        <w:ind w:left="4680" w:hanging="180"/>
+      </w:pPr>
+    </w:lvl>
+    <w:lvl w:ilvl="6" w:tplc="0409000F" w:tentative="1">
+      <w:start w:val="1"/>
+      <w:numFmt w:val="decimal"/>
+      <w:lvlText w:val="%7."/>
+      <w:lvlJc w:val="left"/>
+      <w:pPr>
+        <w:ind w:left="5400" w:hanging="360"/>
+      </w:pPr>
+    </w:lvl>
+    <w:lvl w:ilvl="7" w:tplc="04090019" w:tentative="1">
+      <w:start w:val="1"/>
+      <w:numFmt w:val="lowerLetter"/>
+      <w:lvlText w:val="%8."/>
+      <w:lvlJc w:val="left"/>
+      <w:pPr>
+        <w:ind w:left="6120" w:hanging="360"/>
+      </w:pPr>
+    </w:lvl>
+    <w:lvl w:ilvl="8" w:tplc="0409001B" w:tentative="1">
+      <w:start w:val="1"/>
+      <w:numFmt w:val="lowerRoman"/>
+      <w:lvlText w:val="%9."/>
+      <w:lvlJc w:val="right"/>
+      <w:pPr>
+        <w:ind w:left="6840" w:hanging="180"/>
+      </w:pPr>
+    </w:lvl>
+  </w:abstractNum>
+  <w:abstractNum w:abstractNumId="23" w15:restartNumberingAfterBreak="0">
     <w:nsid w:val="55322030"/>
     <w:multiLevelType w:val="hybridMultilevel"/>
     <w:tmpl w:val="0CD466BA"/>
@@ -24884,7 +24848,7 @@
       </w:pPr>
     </w:lvl>
   </w:abstractNum>
-  <w:abstractNum w:abstractNumId="23" w15:restartNumberingAfterBreak="0">
+  <w:abstractNum w:abstractNumId="24" w15:restartNumberingAfterBreak="0">
     <w:nsid w:val="5BD83F9F"/>
     <w:multiLevelType w:val="hybridMultilevel"/>
     <w:tmpl w:val="CD0E0E74"/>
@@ -24997,7 +24961,7 @@
       </w:rPr>
     </w:lvl>
   </w:abstractNum>
-  <w:abstractNum w:abstractNumId="24" w15:restartNumberingAfterBreak="0">
+  <w:abstractNum w:abstractNumId="25" w15:restartNumberingAfterBreak="0">
     <w:nsid w:val="63325339"/>
     <w:multiLevelType w:val="hybridMultilevel"/>
     <w:tmpl w:val="3E00E794"/>
@@ -25086,7 +25050,7 @@
       </w:pPr>
     </w:lvl>
   </w:abstractNum>
-  <w:abstractNum w:abstractNumId="25" w15:restartNumberingAfterBreak="0">
+  <w:abstractNum w:abstractNumId="26" w15:restartNumberingAfterBreak="0">
     <w:nsid w:val="63CF4B49"/>
     <w:multiLevelType w:val="hybridMultilevel"/>
     <w:tmpl w:val="9DE866E8"/>
@@ -25178,7 +25142,7 @@
       </w:pPr>
     </w:lvl>
   </w:abstractNum>
-  <w:abstractNum w:abstractNumId="26" w15:restartNumberingAfterBreak="0">
+  <w:abstractNum w:abstractNumId="27" w15:restartNumberingAfterBreak="0">
     <w:nsid w:val="64EF6A4C"/>
     <w:multiLevelType w:val="hybridMultilevel"/>
     <w:tmpl w:val="100AD5B8"/>
@@ -25267,7 +25231,7 @@
       </w:pPr>
     </w:lvl>
   </w:abstractNum>
-  <w:abstractNum w:abstractNumId="27" w15:restartNumberingAfterBreak="0">
+  <w:abstractNum w:abstractNumId="28" w15:restartNumberingAfterBreak="0">
     <w:nsid w:val="66604707"/>
     <w:multiLevelType w:val="hybridMultilevel"/>
     <w:tmpl w:val="A14ED5E4"/>
@@ -25380,7 +25344,7 @@
       </w:rPr>
     </w:lvl>
   </w:abstractNum>
-  <w:abstractNum w:abstractNumId="28" w15:restartNumberingAfterBreak="0">
+  <w:abstractNum w:abstractNumId="29" w15:restartNumberingAfterBreak="0">
     <w:nsid w:val="68EB4381"/>
     <w:multiLevelType w:val="hybridMultilevel"/>
     <w:tmpl w:val="7A3A7FD0"/>
@@ -25469,7 +25433,7 @@
       </w:pPr>
     </w:lvl>
   </w:abstractNum>
-  <w:abstractNum w:abstractNumId="29" w15:restartNumberingAfterBreak="0">
+  <w:abstractNum w:abstractNumId="30" w15:restartNumberingAfterBreak="0">
     <w:nsid w:val="739159AE"/>
     <w:multiLevelType w:val="hybridMultilevel"/>
     <w:tmpl w:val="DBB0A382"/>
@@ -25558,7 +25522,7 @@
       </w:pPr>
     </w:lvl>
   </w:abstractNum>
-  <w:abstractNum w:abstractNumId="30" w15:restartNumberingAfterBreak="0">
+  <w:abstractNum w:abstractNumId="31" w15:restartNumberingAfterBreak="0">
     <w:nsid w:val="77A00A9E"/>
     <w:multiLevelType w:val="hybridMultilevel"/>
     <w:tmpl w:val="F75C0516"/>
@@ -25671,11 +25635,11 @@
       </w:rPr>
     </w:lvl>
   </w:abstractNum>
-  <w:abstractNum w:abstractNumId="31" w15:restartNumberingAfterBreak="0">
+  <w:abstractNum w:abstractNumId="32" w15:restartNumberingAfterBreak="0">
     <w:nsid w:val="786D3938"/>
     <w:multiLevelType w:val="hybridMultilevel"/>
-    <w:tmpl w:val="6DA6EE64"/>
-    <w:lvl w:ilvl="0" w:tplc="04090019">
+    <w:tmpl w:val="FE1894A8"/>
+    <w:lvl w:ilvl="0" w:tplc="7AF6B368">
       <w:start w:val="1"/>
       <w:numFmt w:val="lowerLetter"/>
       <w:lvlText w:val="%1."/>
@@ -25685,6 +25649,8 @@
       </w:pPr>
       <w:rPr>
         <w:rFonts w:hint="default"/>
+        <w:i w:val="0"/>
+        <w:iCs/>
       </w:rPr>
     </w:lvl>
     <w:lvl w:ilvl="1" w:tplc="04090019" w:tentative="1">
@@ -25760,7 +25726,7 @@
       </w:pPr>
     </w:lvl>
   </w:abstractNum>
-  <w:abstractNum w:abstractNumId="32" w15:restartNumberingAfterBreak="0">
+  <w:abstractNum w:abstractNumId="33" w15:restartNumberingAfterBreak="0">
     <w:nsid w:val="7CFA52D9"/>
     <w:multiLevelType w:val="hybridMultilevel"/>
     <w:tmpl w:val="46884568"/>
@@ -25856,7 +25822,7 @@
     <w:abstractNumId w:val="1"/>
   </w:num>
   <w:num w:numId="3">
-    <w:abstractNumId w:val="24"/>
+    <w:abstractNumId w:val="25"/>
   </w:num>
   <w:num w:numId="4">
     <w:abstractNumId w:val="20"/>
@@ -25874,7 +25840,7 @@
     <w:abstractNumId w:val="4"/>
   </w:num>
   <w:num w:numId="9">
-    <w:abstractNumId w:val="27"/>
+    <w:abstractNumId w:val="28"/>
   </w:num>
   <w:num w:numId="10">
     <w:abstractNumId w:val="21"/>
@@ -25883,13 +25849,13 @@
     <w:abstractNumId w:val="12"/>
   </w:num>
   <w:num w:numId="12">
-    <w:abstractNumId w:val="28"/>
+    <w:abstractNumId w:val="29"/>
   </w:num>
   <w:num w:numId="13">
-    <w:abstractNumId w:val="25"/>
+    <w:abstractNumId w:val="26"/>
   </w:num>
   <w:num w:numId="14">
-    <w:abstractNumId w:val="29"/>
+    <w:abstractNumId w:val="30"/>
   </w:num>
   <w:num w:numId="15">
     <w:abstractNumId w:val="13"/>
@@ -25904,7 +25870,7 @@
     <w:abstractNumId w:val="16"/>
   </w:num>
   <w:num w:numId="19">
-    <w:abstractNumId w:val="23"/>
+    <w:abstractNumId w:val="24"/>
   </w:num>
   <w:num w:numId="20">
     <w:abstractNumId w:val="14"/>
@@ -25913,7 +25879,7 @@
     <w:abstractNumId w:val="2"/>
   </w:num>
   <w:num w:numId="22">
-    <w:abstractNumId w:val="32"/>
+    <w:abstractNumId w:val="33"/>
   </w:num>
   <w:num w:numId="23">
     <w:abstractNumId w:val="7"/>
@@ -25928,16 +25894,16 @@
     <w:abstractNumId w:val="3"/>
   </w:num>
   <w:num w:numId="27">
-    <w:abstractNumId w:val="30"/>
+    <w:abstractNumId w:val="31"/>
   </w:num>
   <w:num w:numId="28">
-    <w:abstractNumId w:val="31"/>
+    <w:abstractNumId w:val="32"/>
   </w:num>
   <w:num w:numId="29">
     <w:abstractNumId w:val="15"/>
   </w:num>
   <w:num w:numId="30">
-    <w:abstractNumId w:val="22"/>
+    <w:abstractNumId w:val="23"/>
   </w:num>
   <w:num w:numId="31">
     <w:abstractNumId w:val="0"/>
@@ -25946,7 +25912,10 @@
     <w:abstractNumId w:val="11"/>
   </w:num>
   <w:num w:numId="33">
-    <w:abstractNumId w:val="26"/>
+    <w:abstractNumId w:val="27"/>
+  </w:num>
+  <w:num w:numId="34">
+    <w:abstractNumId w:val="22"/>
   </w:num>
 </w:numbering>
 </file>
@@ -27213,7 +27182,7 @@
 </file>
 
 <file path=customXml/itemProps1.xml><?xml version="1.0" encoding="utf-8"?>
-<ds:datastoreItem xmlns:ds="http://schemas.openxmlformats.org/officeDocument/2006/customXml" ds:itemID="{D5B4E6F6-9357-42BC-8B84-12C12F88AB95}">
+<ds:datastoreItem xmlns:ds="http://schemas.openxmlformats.org/officeDocument/2006/customXml" ds:itemID="{2509A648-F502-404A-8191-6F1B7C2EE63C}">
   <ds:schemaRefs>
     <ds:schemaRef ds:uri="http://schemas.openxmlformats.org/officeDocument/2006/bibliography"/>
   </ds:schemaRefs>

</xml_diff>